<commit_message>
began assembling final document, changed needed to scope and limitations, still waiting on customer requirements
</commit_message>
<xml_diff>
--- a/ASGMT2/MasterScopeDocumentJHETInnovations.docx
+++ b/ASGMT2/MasterScopeDocumentJHETInnovations.docx
@@ -35,10 +35,7 @@
         <w:pStyle w:val="Title"/>
       </w:pPr>
       <w:r>
-        <w:t>New</w:t>
-      </w:r>
-      <w:r>
-        <w:t xml:space="preserve"> System </w:t>
+        <w:t>Studious</w:t>
       </w:r>
     </w:p>
     <w:p>
@@ -59,7 +56,19 @@
         <w:pStyle w:val="ByLine"/>
       </w:pPr>
       <w:r>
-        <w:t>September 18, 2008</w:t>
+        <w:t>October</w:t>
+      </w:r>
+      <w:r>
+        <w:t xml:space="preserve"> </w:t>
+      </w:r>
+      <w:r>
+        <w:t>7</w:t>
+      </w:r>
+      <w:r>
+        <w:t>, 20</w:t>
+      </w:r>
+      <w:r>
+        <w:t>25</w:t>
       </w:r>
     </w:p>
     <w:p>
@@ -156,6 +165,11 @@
           <w:rPr>
             <w:webHidden/>
           </w:rPr>
+        </w:r>
+        <w:r>
+          <w:rPr>
+            <w:webHidden/>
+          </w:rPr>
           <w:fldChar w:fldCharType="separate"/>
         </w:r>
         <w:r>
@@ -226,6 +240,11 @@
           <w:rPr>
             <w:webHidden/>
           </w:rPr>
+        </w:r>
+        <w:r>
+          <w:rPr>
+            <w:webHidden/>
+          </w:rPr>
           <w:fldChar w:fldCharType="separate"/>
         </w:r>
         <w:r>
@@ -296,6 +315,11 @@
           <w:rPr>
             <w:webHidden/>
           </w:rPr>
+        </w:r>
+        <w:r>
+          <w:rPr>
+            <w:webHidden/>
+          </w:rPr>
           <w:fldChar w:fldCharType="separate"/>
         </w:r>
         <w:r>
@@ -366,6 +390,11 @@
           <w:rPr>
             <w:webHidden/>
           </w:rPr>
+        </w:r>
+        <w:r>
+          <w:rPr>
+            <w:webHidden/>
+          </w:rPr>
           <w:fldChar w:fldCharType="separate"/>
         </w:r>
         <w:r>
@@ -436,6 +465,11 @@
           <w:rPr>
             <w:webHidden/>
           </w:rPr>
+        </w:r>
+        <w:r>
+          <w:rPr>
+            <w:webHidden/>
+          </w:rPr>
           <w:fldChar w:fldCharType="separate"/>
         </w:r>
         <w:r>
@@ -506,6 +540,11 @@
           <w:rPr>
             <w:webHidden/>
           </w:rPr>
+        </w:r>
+        <w:r>
+          <w:rPr>
+            <w:webHidden/>
+          </w:rPr>
           <w:fldChar w:fldCharType="separate"/>
         </w:r>
         <w:r>
@@ -576,6 +615,11 @@
           <w:rPr>
             <w:webHidden/>
           </w:rPr>
+        </w:r>
+        <w:r>
+          <w:rPr>
+            <w:webHidden/>
+          </w:rPr>
           <w:fldChar w:fldCharType="separate"/>
         </w:r>
         <w:r>
@@ -641,6 +685,11 @@
             <w:webHidden/>
           </w:rPr>
           <w:instrText xml:space="preserve"> PAGEREF _Toc209886400 \h </w:instrText>
+        </w:r>
+        <w:r>
+          <w:rPr>
+            <w:webHidden/>
+          </w:rPr>
         </w:r>
         <w:r>
           <w:rPr>
@@ -801,30 +850,793 @@
     </w:p>
     <w:p>
       <w:r>
-        <w:t xml:space="preserve">The goal of Studious is to create an accessible and collaborative environment that encourages students to chat with their peers and discuss blah blah blah. </w:t>
-      </w:r>
-      <w:proofErr w:type="gramStart"/>
-      <w:r>
-        <w:t>In order to</w:t>
-      </w:r>
-      <w:proofErr w:type="gramEnd"/>
-      <w:r>
-        <w:t xml:space="preserve"> achieve </w:t>
-      </w:r>
-      <w:proofErr w:type="gramStart"/>
-      <w:r>
-        <w:t>this</w:t>
-      </w:r>
-      <w:proofErr w:type="gramEnd"/>
+        <w:t xml:space="preserve">The goal of Studious is to create an accessible and collaborative environment that encourages students to </w:t>
+      </w:r>
+      <w:r>
+        <w:t>communicate, organize assignments, and engage in productive group studying sessions</w:t>
+      </w:r>
+      <w:r>
+        <w:t xml:space="preserve">. </w:t>
+      </w:r>
+      <w:r>
+        <w:t>To</w:t>
+      </w:r>
+      <w:r>
+        <w:t xml:space="preserve"> achieve this</w:t>
+      </w:r>
+      <w:r>
+        <w:t>,</w:t>
+      </w:r>
       <w:r>
         <w:t xml:space="preserve"> we plan to utilize industry standard tools and platforms to deploy and host our application. </w:t>
       </w:r>
       <w:r>
-        <w:t>Below are technical objectives that defined the specific targets for development, deployment, and useability.</w:t>
-      </w:r>
-    </w:p>
-    <w:p>
-      <w:pPr>
+        <w:t xml:space="preserve">Below are technical objectives that </w:t>
+      </w:r>
+      <w:r>
+        <w:t>define</w:t>
+      </w:r>
+      <w:r>
+        <w:t xml:space="preserve"> the specific targets for development, deployment, and useability.</w:t>
+      </w:r>
+    </w:p>
+    <w:p>
+      <w:pPr>
+        <w:rPr>
+          <w:b/>
+          <w:bCs/>
+          <w:sz w:val="22"/>
+          <w:szCs w:val="22"/>
+        </w:rPr>
+      </w:pPr>
+      <w:r>
+        <w:rPr>
+          <w:b/>
+          <w:bCs/>
+          <w:sz w:val="22"/>
+          <w:szCs w:val="22"/>
+        </w:rPr>
+        <w:t>Front-End Development</w:t>
+      </w:r>
+    </w:p>
+    <w:p>
+      <w:pPr>
+        <w:numPr>
+          <w:ilvl w:val="0"/>
+          <w:numId w:val="42"/>
+        </w:numPr>
+      </w:pPr>
+      <w:r>
+        <w:t xml:space="preserve">Utilize React to provide </w:t>
+      </w:r>
+      <w:r>
+        <w:t>an</w:t>
+      </w:r>
+      <w:r>
+        <w:t xml:space="preserve"> interactive environment</w:t>
+      </w:r>
+    </w:p>
+    <w:p>
+      <w:pPr>
+        <w:numPr>
+          <w:ilvl w:val="0"/>
+          <w:numId w:val="42"/>
+        </w:numPr>
+      </w:pPr>
+      <w:r>
+        <w:t>Utilize Tailwind CSS to create a visually appealing product</w:t>
+      </w:r>
+    </w:p>
+    <w:p>
+      <w:pPr>
+        <w:rPr>
+          <w:b/>
+          <w:bCs/>
+          <w:sz w:val="22"/>
+          <w:szCs w:val="22"/>
+        </w:rPr>
+      </w:pPr>
+      <w:r>
+        <w:rPr>
+          <w:b/>
+          <w:bCs/>
+          <w:sz w:val="22"/>
+          <w:szCs w:val="22"/>
+        </w:rPr>
+        <w:t>Back-End Development</w:t>
+      </w:r>
+    </w:p>
+    <w:p>
+      <w:pPr>
+        <w:numPr>
+          <w:ilvl w:val="0"/>
+          <w:numId w:val="44"/>
+        </w:numPr>
+      </w:pPr>
+      <w:r>
+        <w:t xml:space="preserve">Utilize Node.js for supporting key core </w:t>
+      </w:r>
+      <w:r>
+        <w:t>features and communication between the front and back end</w:t>
+      </w:r>
+    </w:p>
+    <w:p>
+      <w:pPr>
+        <w:numPr>
+          <w:ilvl w:val="0"/>
+          <w:numId w:val="44"/>
+        </w:numPr>
+      </w:pPr>
+      <w:r>
+        <w:t>Utilize Socket.io for real time web communications both for group and direct messaging</w:t>
+      </w:r>
+    </w:p>
+    <w:p>
+      <w:pPr>
+        <w:rPr>
+          <w:b/>
+          <w:bCs/>
+          <w:sz w:val="22"/>
+          <w:szCs w:val="22"/>
+        </w:rPr>
+      </w:pPr>
+      <w:r>
+        <w:rPr>
+          <w:b/>
+          <w:bCs/>
+          <w:sz w:val="22"/>
+          <w:szCs w:val="22"/>
+        </w:rPr>
+        <w:t>Data Storage</w:t>
+      </w:r>
+    </w:p>
+    <w:p>
+      <w:pPr>
+        <w:numPr>
+          <w:ilvl w:val="0"/>
+          <w:numId w:val="46"/>
+        </w:numPr>
+      </w:pPr>
+      <w:r>
+        <w:t>Utilize PostgreSQL to create a database used for storing files, images, user data, etc.</w:t>
+      </w:r>
+    </w:p>
+    <w:p>
+      <w:pPr>
+        <w:numPr>
+          <w:ilvl w:val="0"/>
+          <w:numId w:val="46"/>
+        </w:numPr>
+      </w:pPr>
+      <w:r>
+        <w:t>Initially storage will be hosted locally</w:t>
+      </w:r>
+    </w:p>
+    <w:p>
+      <w:pPr>
+        <w:numPr>
+          <w:ilvl w:val="0"/>
+          <w:numId w:val="46"/>
+        </w:numPr>
+      </w:pPr>
+      <w:r>
+        <w:t xml:space="preserve">Follow best practices to ensure we create a scalable product that can be easily transferred to </w:t>
+      </w:r>
+      <w:r>
+        <w:t>a cloud provider</w:t>
+      </w:r>
+      <w:r>
+        <w:t xml:space="preserve"> or expanded locally</w:t>
+      </w:r>
+    </w:p>
+    <w:p>
+      <w:pPr>
+        <w:rPr>
+          <w:b/>
+          <w:bCs/>
+          <w:sz w:val="22"/>
+          <w:szCs w:val="22"/>
+        </w:rPr>
+      </w:pPr>
+      <w:r>
+        <w:rPr>
+          <w:b/>
+          <w:bCs/>
+          <w:sz w:val="22"/>
+          <w:szCs w:val="22"/>
+        </w:rPr>
+        <w:t>Target Operating Systems</w:t>
+      </w:r>
+    </w:p>
+    <w:p>
+      <w:pPr>
+        <w:numPr>
+          <w:ilvl w:val="0"/>
+          <w:numId w:val="49"/>
+        </w:numPr>
+      </w:pPr>
+      <w:r>
+        <w:t xml:space="preserve">Full support for desktop operating systems: Windows, </w:t>
+      </w:r>
+      <w:r>
+        <w:t>m</w:t>
+      </w:r>
+      <w:r>
+        <w:t>acOS, Linux</w:t>
+      </w:r>
+    </w:p>
+    <w:p>
+      <w:pPr>
+        <w:numPr>
+          <w:ilvl w:val="0"/>
+          <w:numId w:val="49"/>
+        </w:numPr>
+      </w:pPr>
+      <w:r>
+        <w:t>Potential</w:t>
+      </w:r>
+      <w:r>
+        <w:t xml:space="preserve"> </w:t>
+      </w:r>
+      <w:r>
+        <w:t xml:space="preserve">future </w:t>
+      </w:r>
+      <w:r>
+        <w:t>support for mobile operating systems</w:t>
+      </w:r>
+    </w:p>
+    <w:p>
+      <w:pPr>
+        <w:numPr>
+          <w:ilvl w:val="1"/>
+          <w:numId w:val="49"/>
+        </w:numPr>
+      </w:pPr>
+      <w:r>
+        <w:t>Android 16</w:t>
+      </w:r>
+      <w:r>
+        <w:t>+</w:t>
+      </w:r>
+    </w:p>
+    <w:p>
+      <w:pPr>
+        <w:numPr>
+          <w:ilvl w:val="1"/>
+          <w:numId w:val="49"/>
+        </w:numPr>
+      </w:pPr>
+      <w:r>
+        <w:t>i</w:t>
+      </w:r>
+      <w:r>
+        <w:t>OS 26.0.1</w:t>
+      </w:r>
+    </w:p>
+    <w:p/>
+    <w:p/>
+    <w:p>
+      <w:pPr>
+        <w:rPr>
+          <w:b/>
+          <w:bCs/>
+          <w:sz w:val="22"/>
+          <w:szCs w:val="22"/>
+        </w:rPr>
+      </w:pPr>
+      <w:r>
+        <w:rPr>
+          <w:b/>
+          <w:bCs/>
+          <w:sz w:val="22"/>
+          <w:szCs w:val="22"/>
+        </w:rPr>
+        <w:lastRenderedPageBreak/>
+        <w:t>Target Browsers</w:t>
+      </w:r>
+    </w:p>
+    <w:p>
+      <w:pPr>
+        <w:numPr>
+          <w:ilvl w:val="0"/>
+          <w:numId w:val="49"/>
+        </w:numPr>
+      </w:pPr>
+      <w:r>
+        <w:t>Full support for the most popular web browsers on desktop machines</w:t>
+      </w:r>
+    </w:p>
+    <w:p>
+      <w:pPr>
+        <w:numPr>
+          <w:ilvl w:val="1"/>
+          <w:numId w:val="49"/>
+        </w:numPr>
+      </w:pPr>
+      <w:r>
+        <w:t>Chrome 143.0</w:t>
+      </w:r>
+    </w:p>
+    <w:p>
+      <w:pPr>
+        <w:numPr>
+          <w:ilvl w:val="1"/>
+          <w:numId w:val="49"/>
+        </w:numPr>
+      </w:pPr>
+      <w:r>
+        <w:t>Firefox 143.0</w:t>
+      </w:r>
+    </w:p>
+    <w:p>
+      <w:pPr>
+        <w:numPr>
+          <w:ilvl w:val="1"/>
+          <w:numId w:val="49"/>
+        </w:numPr>
+      </w:pPr>
+      <w:r>
+        <w:t>Safari 5.1.7</w:t>
+      </w:r>
+    </w:p>
+    <w:p>
+      <w:pPr>
+        <w:numPr>
+          <w:ilvl w:val="0"/>
+          <w:numId w:val="49"/>
+        </w:numPr>
+      </w:pPr>
+      <w:r>
+        <w:t>Potential</w:t>
+      </w:r>
+      <w:r>
+        <w:t xml:space="preserve"> </w:t>
+      </w:r>
+      <w:r>
+        <w:t xml:space="preserve">future </w:t>
+      </w:r>
+      <w:r>
+        <w:t>support for mobile browsers</w:t>
+      </w:r>
+    </w:p>
+    <w:p>
+      <w:pPr>
+        <w:rPr>
+          <w:b/>
+          <w:bCs/>
+          <w:sz w:val="22"/>
+          <w:szCs w:val="22"/>
+        </w:rPr>
+      </w:pPr>
+      <w:r>
+        <w:rPr>
+          <w:b/>
+          <w:bCs/>
+          <w:sz w:val="22"/>
+          <w:szCs w:val="22"/>
+        </w:rPr>
+        <w:t xml:space="preserve">Deployment </w:t>
+      </w:r>
+    </w:p>
+    <w:p>
+      <w:pPr>
+        <w:numPr>
+          <w:ilvl w:val="0"/>
+          <w:numId w:val="51"/>
+        </w:numPr>
+      </w:pPr>
+      <w:r>
+        <w:t xml:space="preserve">Front end deployed through free tier of </w:t>
+      </w:r>
+      <w:proofErr w:type="spellStart"/>
+      <w:r>
+        <w:t>Vercel</w:t>
+      </w:r>
+      <w:proofErr w:type="spellEnd"/>
+    </w:p>
+    <w:p>
+      <w:pPr>
+        <w:numPr>
+          <w:ilvl w:val="0"/>
+          <w:numId w:val="51"/>
+        </w:numPr>
+      </w:pPr>
+      <w:r>
+        <w:t>Back end deployed through free tier or Render</w:t>
+      </w:r>
+    </w:p>
+    <w:p>
+      <w:pPr>
+        <w:numPr>
+          <w:ilvl w:val="0"/>
+          <w:numId w:val="51"/>
+        </w:numPr>
+      </w:pPr>
+      <w:r>
+        <w:t>Storage/database hosted locally</w:t>
+      </w:r>
+    </w:p>
+    <w:p>
+      <w:pPr>
+        <w:rPr>
+          <w:b/>
+          <w:bCs/>
+          <w:sz w:val="22"/>
+          <w:szCs w:val="22"/>
+        </w:rPr>
+      </w:pPr>
+      <w:r>
+        <w:rPr>
+          <w:b/>
+          <w:bCs/>
+          <w:sz w:val="22"/>
+          <w:szCs w:val="22"/>
+        </w:rPr>
+        <w:t>Source Code Repository</w:t>
+      </w:r>
+    </w:p>
+    <w:p>
+      <w:pPr>
+        <w:numPr>
+          <w:ilvl w:val="0"/>
+          <w:numId w:val="52"/>
+        </w:numPr>
+      </w:pPr>
+      <w:r>
+        <w:t>Official source code stored in a private GitHub repository</w:t>
+      </w:r>
+    </w:p>
+    <w:p>
+      <w:pPr>
+        <w:rPr>
+          <w:b/>
+          <w:bCs/>
+          <w:sz w:val="22"/>
+          <w:szCs w:val="22"/>
+        </w:rPr>
+      </w:pPr>
+      <w:r>
+        <w:rPr>
+          <w:b/>
+          <w:bCs/>
+          <w:sz w:val="22"/>
+          <w:szCs w:val="22"/>
+        </w:rPr>
+        <w:t>User Interacti</w:t>
+      </w:r>
+      <w:r>
+        <w:rPr>
+          <w:b/>
+          <w:bCs/>
+          <w:sz w:val="22"/>
+          <w:szCs w:val="22"/>
+        </w:rPr>
+        <w:t>ons</w:t>
+      </w:r>
+    </w:p>
+    <w:p>
+      <w:pPr>
+        <w:numPr>
+          <w:ilvl w:val="0"/>
+          <w:numId w:val="52"/>
+        </w:numPr>
+      </w:pPr>
+      <w:r>
+        <w:t>Easy to interact with user interface</w:t>
+      </w:r>
+    </w:p>
+    <w:p>
+      <w:pPr>
+        <w:numPr>
+          <w:ilvl w:val="0"/>
+          <w:numId w:val="52"/>
+        </w:numPr>
+      </w:pPr>
+      <w:r>
+        <w:t>Minimal lagging</w:t>
+      </w:r>
+    </w:p>
+    <w:p>
+      <w:pPr>
+        <w:numPr>
+          <w:ilvl w:val="0"/>
+          <w:numId w:val="52"/>
+        </w:numPr>
+      </w:pPr>
+      <w:r>
+        <w:t>Seamless user experience</w:t>
+      </w:r>
+    </w:p>
+    <w:p>
+      <w:pPr>
+        <w:rPr>
+          <w:b/>
+          <w:bCs/>
+          <w:sz w:val="22"/>
+          <w:szCs w:val="22"/>
+        </w:rPr>
+      </w:pPr>
+      <w:r>
+        <w:rPr>
+          <w:b/>
+          <w:bCs/>
+          <w:sz w:val="22"/>
+          <w:szCs w:val="22"/>
+        </w:rPr>
+        <w:t>Security Goals</w:t>
+      </w:r>
+    </w:p>
+    <w:p>
+      <w:pPr>
+        <w:numPr>
+          <w:ilvl w:val="0"/>
+          <w:numId w:val="54"/>
+        </w:numPr>
+      </w:pPr>
+      <w:r>
+        <w:t>Utilize JSON Web Tokens for secure user authentication</w:t>
+      </w:r>
+    </w:p>
+    <w:p>
+      <w:pPr>
+        <w:numPr>
+          <w:ilvl w:val="0"/>
+          <w:numId w:val="54"/>
+        </w:numPr>
+      </w:pPr>
+      <w:r>
+        <w:t>Follow best practices to ensure data is safely protected</w:t>
+      </w:r>
+    </w:p>
+    <w:p>
+      <w:pPr>
+        <w:numPr>
+          <w:ilvl w:val="0"/>
+          <w:numId w:val="54"/>
+        </w:numPr>
+      </w:pPr>
+      <w:r>
+        <w:t>Create our product with a “security first” mindset</w:t>
+      </w:r>
+    </w:p>
+    <w:p>
+      <w:pPr>
+        <w:numPr>
+          <w:ilvl w:val="0"/>
+          <w:numId w:val="54"/>
+        </w:numPr>
+      </w:pPr>
+      <w:r>
+        <w:t>Potential implementation of</w:t>
+      </w:r>
+      <w:r>
+        <w:t xml:space="preserve"> end-to-end encryption</w:t>
+      </w:r>
+    </w:p>
+    <w:p>
+      <w:pPr>
+        <w:pStyle w:val="Heading2"/>
+      </w:pPr>
+      <w:bookmarkStart w:id="6" w:name="_Toc209886397"/>
+      <w:r>
+        <w:t>Customer Requirements</w:t>
+      </w:r>
+      <w:bookmarkEnd w:id="6"/>
+    </w:p>
+    <w:p>
+      <w:pPr>
+        <w:pStyle w:val="Hints"/>
+      </w:pPr>
+      <w:r>
+        <w:t>&lt;Describe the needs of typical customers, including needs that are not yet met by the marketplace or by existing systems. You may wish to describe problems customers currently encounter that the new product will (or will not) address and how the product would be used by customers. Identify the customer hardware and software environment in which the product must operate. Define at a high level any known critical interface or performance requirements. Avoid including any design or implementation details. Present the requirements in a numbered list so that more detailed user or functional requirements can be traced to them.&gt;</w:t>
+      </w:r>
+    </w:p>
+    <w:p/>
+    <w:p/>
+    <w:p/>
+    <w:p/>
+    <w:p>
+      <w:pPr>
+        <w:pStyle w:val="Heading1"/>
+      </w:pPr>
+      <w:bookmarkStart w:id="7" w:name="_Toc209886398"/>
+      <w:r>
+        <w:t>Scope and Limitations</w:t>
+      </w:r>
+      <w:bookmarkEnd w:id="7"/>
+    </w:p>
+    <w:p/>
+    <w:p>
+      <w:pPr>
+        <w:pStyle w:val="Hints"/>
+      </w:pPr>
+      <w:r>
+        <w:t>&lt;The project scope defines the concept and range of the proposed solution. It’s also important to define what will not be included in the product. Clarifying the scope and limitations helps to establish realistic expectations of the many stakeholders. It also provides a reference frame against which proposed features and requirements changes can be evaluated. Proposed requirements that are out of scope for the envisioned product must be rejected, unless they are so beneficial that the scope should be enlarged to accommodate them (with accompanying changes in budget, schedule, and/or resources).&gt;</w:t>
+      </w:r>
+    </w:p>
+    <w:p>
+      <w:pPr>
+        <w:pStyle w:val="Heading2"/>
+      </w:pPr>
+      <w:bookmarkStart w:id="8" w:name="_Toc209886399"/>
+      <w:r>
+        <w:t>Scope</w:t>
+      </w:r>
+      <w:bookmarkEnd w:id="8"/>
+    </w:p>
+    <w:p>
+      <w:pPr>
+        <w:rPr>
+          <w:b/>
+          <w:bCs/>
+          <w:sz w:val="22"/>
+          <w:szCs w:val="22"/>
+        </w:rPr>
+      </w:pPr>
+      <w:r>
+        <w:rPr>
+          <w:b/>
+          <w:bCs/>
+          <w:sz w:val="22"/>
+          <w:szCs w:val="22"/>
+        </w:rPr>
+        <w:t>Software Functionality Scope</w:t>
+      </w:r>
+    </w:p>
+    <w:p>
+      <w:r>
+        <w:t>The following key functions are included in the product:</w:t>
+      </w:r>
+    </w:p>
+    <w:p>
+      <w:pPr>
+        <w:pStyle w:val="ListParagraph"/>
+        <w:numPr>
+          <w:ilvl w:val="0"/>
+          <w:numId w:val="56"/>
+        </w:numPr>
+        <w:spacing w:after="160" w:line="360" w:lineRule="auto"/>
+      </w:pPr>
+      <w:r>
+        <w:t>User Management</w:t>
+      </w:r>
+      <w:r>
+        <w:t xml:space="preserve"> </w:t>
+      </w:r>
+      <w:r>
+        <w:t>(User</w:t>
+      </w:r>
+      <w:r>
+        <w:t xml:space="preserve"> </w:t>
+      </w:r>
+      <w:r>
+        <w:t>registration</w:t>
+      </w:r>
+      <w:r>
+        <w:t xml:space="preserve"> / </w:t>
+      </w:r>
+      <w:r>
+        <w:t>logic)</w:t>
+      </w:r>
+    </w:p>
+    <w:p>
+      <w:pPr>
+        <w:pStyle w:val="ListParagraph"/>
+        <w:numPr>
+          <w:ilvl w:val="0"/>
+          <w:numId w:val="56"/>
+        </w:numPr>
+        <w:spacing w:after="160" w:line="360" w:lineRule="auto"/>
+      </w:pPr>
+      <w:r>
+        <w:t>Study Sessions &amp; Scheduling (Set up Pomodoro timer, daily weekend/calendar views.)</w:t>
+      </w:r>
+    </w:p>
+    <w:p>
+      <w:pPr>
+        <w:pStyle w:val="ListParagraph"/>
+        <w:numPr>
+          <w:ilvl w:val="0"/>
+          <w:numId w:val="56"/>
+        </w:numPr>
+        <w:spacing w:after="160" w:line="360" w:lineRule="auto"/>
+      </w:pPr>
+      <w:r>
+        <w:lastRenderedPageBreak/>
+        <w:t xml:space="preserve">Assignment </w:t>
+      </w:r>
+      <w:r>
+        <w:t xml:space="preserve">Management (Create/edit/ and delete </w:t>
+      </w:r>
+      <w:r>
+        <w:t>assignments</w:t>
+      </w:r>
+      <w:r>
+        <w:t xml:space="preserve"> and</w:t>
+      </w:r>
+      <w:r>
+        <w:t xml:space="preserve"> </w:t>
+      </w:r>
+      <w:r>
+        <w:t xml:space="preserve">see them in </w:t>
+      </w:r>
+      <w:r>
+        <w:t>a visual productivity dashboard.)</w:t>
+      </w:r>
+    </w:p>
+    <w:p>
+      <w:pPr>
+        <w:pStyle w:val="ListParagraph"/>
+        <w:numPr>
+          <w:ilvl w:val="0"/>
+          <w:numId w:val="56"/>
+        </w:numPr>
+        <w:spacing w:after="160" w:line="360" w:lineRule="auto"/>
+      </w:pPr>
+      <w:r>
+        <w:t>Collaboration Tools</w:t>
+      </w:r>
+    </w:p>
+    <w:p>
+      <w:pPr>
+        <w:pStyle w:val="ListParagraph"/>
+        <w:numPr>
+          <w:ilvl w:val="0"/>
+          <w:numId w:val="56"/>
+        </w:numPr>
+        <w:spacing w:after="160" w:line="360" w:lineRule="auto"/>
+        <w:rPr>
+          <w:u w:val="single"/>
+        </w:rPr>
+      </w:pPr>
+      <w:r>
+        <w:t>Gamification</w:t>
+      </w:r>
+      <w:r>
+        <w:t xml:space="preserve"> of studying</w:t>
+      </w:r>
+    </w:p>
+    <w:p>
+      <w:pPr>
+        <w:spacing w:after="160" w:line="278" w:lineRule="auto"/>
+        <w:rPr>
+          <w:b/>
+          <w:bCs/>
+          <w:sz w:val="22"/>
+          <w:szCs w:val="22"/>
+        </w:rPr>
+      </w:pPr>
+      <w:bookmarkStart w:id="9" w:name="_Toc209886400"/>
+      <w:r>
+        <w:rPr>
+          <w:b/>
+          <w:bCs/>
+          <w:sz w:val="22"/>
+          <w:szCs w:val="22"/>
+        </w:rPr>
+        <w:t>Scope Timeline</w:t>
+      </w:r>
+    </w:p>
+    <w:p>
+      <w:pPr>
+        <w:spacing w:after="160" w:line="360" w:lineRule="auto"/>
+      </w:pPr>
+      <w:r>
+        <w:t>The project encompasses the full cycle of activities required to deliver the Studious app’s Minimal Viable Product (MVP). This includes planning, requirements gathering, analysis, initial design, and foundational documentation to prepare for development.</w:t>
+      </w:r>
+    </w:p>
+    <w:p>
+      <w:pPr>
+        <w:pStyle w:val="Heading2"/>
+      </w:pPr>
+      <w:r>
+        <w:t>Limitations and Exclusions</w:t>
+      </w:r>
+      <w:bookmarkEnd w:id="9"/>
+    </w:p>
+    <w:p>
+      <w:pPr>
+        <w:spacing w:line="360" w:lineRule="auto"/>
         <w:rPr>
           <w:b/>
           <w:bCs/>
@@ -835,505 +1647,112 @@
           <w:b/>
           <w:bCs/>
         </w:rPr>
-        <w:t>Front-End Development</w:t>
-      </w:r>
-    </w:p>
-    <w:p>
-      <w:pPr>
+        <w:t>Project Scope Exclusions</w:t>
+      </w:r>
+    </w:p>
+    <w:p>
+      <w:pPr>
+        <w:pStyle w:val="ListParagraph"/>
         <w:numPr>
           <w:ilvl w:val="0"/>
-          <w:numId w:val="42"/>
+          <w:numId w:val="61"/>
         </w:numPr>
-      </w:pPr>
-      <w:r>
-        <w:t xml:space="preserve">Utilize React to provide </w:t>
-      </w:r>
-      <w:proofErr w:type="gramStart"/>
-      <w:r>
-        <w:t>and</w:t>
-      </w:r>
-      <w:proofErr w:type="gramEnd"/>
-      <w:r>
-        <w:t xml:space="preserve"> interactive environment</w:t>
-      </w:r>
-    </w:p>
-    <w:p>
-      <w:pPr>
+        <w:spacing w:line="360" w:lineRule="auto"/>
+      </w:pPr>
+      <w:r>
+        <w:t>UI/UX wireframes or prototypes</w:t>
+      </w:r>
+    </w:p>
+    <w:p>
+      <w:pPr>
+        <w:pStyle w:val="ListParagraph"/>
         <w:numPr>
           <w:ilvl w:val="0"/>
-          <w:numId w:val="42"/>
+          <w:numId w:val="61"/>
         </w:numPr>
-      </w:pPr>
-      <w:r>
-        <w:t>Utilize Tailwind CSS to create a visually appealing product</w:t>
-      </w:r>
-    </w:p>
-    <w:p>
-      <w:pPr>
-        <w:rPr>
-          <w:b/>
-          <w:bCs/>
-        </w:rPr>
-      </w:pPr>
-      <w:r>
-        <w:rPr>
-          <w:b/>
-          <w:bCs/>
-        </w:rPr>
-        <w:t>Back-End Development</w:t>
-      </w:r>
-    </w:p>
-    <w:p>
-      <w:pPr>
+        <w:spacing w:line="360" w:lineRule="auto"/>
+      </w:pPr>
+      <w:r>
+        <w:t>Actual app development or coding</w:t>
+      </w:r>
+    </w:p>
+    <w:p>
+      <w:pPr>
+        <w:pStyle w:val="ListParagraph"/>
         <w:numPr>
           <w:ilvl w:val="0"/>
-          <w:numId w:val="44"/>
+          <w:numId w:val="61"/>
         </w:numPr>
-      </w:pPr>
-      <w:r>
-        <w:t>Utilize Node.js for supporting key core features (connecting front and back end)</w:t>
-      </w:r>
-    </w:p>
-    <w:p>
-      <w:pPr>
+        <w:spacing w:line="360" w:lineRule="auto"/>
+      </w:pPr>
+      <w:r>
+        <w:t>Backend or frontend implementation</w:t>
+      </w:r>
+    </w:p>
+    <w:p>
+      <w:pPr>
+        <w:pStyle w:val="ListParagraph"/>
         <w:numPr>
           <w:ilvl w:val="0"/>
-          <w:numId w:val="44"/>
+          <w:numId w:val="61"/>
         </w:numPr>
-      </w:pPr>
-      <w:r>
-        <w:t>Utilize Socket.io for real time web communications both for group and direct messaging</w:t>
-      </w:r>
-    </w:p>
-    <w:p>
-      <w:pPr>
-        <w:rPr>
-          <w:b/>
-          <w:bCs/>
-        </w:rPr>
-      </w:pPr>
-      <w:r>
-        <w:rPr>
-          <w:b/>
-          <w:bCs/>
-        </w:rPr>
-        <w:t>Data Storage</w:t>
-      </w:r>
-    </w:p>
-    <w:p>
-      <w:pPr>
+        <w:spacing w:line="360" w:lineRule="auto"/>
+      </w:pPr>
+      <w:r>
+        <w:t>API design or architecture documentation beyond high-level requirements</w:t>
+      </w:r>
+    </w:p>
+    <w:p>
+      <w:pPr>
+        <w:pStyle w:val="ListParagraph"/>
         <w:numPr>
           <w:ilvl w:val="0"/>
-          <w:numId w:val="46"/>
+          <w:numId w:val="61"/>
         </w:numPr>
-      </w:pPr>
-      <w:r>
-        <w:t>Utilize PostgreSQL to create a database used for storing files, images, user data, etc.</w:t>
-      </w:r>
-    </w:p>
-    <w:p>
-      <w:pPr>
+        <w:spacing w:line="360" w:lineRule="auto"/>
+      </w:pPr>
+      <w:r>
+        <w:t>Testing, QA, or deployment activities</w:t>
+      </w:r>
+    </w:p>
+    <w:p>
+      <w:pPr>
+        <w:pStyle w:val="ListParagraph"/>
         <w:numPr>
           <w:ilvl w:val="0"/>
-          <w:numId w:val="46"/>
+          <w:numId w:val="61"/>
         </w:numPr>
-      </w:pPr>
-      <w:r>
-        <w:t>Initially storage will be hosted locally</w:t>
-      </w:r>
-    </w:p>
-    <w:p>
-      <w:pPr>
+        <w:spacing w:line="360" w:lineRule="auto"/>
+      </w:pPr>
+      <w:r>
+        <w:t>Marketing, branding, or launch campaign activities</w:t>
+      </w:r>
+    </w:p>
+    <w:p>
+      <w:pPr>
+        <w:pStyle w:val="ListParagraph"/>
         <w:numPr>
           <w:ilvl w:val="0"/>
-          <w:numId w:val="46"/>
+          <w:numId w:val="61"/>
         </w:numPr>
-      </w:pPr>
-      <w:r>
-        <w:t>Follow best practices to ensure we create a scalable product that can be easily transferred to the cloud or expanded locally with ease</w:t>
-      </w:r>
-    </w:p>
-    <w:p>
-      <w:pPr>
-        <w:rPr>
-          <w:b/>
-          <w:bCs/>
-        </w:rPr>
-      </w:pPr>
-      <w:r>
-        <w:rPr>
-          <w:b/>
-          <w:bCs/>
-        </w:rPr>
-        <w:t>Target Operating Systems</w:t>
-      </w:r>
-    </w:p>
-    <w:p>
-      <w:pPr>
+        <w:spacing w:line="360" w:lineRule="auto"/>
+      </w:pPr>
+      <w:r>
+        <w:t>Ongoing maintenance post-launch</w:t>
+      </w:r>
+    </w:p>
+    <w:p>
+      <w:pPr>
+        <w:pStyle w:val="ListParagraph"/>
         <w:numPr>
           <w:ilvl w:val="0"/>
-          <w:numId w:val="49"/>
+          <w:numId w:val="61"/>
         </w:numPr>
-      </w:pPr>
-      <w:r>
-        <w:t>Full support for desktop operating systems: Windows, MacOS, Linux</w:t>
-      </w:r>
-    </w:p>
-    <w:p>
-      <w:pPr>
-        <w:numPr>
-          <w:ilvl w:val="0"/>
-          <w:numId w:val="49"/>
-        </w:numPr>
-      </w:pPr>
-      <w:r>
-        <w:t>Planned support for mobile operating systems</w:t>
-      </w:r>
-    </w:p>
-    <w:p>
-      <w:pPr>
-        <w:numPr>
-          <w:ilvl w:val="1"/>
-          <w:numId w:val="49"/>
-        </w:numPr>
-      </w:pPr>
-      <w:r>
-        <w:t>Android 16</w:t>
-      </w:r>
-    </w:p>
-    <w:p>
-      <w:pPr>
-        <w:numPr>
-          <w:ilvl w:val="1"/>
-          <w:numId w:val="49"/>
-        </w:numPr>
-      </w:pPr>
-      <w:r>
-        <w:t>IOS 26.0.1</w:t>
-      </w:r>
-    </w:p>
-    <w:p>
-      <w:pPr>
-        <w:rPr>
-          <w:b/>
-          <w:bCs/>
-        </w:rPr>
-      </w:pPr>
-      <w:r>
-        <w:rPr>
-          <w:b/>
-          <w:bCs/>
-        </w:rPr>
-        <w:t>Target Browsers</w:t>
-      </w:r>
-    </w:p>
-    <w:p>
-      <w:pPr>
-        <w:numPr>
-          <w:ilvl w:val="0"/>
-          <w:numId w:val="49"/>
-        </w:numPr>
-      </w:pPr>
-      <w:r>
-        <w:t>Full support for the most popular web browsers on desktop machines</w:t>
-      </w:r>
-    </w:p>
-    <w:p>
-      <w:pPr>
-        <w:numPr>
-          <w:ilvl w:val="1"/>
-          <w:numId w:val="49"/>
-        </w:numPr>
-      </w:pPr>
-      <w:r>
-        <w:lastRenderedPageBreak/>
-        <w:t>Chrome 143.0</w:t>
-      </w:r>
-    </w:p>
-    <w:p>
-      <w:pPr>
-        <w:numPr>
-          <w:ilvl w:val="1"/>
-          <w:numId w:val="49"/>
-        </w:numPr>
-      </w:pPr>
-      <w:r>
-        <w:t>Firefox 143.0</w:t>
-      </w:r>
-    </w:p>
-    <w:p>
-      <w:pPr>
-        <w:numPr>
-          <w:ilvl w:val="1"/>
-          <w:numId w:val="49"/>
-        </w:numPr>
-      </w:pPr>
-      <w:r>
-        <w:t>Safari 5.1.7</w:t>
-      </w:r>
-    </w:p>
-    <w:p>
-      <w:pPr>
-        <w:numPr>
-          <w:ilvl w:val="0"/>
-          <w:numId w:val="49"/>
-        </w:numPr>
-      </w:pPr>
-      <w:r>
-        <w:t>Planned support for mobile browsers</w:t>
-      </w:r>
-    </w:p>
-    <w:p>
-      <w:pPr>
-        <w:rPr>
-          <w:b/>
-          <w:bCs/>
-        </w:rPr>
-      </w:pPr>
-      <w:r>
-        <w:rPr>
-          <w:b/>
-          <w:bCs/>
-        </w:rPr>
-        <w:t xml:space="preserve">Deployment </w:t>
-      </w:r>
-    </w:p>
-    <w:p>
-      <w:pPr>
-        <w:numPr>
-          <w:ilvl w:val="0"/>
-          <w:numId w:val="51"/>
-        </w:numPr>
-      </w:pPr>
-      <w:r>
-        <w:t xml:space="preserve">Front end deployed through free tier of </w:t>
-      </w:r>
-      <w:proofErr w:type="spellStart"/>
-      <w:r>
-        <w:t>Vercel</w:t>
-      </w:r>
-      <w:proofErr w:type="spellEnd"/>
-    </w:p>
-    <w:p>
-      <w:pPr>
-        <w:numPr>
-          <w:ilvl w:val="0"/>
-          <w:numId w:val="51"/>
-        </w:numPr>
-      </w:pPr>
-      <w:r>
-        <w:t>Back end deployed through free tier or Render</w:t>
-      </w:r>
-    </w:p>
-    <w:p>
-      <w:pPr>
-        <w:numPr>
-          <w:ilvl w:val="0"/>
-          <w:numId w:val="51"/>
-        </w:numPr>
-      </w:pPr>
-      <w:r>
-        <w:t>Storage/database hosted locally</w:t>
-      </w:r>
-    </w:p>
-    <w:p>
-      <w:pPr>
-        <w:rPr>
-          <w:b/>
-          <w:bCs/>
-        </w:rPr>
-      </w:pPr>
-      <w:r>
-        <w:rPr>
-          <w:b/>
-          <w:bCs/>
-        </w:rPr>
-        <w:t>Source Code Repository</w:t>
-      </w:r>
-    </w:p>
-    <w:p>
-      <w:pPr>
-        <w:numPr>
-          <w:ilvl w:val="0"/>
-          <w:numId w:val="52"/>
-        </w:numPr>
-      </w:pPr>
-      <w:r>
-        <w:t>Official source code stored in a private GitHub repository</w:t>
-      </w:r>
-    </w:p>
-    <w:p>
-      <w:pPr>
-        <w:rPr>
-          <w:b/>
-          <w:bCs/>
-        </w:rPr>
-      </w:pPr>
-      <w:r>
-        <w:rPr>
-          <w:b/>
-          <w:bCs/>
-        </w:rPr>
-        <w:t>User Interacti</w:t>
-      </w:r>
-      <w:r>
-        <w:rPr>
-          <w:b/>
-          <w:bCs/>
-        </w:rPr>
-        <w:t>ons</w:t>
-      </w:r>
-    </w:p>
-    <w:p>
-      <w:pPr>
-        <w:numPr>
-          <w:ilvl w:val="0"/>
-          <w:numId w:val="52"/>
-        </w:numPr>
-      </w:pPr>
-      <w:r>
-        <w:t>Easy to interact with user interface</w:t>
-      </w:r>
-    </w:p>
-    <w:p>
-      <w:pPr>
-        <w:numPr>
-          <w:ilvl w:val="0"/>
-          <w:numId w:val="52"/>
-        </w:numPr>
-      </w:pPr>
-      <w:r>
-        <w:t>Minimal lagging</w:t>
-      </w:r>
-    </w:p>
-    <w:p>
-      <w:pPr>
-        <w:numPr>
-          <w:ilvl w:val="0"/>
-          <w:numId w:val="52"/>
-        </w:numPr>
-      </w:pPr>
-      <w:r>
-        <w:t>Seamless user experience</w:t>
-      </w:r>
-    </w:p>
-    <w:p>
-      <w:pPr>
-        <w:rPr>
-          <w:b/>
-          <w:bCs/>
-        </w:rPr>
-      </w:pPr>
-      <w:r>
-        <w:rPr>
-          <w:b/>
-          <w:bCs/>
-        </w:rPr>
-        <w:t>Security Goals</w:t>
-      </w:r>
-    </w:p>
-    <w:p>
-      <w:pPr>
-        <w:numPr>
-          <w:ilvl w:val="0"/>
-          <w:numId w:val="54"/>
-        </w:numPr>
-      </w:pPr>
-      <w:r>
-        <w:t>Follow best practices to ensure data is safely protected</w:t>
-      </w:r>
-    </w:p>
-    <w:p>
-      <w:pPr>
-        <w:numPr>
-          <w:ilvl w:val="0"/>
-          <w:numId w:val="54"/>
-        </w:numPr>
-      </w:pPr>
-      <w:r>
-        <w:t>Create our product with a “security first” mindset</w:t>
-      </w:r>
-    </w:p>
-    <w:p>
-      <w:pPr>
-        <w:numPr>
-          <w:ilvl w:val="0"/>
-          <w:numId w:val="54"/>
-        </w:numPr>
-      </w:pPr>
-      <w:r>
-        <w:t>Planned end-to-end encryption</w:t>
-      </w:r>
-    </w:p>
-    <w:p>
-      <w:pPr>
-        <w:pStyle w:val="Heading2"/>
-      </w:pPr>
-      <w:bookmarkStart w:id="6" w:name="_Toc209886397"/>
-      <w:r>
-        <w:t>Customer Requirements</w:t>
-      </w:r>
-      <w:bookmarkEnd w:id="6"/>
-    </w:p>
-    <w:p>
-      <w:pPr>
-        <w:pStyle w:val="Hints"/>
-      </w:pPr>
-      <w:r>
-        <w:t>&lt;Describe the needs of typical customers, including needs that are not yet met by the marketplace or by existing systems. You may wish to describe problems customers currently encounter that the new product will (or will not) address and how the product would be used by customers. Identify the customer hardware and software environment in which the product must operate. Define at a high level any known critical interface or performance requirements. Avoid including any design or implementation details. Present the requirements in a numbered list so that more detailed user or functional requirements can be traced to them.&gt;</w:t>
-      </w:r>
-    </w:p>
-    <w:p/>
-    <w:p/>
-    <w:p/>
-    <w:p/>
-    <w:p>
-      <w:pPr>
-        <w:pStyle w:val="Heading1"/>
-      </w:pPr>
-      <w:bookmarkStart w:id="7" w:name="_Toc209886398"/>
-      <w:r>
-        <w:t>Scope and Limitations</w:t>
-      </w:r>
-      <w:bookmarkEnd w:id="7"/>
-    </w:p>
-    <w:p/>
-    <w:p>
-      <w:pPr>
-        <w:pStyle w:val="Hints"/>
-      </w:pPr>
-      <w:r>
-        <w:t>&lt;The project scope defines the concept and range of the proposed solution. It’s also important to define what will not be included in the product. Clarifying the scope and limitations helps to establish realistic expectations of the many stakeholders. It also provides a reference frame against which proposed features and requirements changes can be evaluated. Proposed requirements that are out of scope for the envisioned product must be rejected, unless they are so beneficial that the scope should be enlarged to accommodate them (with accompanying changes in budget, schedule, and/or resources).&gt;</w:t>
-      </w:r>
-    </w:p>
-    <w:p>
-      <w:pPr>
-        <w:pStyle w:val="Heading2"/>
-      </w:pPr>
-      <w:bookmarkStart w:id="8" w:name="_Toc209886399"/>
-      <w:r>
-        <w:t>Scope</w:t>
-      </w:r>
-      <w:bookmarkEnd w:id="8"/>
-    </w:p>
-    <w:p>
-      <w:pPr>
-        <w:pStyle w:val="Hints"/>
-      </w:pPr>
-      <w:r>
-        <w:t>&lt;Describe the intended major features that will be included in the initial release of the product. Consider the benefits the product is intended to bring to the various customer communities, and generally describe the product features and quality characteristics that will enable it to provide those benefits. Avoid the temptation to include every possible feature that any potential customer category might conceivably want some day. Focus on those features and product characteristics that will provide the most value, at the most acceptable development cost, to the broadest community.&gt;</w:t>
-      </w:r>
-    </w:p>
-    <w:p/>
-    <w:p>
-      <w:pPr>
-        <w:pStyle w:val="Heading2"/>
-      </w:pPr>
-      <w:bookmarkStart w:id="9" w:name="_Toc209886400"/>
-      <w:r>
-        <w:t>Limitations and Exclusions</w:t>
-      </w:r>
-      <w:bookmarkEnd w:id="9"/>
+        <w:spacing w:line="360" w:lineRule="auto"/>
+      </w:pPr>
+      <w:r>
+        <w:t>Monetization/business model design</w:t>
+      </w:r>
     </w:p>
     <w:p>
       <w:pPr>
@@ -1412,7 +1831,10 @@
       </w:tabs>
     </w:pPr>
     <w:r>
-      <w:t>Technical Scope for New System</w:t>
+      <w:t xml:space="preserve">Technical Scope for </w:t>
+    </w:r>
+    <w:r>
+      <w:t>Studious</w:t>
     </w:r>
     <w:r>
       <w:tab/>
@@ -2018,6 +2440,232 @@
     </w:lvl>
   </w:abstractNum>
   <w:abstractNum w:abstractNumId="10" w15:restartNumberingAfterBreak="0">
+    <w:nsid w:val="154933D0"/>
+    <w:multiLevelType w:val="hybridMultilevel"/>
+    <w:tmpl w:val="BCEA0502"/>
+    <w:lvl w:ilvl="0" w:tplc="04090001">
+      <w:start w:val="1"/>
+      <w:numFmt w:val="bullet"/>
+      <w:lvlText w:val=""/>
+      <w:lvlJc w:val="left"/>
+      <w:pPr>
+        <w:ind w:left="720" w:hanging="360"/>
+      </w:pPr>
+      <w:rPr>
+        <w:rFonts w:ascii="Symbol" w:hAnsi="Symbol" w:hint="default"/>
+      </w:rPr>
+    </w:lvl>
+    <w:lvl w:ilvl="1" w:tplc="04090003" w:tentative="1">
+      <w:start w:val="1"/>
+      <w:numFmt w:val="bullet"/>
+      <w:lvlText w:val="o"/>
+      <w:lvlJc w:val="left"/>
+      <w:pPr>
+        <w:ind w:left="1440" w:hanging="360"/>
+      </w:pPr>
+      <w:rPr>
+        <w:rFonts w:ascii="Courier New" w:hAnsi="Courier New" w:cs="Courier New" w:hint="default"/>
+      </w:rPr>
+    </w:lvl>
+    <w:lvl w:ilvl="2" w:tplc="04090005" w:tentative="1">
+      <w:start w:val="1"/>
+      <w:numFmt w:val="bullet"/>
+      <w:lvlText w:val=""/>
+      <w:lvlJc w:val="left"/>
+      <w:pPr>
+        <w:ind w:left="2160" w:hanging="360"/>
+      </w:pPr>
+      <w:rPr>
+        <w:rFonts w:ascii="Wingdings" w:hAnsi="Wingdings" w:hint="default"/>
+      </w:rPr>
+    </w:lvl>
+    <w:lvl w:ilvl="3" w:tplc="04090001" w:tentative="1">
+      <w:start w:val="1"/>
+      <w:numFmt w:val="bullet"/>
+      <w:lvlText w:val=""/>
+      <w:lvlJc w:val="left"/>
+      <w:pPr>
+        <w:ind w:left="2880" w:hanging="360"/>
+      </w:pPr>
+      <w:rPr>
+        <w:rFonts w:ascii="Symbol" w:hAnsi="Symbol" w:hint="default"/>
+      </w:rPr>
+    </w:lvl>
+    <w:lvl w:ilvl="4" w:tplc="04090003" w:tentative="1">
+      <w:start w:val="1"/>
+      <w:numFmt w:val="bullet"/>
+      <w:lvlText w:val="o"/>
+      <w:lvlJc w:val="left"/>
+      <w:pPr>
+        <w:ind w:left="3600" w:hanging="360"/>
+      </w:pPr>
+      <w:rPr>
+        <w:rFonts w:ascii="Courier New" w:hAnsi="Courier New" w:cs="Courier New" w:hint="default"/>
+      </w:rPr>
+    </w:lvl>
+    <w:lvl w:ilvl="5" w:tplc="04090005" w:tentative="1">
+      <w:start w:val="1"/>
+      <w:numFmt w:val="bullet"/>
+      <w:lvlText w:val=""/>
+      <w:lvlJc w:val="left"/>
+      <w:pPr>
+        <w:ind w:left="4320" w:hanging="360"/>
+      </w:pPr>
+      <w:rPr>
+        <w:rFonts w:ascii="Wingdings" w:hAnsi="Wingdings" w:hint="default"/>
+      </w:rPr>
+    </w:lvl>
+    <w:lvl w:ilvl="6" w:tplc="04090001" w:tentative="1">
+      <w:start w:val="1"/>
+      <w:numFmt w:val="bullet"/>
+      <w:lvlText w:val=""/>
+      <w:lvlJc w:val="left"/>
+      <w:pPr>
+        <w:ind w:left="5040" w:hanging="360"/>
+      </w:pPr>
+      <w:rPr>
+        <w:rFonts w:ascii="Symbol" w:hAnsi="Symbol" w:hint="default"/>
+      </w:rPr>
+    </w:lvl>
+    <w:lvl w:ilvl="7" w:tplc="04090003" w:tentative="1">
+      <w:start w:val="1"/>
+      <w:numFmt w:val="bullet"/>
+      <w:lvlText w:val="o"/>
+      <w:lvlJc w:val="left"/>
+      <w:pPr>
+        <w:ind w:left="5760" w:hanging="360"/>
+      </w:pPr>
+      <w:rPr>
+        <w:rFonts w:ascii="Courier New" w:hAnsi="Courier New" w:cs="Courier New" w:hint="default"/>
+      </w:rPr>
+    </w:lvl>
+    <w:lvl w:ilvl="8" w:tplc="04090005" w:tentative="1">
+      <w:start w:val="1"/>
+      <w:numFmt w:val="bullet"/>
+      <w:lvlText w:val=""/>
+      <w:lvlJc w:val="left"/>
+      <w:pPr>
+        <w:ind w:left="6480" w:hanging="360"/>
+      </w:pPr>
+      <w:rPr>
+        <w:rFonts w:ascii="Wingdings" w:hAnsi="Wingdings" w:hint="default"/>
+      </w:rPr>
+    </w:lvl>
+  </w:abstractNum>
+  <w:abstractNum w:abstractNumId="11" w15:restartNumberingAfterBreak="0">
+    <w:nsid w:val="17C045F8"/>
+    <w:multiLevelType w:val="hybridMultilevel"/>
+    <w:tmpl w:val="E0B28932"/>
+    <w:lvl w:ilvl="0" w:tplc="04090001">
+      <w:start w:val="1"/>
+      <w:numFmt w:val="bullet"/>
+      <w:lvlText w:val=""/>
+      <w:lvlJc w:val="left"/>
+      <w:pPr>
+        <w:ind w:left="720" w:hanging="360"/>
+      </w:pPr>
+      <w:rPr>
+        <w:rFonts w:ascii="Symbol" w:hAnsi="Symbol" w:hint="default"/>
+      </w:rPr>
+    </w:lvl>
+    <w:lvl w:ilvl="1" w:tplc="04090003" w:tentative="1">
+      <w:start w:val="1"/>
+      <w:numFmt w:val="bullet"/>
+      <w:lvlText w:val="o"/>
+      <w:lvlJc w:val="left"/>
+      <w:pPr>
+        <w:ind w:left="1440" w:hanging="360"/>
+      </w:pPr>
+      <w:rPr>
+        <w:rFonts w:ascii="Courier New" w:hAnsi="Courier New" w:cs="Courier New" w:hint="default"/>
+      </w:rPr>
+    </w:lvl>
+    <w:lvl w:ilvl="2" w:tplc="04090005" w:tentative="1">
+      <w:start w:val="1"/>
+      <w:numFmt w:val="bullet"/>
+      <w:lvlText w:val=""/>
+      <w:lvlJc w:val="left"/>
+      <w:pPr>
+        <w:ind w:left="2160" w:hanging="360"/>
+      </w:pPr>
+      <w:rPr>
+        <w:rFonts w:ascii="Wingdings" w:hAnsi="Wingdings" w:hint="default"/>
+      </w:rPr>
+    </w:lvl>
+    <w:lvl w:ilvl="3" w:tplc="04090001" w:tentative="1">
+      <w:start w:val="1"/>
+      <w:numFmt w:val="bullet"/>
+      <w:lvlText w:val=""/>
+      <w:lvlJc w:val="left"/>
+      <w:pPr>
+        <w:ind w:left="2880" w:hanging="360"/>
+      </w:pPr>
+      <w:rPr>
+        <w:rFonts w:ascii="Symbol" w:hAnsi="Symbol" w:hint="default"/>
+      </w:rPr>
+    </w:lvl>
+    <w:lvl w:ilvl="4" w:tplc="04090003" w:tentative="1">
+      <w:start w:val="1"/>
+      <w:numFmt w:val="bullet"/>
+      <w:lvlText w:val="o"/>
+      <w:lvlJc w:val="left"/>
+      <w:pPr>
+        <w:ind w:left="3600" w:hanging="360"/>
+      </w:pPr>
+      <w:rPr>
+        <w:rFonts w:ascii="Courier New" w:hAnsi="Courier New" w:cs="Courier New" w:hint="default"/>
+      </w:rPr>
+    </w:lvl>
+    <w:lvl w:ilvl="5" w:tplc="04090005" w:tentative="1">
+      <w:start w:val="1"/>
+      <w:numFmt w:val="bullet"/>
+      <w:lvlText w:val=""/>
+      <w:lvlJc w:val="left"/>
+      <w:pPr>
+        <w:ind w:left="4320" w:hanging="360"/>
+      </w:pPr>
+      <w:rPr>
+        <w:rFonts w:ascii="Wingdings" w:hAnsi="Wingdings" w:hint="default"/>
+      </w:rPr>
+    </w:lvl>
+    <w:lvl w:ilvl="6" w:tplc="04090001" w:tentative="1">
+      <w:start w:val="1"/>
+      <w:numFmt w:val="bullet"/>
+      <w:lvlText w:val=""/>
+      <w:lvlJc w:val="left"/>
+      <w:pPr>
+        <w:ind w:left="5040" w:hanging="360"/>
+      </w:pPr>
+      <w:rPr>
+        <w:rFonts w:ascii="Symbol" w:hAnsi="Symbol" w:hint="default"/>
+      </w:rPr>
+    </w:lvl>
+    <w:lvl w:ilvl="7" w:tplc="04090003" w:tentative="1">
+      <w:start w:val="1"/>
+      <w:numFmt w:val="bullet"/>
+      <w:lvlText w:val="o"/>
+      <w:lvlJc w:val="left"/>
+      <w:pPr>
+        <w:ind w:left="5760" w:hanging="360"/>
+      </w:pPr>
+      <w:rPr>
+        <w:rFonts w:ascii="Courier New" w:hAnsi="Courier New" w:cs="Courier New" w:hint="default"/>
+      </w:rPr>
+    </w:lvl>
+    <w:lvl w:ilvl="8" w:tplc="04090005" w:tentative="1">
+      <w:start w:val="1"/>
+      <w:numFmt w:val="bullet"/>
+      <w:lvlText w:val=""/>
+      <w:lvlJc w:val="left"/>
+      <w:pPr>
+        <w:ind w:left="6480" w:hanging="360"/>
+      </w:pPr>
+      <w:rPr>
+        <w:rFonts w:ascii="Wingdings" w:hAnsi="Wingdings" w:hint="default"/>
+      </w:rPr>
+    </w:lvl>
+  </w:abstractNum>
+  <w:abstractNum w:abstractNumId="12" w15:restartNumberingAfterBreak="0">
     <w:nsid w:val="1F4672A8"/>
     <w:multiLevelType w:val="singleLevel"/>
     <w:tmpl w:val="04090001"/>
@@ -2037,7 +2685,7 @@
       </w:rPr>
     </w:lvl>
   </w:abstractNum>
-  <w:abstractNum w:abstractNumId="11" w15:restartNumberingAfterBreak="0">
+  <w:abstractNum w:abstractNumId="13" w15:restartNumberingAfterBreak="0">
     <w:nsid w:val="1F6C1A4A"/>
     <w:multiLevelType w:val="hybridMultilevel"/>
     <w:tmpl w:val="7B2EEFCA"/>
@@ -2123,7 +2771,7 @@
       </w:pPr>
     </w:lvl>
   </w:abstractNum>
-  <w:abstractNum w:abstractNumId="12" w15:restartNumberingAfterBreak="0">
+  <w:abstractNum w:abstractNumId="14" w15:restartNumberingAfterBreak="0">
     <w:nsid w:val="216A26CA"/>
     <w:multiLevelType w:val="hybridMultilevel"/>
     <w:tmpl w:val="2DCC6582"/>
@@ -2235,7 +2883,7 @@
       </w:rPr>
     </w:lvl>
   </w:abstractNum>
-  <w:abstractNum w:abstractNumId="13" w15:restartNumberingAfterBreak="0">
+  <w:abstractNum w:abstractNumId="15" w15:restartNumberingAfterBreak="0">
     <w:nsid w:val="222C263E"/>
     <w:multiLevelType w:val="hybridMultilevel"/>
     <w:tmpl w:val="33BABC04"/>
@@ -2347,7 +2995,7 @@
       </w:rPr>
     </w:lvl>
   </w:abstractNum>
-  <w:abstractNum w:abstractNumId="14" w15:restartNumberingAfterBreak="0">
+  <w:abstractNum w:abstractNumId="16" w15:restartNumberingAfterBreak="0">
     <w:nsid w:val="28711F82"/>
     <w:multiLevelType w:val="singleLevel"/>
     <w:tmpl w:val="1BA4E954"/>
@@ -2367,7 +3015,7 @@
       </w:rPr>
     </w:lvl>
   </w:abstractNum>
-  <w:abstractNum w:abstractNumId="15" w15:restartNumberingAfterBreak="0">
+  <w:abstractNum w:abstractNumId="17" w15:restartNumberingAfterBreak="0">
     <w:nsid w:val="2CC006BA"/>
     <w:multiLevelType w:val="hybridMultilevel"/>
     <w:tmpl w:val="6DC22D6C"/>
@@ -2507,7 +3155,7 @@
       </w:rPr>
     </w:lvl>
   </w:abstractNum>
-  <w:abstractNum w:abstractNumId="16" w15:restartNumberingAfterBreak="0">
+  <w:abstractNum w:abstractNumId="18" w15:restartNumberingAfterBreak="0">
     <w:nsid w:val="2FBB4C6D"/>
     <w:multiLevelType w:val="singleLevel"/>
     <w:tmpl w:val="04090001"/>
@@ -2527,7 +3175,7 @@
       </w:rPr>
     </w:lvl>
   </w:abstractNum>
-  <w:abstractNum w:abstractNumId="17" w15:restartNumberingAfterBreak="0">
+  <w:abstractNum w:abstractNumId="19" w15:restartNumberingAfterBreak="0">
     <w:nsid w:val="3243753F"/>
     <w:multiLevelType w:val="singleLevel"/>
     <w:tmpl w:val="0409000F"/>
@@ -2544,7 +3192,120 @@
       </w:pPr>
     </w:lvl>
   </w:abstractNum>
-  <w:abstractNum w:abstractNumId="18" w15:restartNumberingAfterBreak="0">
+  <w:abstractNum w:abstractNumId="20" w15:restartNumberingAfterBreak="0">
+    <w:nsid w:val="34643003"/>
+    <w:multiLevelType w:val="hybridMultilevel"/>
+    <w:tmpl w:val="4C98DC14"/>
+    <w:lvl w:ilvl="0" w:tplc="04090001">
+      <w:start w:val="1"/>
+      <w:numFmt w:val="bullet"/>
+      <w:lvlText w:val=""/>
+      <w:lvlJc w:val="left"/>
+      <w:pPr>
+        <w:ind w:left="720" w:hanging="360"/>
+      </w:pPr>
+      <w:rPr>
+        <w:rFonts w:ascii="Symbol" w:hAnsi="Symbol" w:hint="default"/>
+      </w:rPr>
+    </w:lvl>
+    <w:lvl w:ilvl="1" w:tplc="04090003" w:tentative="1">
+      <w:start w:val="1"/>
+      <w:numFmt w:val="bullet"/>
+      <w:lvlText w:val="o"/>
+      <w:lvlJc w:val="left"/>
+      <w:pPr>
+        <w:ind w:left="1440" w:hanging="360"/>
+      </w:pPr>
+      <w:rPr>
+        <w:rFonts w:ascii="Courier New" w:hAnsi="Courier New" w:cs="Courier New" w:hint="default"/>
+      </w:rPr>
+    </w:lvl>
+    <w:lvl w:ilvl="2" w:tplc="04090005" w:tentative="1">
+      <w:start w:val="1"/>
+      <w:numFmt w:val="bullet"/>
+      <w:lvlText w:val=""/>
+      <w:lvlJc w:val="left"/>
+      <w:pPr>
+        <w:ind w:left="2160" w:hanging="360"/>
+      </w:pPr>
+      <w:rPr>
+        <w:rFonts w:ascii="Wingdings" w:hAnsi="Wingdings" w:hint="default"/>
+      </w:rPr>
+    </w:lvl>
+    <w:lvl w:ilvl="3" w:tplc="04090001" w:tentative="1">
+      <w:start w:val="1"/>
+      <w:numFmt w:val="bullet"/>
+      <w:lvlText w:val=""/>
+      <w:lvlJc w:val="left"/>
+      <w:pPr>
+        <w:ind w:left="2880" w:hanging="360"/>
+      </w:pPr>
+      <w:rPr>
+        <w:rFonts w:ascii="Symbol" w:hAnsi="Symbol" w:hint="default"/>
+      </w:rPr>
+    </w:lvl>
+    <w:lvl w:ilvl="4" w:tplc="04090003" w:tentative="1">
+      <w:start w:val="1"/>
+      <w:numFmt w:val="bullet"/>
+      <w:lvlText w:val="o"/>
+      <w:lvlJc w:val="left"/>
+      <w:pPr>
+        <w:ind w:left="3600" w:hanging="360"/>
+      </w:pPr>
+      <w:rPr>
+        <w:rFonts w:ascii="Courier New" w:hAnsi="Courier New" w:cs="Courier New" w:hint="default"/>
+      </w:rPr>
+    </w:lvl>
+    <w:lvl w:ilvl="5" w:tplc="04090005" w:tentative="1">
+      <w:start w:val="1"/>
+      <w:numFmt w:val="bullet"/>
+      <w:lvlText w:val=""/>
+      <w:lvlJc w:val="left"/>
+      <w:pPr>
+        <w:ind w:left="4320" w:hanging="360"/>
+      </w:pPr>
+      <w:rPr>
+        <w:rFonts w:ascii="Wingdings" w:hAnsi="Wingdings" w:hint="default"/>
+      </w:rPr>
+    </w:lvl>
+    <w:lvl w:ilvl="6" w:tplc="04090001" w:tentative="1">
+      <w:start w:val="1"/>
+      <w:numFmt w:val="bullet"/>
+      <w:lvlText w:val=""/>
+      <w:lvlJc w:val="left"/>
+      <w:pPr>
+        <w:ind w:left="5040" w:hanging="360"/>
+      </w:pPr>
+      <w:rPr>
+        <w:rFonts w:ascii="Symbol" w:hAnsi="Symbol" w:hint="default"/>
+      </w:rPr>
+    </w:lvl>
+    <w:lvl w:ilvl="7" w:tplc="04090003" w:tentative="1">
+      <w:start w:val="1"/>
+      <w:numFmt w:val="bullet"/>
+      <w:lvlText w:val="o"/>
+      <w:lvlJc w:val="left"/>
+      <w:pPr>
+        <w:ind w:left="5760" w:hanging="360"/>
+      </w:pPr>
+      <w:rPr>
+        <w:rFonts w:ascii="Courier New" w:hAnsi="Courier New" w:cs="Courier New" w:hint="default"/>
+      </w:rPr>
+    </w:lvl>
+    <w:lvl w:ilvl="8" w:tplc="04090005" w:tentative="1">
+      <w:start w:val="1"/>
+      <w:numFmt w:val="bullet"/>
+      <w:lvlText w:val=""/>
+      <w:lvlJc w:val="left"/>
+      <w:pPr>
+        <w:ind w:left="6480" w:hanging="360"/>
+      </w:pPr>
+      <w:rPr>
+        <w:rFonts w:ascii="Wingdings" w:hAnsi="Wingdings" w:hint="default"/>
+      </w:rPr>
+    </w:lvl>
+  </w:abstractNum>
+  <w:abstractNum w:abstractNumId="21" w15:restartNumberingAfterBreak="0">
     <w:nsid w:val="34FB35EC"/>
     <w:multiLevelType w:val="singleLevel"/>
     <w:tmpl w:val="B7E44EB6"/>
@@ -2564,7 +3325,120 @@
       </w:rPr>
     </w:lvl>
   </w:abstractNum>
-  <w:abstractNum w:abstractNumId="19" w15:restartNumberingAfterBreak="0">
+  <w:abstractNum w:abstractNumId="22" w15:restartNumberingAfterBreak="0">
+    <w:nsid w:val="380C65EF"/>
+    <w:multiLevelType w:val="hybridMultilevel"/>
+    <w:tmpl w:val="A98E3F46"/>
+    <w:lvl w:ilvl="0" w:tplc="04090001">
+      <w:start w:val="1"/>
+      <w:numFmt w:val="bullet"/>
+      <w:lvlText w:val=""/>
+      <w:lvlJc w:val="left"/>
+      <w:pPr>
+        <w:ind w:left="720" w:hanging="360"/>
+      </w:pPr>
+      <w:rPr>
+        <w:rFonts w:ascii="Symbol" w:hAnsi="Symbol" w:hint="default"/>
+      </w:rPr>
+    </w:lvl>
+    <w:lvl w:ilvl="1" w:tplc="04090003" w:tentative="1">
+      <w:start w:val="1"/>
+      <w:numFmt w:val="bullet"/>
+      <w:lvlText w:val="o"/>
+      <w:lvlJc w:val="left"/>
+      <w:pPr>
+        <w:ind w:left="1440" w:hanging="360"/>
+      </w:pPr>
+      <w:rPr>
+        <w:rFonts w:ascii="Courier New" w:hAnsi="Courier New" w:cs="Courier New" w:hint="default"/>
+      </w:rPr>
+    </w:lvl>
+    <w:lvl w:ilvl="2" w:tplc="04090005" w:tentative="1">
+      <w:start w:val="1"/>
+      <w:numFmt w:val="bullet"/>
+      <w:lvlText w:val=""/>
+      <w:lvlJc w:val="left"/>
+      <w:pPr>
+        <w:ind w:left="2160" w:hanging="360"/>
+      </w:pPr>
+      <w:rPr>
+        <w:rFonts w:ascii="Wingdings" w:hAnsi="Wingdings" w:hint="default"/>
+      </w:rPr>
+    </w:lvl>
+    <w:lvl w:ilvl="3" w:tplc="04090001" w:tentative="1">
+      <w:start w:val="1"/>
+      <w:numFmt w:val="bullet"/>
+      <w:lvlText w:val=""/>
+      <w:lvlJc w:val="left"/>
+      <w:pPr>
+        <w:ind w:left="2880" w:hanging="360"/>
+      </w:pPr>
+      <w:rPr>
+        <w:rFonts w:ascii="Symbol" w:hAnsi="Symbol" w:hint="default"/>
+      </w:rPr>
+    </w:lvl>
+    <w:lvl w:ilvl="4" w:tplc="04090003" w:tentative="1">
+      <w:start w:val="1"/>
+      <w:numFmt w:val="bullet"/>
+      <w:lvlText w:val="o"/>
+      <w:lvlJc w:val="left"/>
+      <w:pPr>
+        <w:ind w:left="3600" w:hanging="360"/>
+      </w:pPr>
+      <w:rPr>
+        <w:rFonts w:ascii="Courier New" w:hAnsi="Courier New" w:cs="Courier New" w:hint="default"/>
+      </w:rPr>
+    </w:lvl>
+    <w:lvl w:ilvl="5" w:tplc="04090005" w:tentative="1">
+      <w:start w:val="1"/>
+      <w:numFmt w:val="bullet"/>
+      <w:lvlText w:val=""/>
+      <w:lvlJc w:val="left"/>
+      <w:pPr>
+        <w:ind w:left="4320" w:hanging="360"/>
+      </w:pPr>
+      <w:rPr>
+        <w:rFonts w:ascii="Wingdings" w:hAnsi="Wingdings" w:hint="default"/>
+      </w:rPr>
+    </w:lvl>
+    <w:lvl w:ilvl="6" w:tplc="04090001" w:tentative="1">
+      <w:start w:val="1"/>
+      <w:numFmt w:val="bullet"/>
+      <w:lvlText w:val=""/>
+      <w:lvlJc w:val="left"/>
+      <w:pPr>
+        <w:ind w:left="5040" w:hanging="360"/>
+      </w:pPr>
+      <w:rPr>
+        <w:rFonts w:ascii="Symbol" w:hAnsi="Symbol" w:hint="default"/>
+      </w:rPr>
+    </w:lvl>
+    <w:lvl w:ilvl="7" w:tplc="04090003" w:tentative="1">
+      <w:start w:val="1"/>
+      <w:numFmt w:val="bullet"/>
+      <w:lvlText w:val="o"/>
+      <w:lvlJc w:val="left"/>
+      <w:pPr>
+        <w:ind w:left="5760" w:hanging="360"/>
+      </w:pPr>
+      <w:rPr>
+        <w:rFonts w:ascii="Courier New" w:hAnsi="Courier New" w:cs="Courier New" w:hint="default"/>
+      </w:rPr>
+    </w:lvl>
+    <w:lvl w:ilvl="8" w:tplc="04090005" w:tentative="1">
+      <w:start w:val="1"/>
+      <w:numFmt w:val="bullet"/>
+      <w:lvlText w:val=""/>
+      <w:lvlJc w:val="left"/>
+      <w:pPr>
+        <w:ind w:left="6480" w:hanging="360"/>
+      </w:pPr>
+      <w:rPr>
+        <w:rFonts w:ascii="Wingdings" w:hAnsi="Wingdings" w:hint="default"/>
+      </w:rPr>
+    </w:lvl>
+  </w:abstractNum>
+  <w:abstractNum w:abstractNumId="23" w15:restartNumberingAfterBreak="0">
     <w:nsid w:val="3C955226"/>
     <w:multiLevelType w:val="hybridMultilevel"/>
     <w:tmpl w:val="895E3D40"/>
@@ -2677,7 +3551,7 @@
       </w:rPr>
     </w:lvl>
   </w:abstractNum>
-  <w:abstractNum w:abstractNumId="20" w15:restartNumberingAfterBreak="0">
+  <w:abstractNum w:abstractNumId="24" w15:restartNumberingAfterBreak="0">
     <w:nsid w:val="3F6540FA"/>
     <w:multiLevelType w:val="multilevel"/>
     <w:tmpl w:val="04090027"/>
@@ -2790,7 +3664,7 @@
       </w:pPr>
     </w:lvl>
   </w:abstractNum>
-  <w:abstractNum w:abstractNumId="21" w15:restartNumberingAfterBreak="0">
+  <w:abstractNum w:abstractNumId="25" w15:restartNumberingAfterBreak="0">
     <w:nsid w:val="3FBD70A1"/>
     <w:multiLevelType w:val="hybridMultilevel"/>
     <w:tmpl w:val="53122904"/>
@@ -2902,7 +3776,7 @@
       </w:rPr>
     </w:lvl>
   </w:abstractNum>
-  <w:abstractNum w:abstractNumId="22" w15:restartNumberingAfterBreak="0">
+  <w:abstractNum w:abstractNumId="26" w15:restartNumberingAfterBreak="0">
     <w:nsid w:val="406D6520"/>
     <w:multiLevelType w:val="hybridMultilevel"/>
     <w:tmpl w:val="73AAC984"/>
@@ -3015,7 +3889,7 @@
       </w:rPr>
     </w:lvl>
   </w:abstractNum>
-  <w:abstractNum w:abstractNumId="23" w15:restartNumberingAfterBreak="0">
+  <w:abstractNum w:abstractNumId="27" w15:restartNumberingAfterBreak="0">
     <w:nsid w:val="40EA23BE"/>
     <w:multiLevelType w:val="singleLevel"/>
     <w:tmpl w:val="04090001"/>
@@ -3035,7 +3909,7 @@
       </w:rPr>
     </w:lvl>
   </w:abstractNum>
-  <w:abstractNum w:abstractNumId="24" w15:restartNumberingAfterBreak="0">
+  <w:abstractNum w:abstractNumId="28" w15:restartNumberingAfterBreak="0">
     <w:nsid w:val="41034B1C"/>
     <w:multiLevelType w:val="hybridMultilevel"/>
     <w:tmpl w:val="3CBC7B80"/>
@@ -3147,7 +4021,7 @@
       </w:rPr>
     </w:lvl>
   </w:abstractNum>
-  <w:abstractNum w:abstractNumId="25" w15:restartNumberingAfterBreak="0">
+  <w:abstractNum w:abstractNumId="29" w15:restartNumberingAfterBreak="0">
     <w:nsid w:val="411221F1"/>
     <w:multiLevelType w:val="hybridMultilevel"/>
     <w:tmpl w:val="ADE83D88"/>
@@ -3260,7 +4134,120 @@
       </w:rPr>
     </w:lvl>
   </w:abstractNum>
-  <w:abstractNum w:abstractNumId="26" w15:restartNumberingAfterBreak="0">
+  <w:abstractNum w:abstractNumId="30" w15:restartNumberingAfterBreak="0">
+    <w:nsid w:val="420C7B3A"/>
+    <w:multiLevelType w:val="hybridMultilevel"/>
+    <w:tmpl w:val="670E2186"/>
+    <w:lvl w:ilvl="0" w:tplc="04090001">
+      <w:start w:val="1"/>
+      <w:numFmt w:val="bullet"/>
+      <w:lvlText w:val=""/>
+      <w:lvlJc w:val="left"/>
+      <w:pPr>
+        <w:ind w:left="720" w:hanging="360"/>
+      </w:pPr>
+      <w:rPr>
+        <w:rFonts w:ascii="Symbol" w:hAnsi="Symbol" w:hint="default"/>
+      </w:rPr>
+    </w:lvl>
+    <w:lvl w:ilvl="1" w:tplc="04090003" w:tentative="1">
+      <w:start w:val="1"/>
+      <w:numFmt w:val="bullet"/>
+      <w:lvlText w:val="o"/>
+      <w:lvlJc w:val="left"/>
+      <w:pPr>
+        <w:ind w:left="1440" w:hanging="360"/>
+      </w:pPr>
+      <w:rPr>
+        <w:rFonts w:ascii="Courier New" w:hAnsi="Courier New" w:cs="Courier New" w:hint="default"/>
+      </w:rPr>
+    </w:lvl>
+    <w:lvl w:ilvl="2" w:tplc="04090005" w:tentative="1">
+      <w:start w:val="1"/>
+      <w:numFmt w:val="bullet"/>
+      <w:lvlText w:val=""/>
+      <w:lvlJc w:val="left"/>
+      <w:pPr>
+        <w:ind w:left="2160" w:hanging="360"/>
+      </w:pPr>
+      <w:rPr>
+        <w:rFonts w:ascii="Wingdings" w:hAnsi="Wingdings" w:hint="default"/>
+      </w:rPr>
+    </w:lvl>
+    <w:lvl w:ilvl="3" w:tplc="04090001" w:tentative="1">
+      <w:start w:val="1"/>
+      <w:numFmt w:val="bullet"/>
+      <w:lvlText w:val=""/>
+      <w:lvlJc w:val="left"/>
+      <w:pPr>
+        <w:ind w:left="2880" w:hanging="360"/>
+      </w:pPr>
+      <w:rPr>
+        <w:rFonts w:ascii="Symbol" w:hAnsi="Symbol" w:hint="default"/>
+      </w:rPr>
+    </w:lvl>
+    <w:lvl w:ilvl="4" w:tplc="04090003" w:tentative="1">
+      <w:start w:val="1"/>
+      <w:numFmt w:val="bullet"/>
+      <w:lvlText w:val="o"/>
+      <w:lvlJc w:val="left"/>
+      <w:pPr>
+        <w:ind w:left="3600" w:hanging="360"/>
+      </w:pPr>
+      <w:rPr>
+        <w:rFonts w:ascii="Courier New" w:hAnsi="Courier New" w:cs="Courier New" w:hint="default"/>
+      </w:rPr>
+    </w:lvl>
+    <w:lvl w:ilvl="5" w:tplc="04090005" w:tentative="1">
+      <w:start w:val="1"/>
+      <w:numFmt w:val="bullet"/>
+      <w:lvlText w:val=""/>
+      <w:lvlJc w:val="left"/>
+      <w:pPr>
+        <w:ind w:left="4320" w:hanging="360"/>
+      </w:pPr>
+      <w:rPr>
+        <w:rFonts w:ascii="Wingdings" w:hAnsi="Wingdings" w:hint="default"/>
+      </w:rPr>
+    </w:lvl>
+    <w:lvl w:ilvl="6" w:tplc="04090001" w:tentative="1">
+      <w:start w:val="1"/>
+      <w:numFmt w:val="bullet"/>
+      <w:lvlText w:val=""/>
+      <w:lvlJc w:val="left"/>
+      <w:pPr>
+        <w:ind w:left="5040" w:hanging="360"/>
+      </w:pPr>
+      <w:rPr>
+        <w:rFonts w:ascii="Symbol" w:hAnsi="Symbol" w:hint="default"/>
+      </w:rPr>
+    </w:lvl>
+    <w:lvl w:ilvl="7" w:tplc="04090003" w:tentative="1">
+      <w:start w:val="1"/>
+      <w:numFmt w:val="bullet"/>
+      <w:lvlText w:val="o"/>
+      <w:lvlJc w:val="left"/>
+      <w:pPr>
+        <w:ind w:left="5760" w:hanging="360"/>
+      </w:pPr>
+      <w:rPr>
+        <w:rFonts w:ascii="Courier New" w:hAnsi="Courier New" w:cs="Courier New" w:hint="default"/>
+      </w:rPr>
+    </w:lvl>
+    <w:lvl w:ilvl="8" w:tplc="04090005" w:tentative="1">
+      <w:start w:val="1"/>
+      <w:numFmt w:val="bullet"/>
+      <w:lvlText w:val=""/>
+      <w:lvlJc w:val="left"/>
+      <w:pPr>
+        <w:ind w:left="6480" w:hanging="360"/>
+      </w:pPr>
+      <w:rPr>
+        <w:rFonts w:ascii="Wingdings" w:hAnsi="Wingdings" w:hint="default"/>
+      </w:rPr>
+    </w:lvl>
+  </w:abstractNum>
+  <w:abstractNum w:abstractNumId="31" w15:restartNumberingAfterBreak="0">
     <w:nsid w:val="435A201E"/>
     <w:multiLevelType w:val="hybridMultilevel"/>
     <w:tmpl w:val="CDB670EE"/>
@@ -3373,7 +4360,7 @@
       </w:rPr>
     </w:lvl>
   </w:abstractNum>
-  <w:abstractNum w:abstractNumId="27" w15:restartNumberingAfterBreak="0">
+  <w:abstractNum w:abstractNumId="32" w15:restartNumberingAfterBreak="0">
     <w:nsid w:val="46C70461"/>
     <w:multiLevelType w:val="singleLevel"/>
     <w:tmpl w:val="04090001"/>
@@ -3393,7 +4380,7 @@
       </w:rPr>
     </w:lvl>
   </w:abstractNum>
-  <w:abstractNum w:abstractNumId="28" w15:restartNumberingAfterBreak="0">
+  <w:abstractNum w:abstractNumId="33" w15:restartNumberingAfterBreak="0">
     <w:nsid w:val="475308BE"/>
     <w:multiLevelType w:val="singleLevel"/>
     <w:tmpl w:val="0409000F"/>
@@ -3410,7 +4397,7 @@
       </w:pPr>
     </w:lvl>
   </w:abstractNum>
-  <w:abstractNum w:abstractNumId="29" w15:restartNumberingAfterBreak="0">
+  <w:abstractNum w:abstractNumId="34" w15:restartNumberingAfterBreak="0">
     <w:nsid w:val="49F92BF3"/>
     <w:multiLevelType w:val="singleLevel"/>
     <w:tmpl w:val="04090001"/>
@@ -3430,7 +4417,7 @@
       </w:rPr>
     </w:lvl>
   </w:abstractNum>
-  <w:abstractNum w:abstractNumId="30" w15:restartNumberingAfterBreak="0">
+  <w:abstractNum w:abstractNumId="35" w15:restartNumberingAfterBreak="0">
     <w:nsid w:val="4C92489F"/>
     <w:multiLevelType w:val="singleLevel"/>
     <w:tmpl w:val="0409000F"/>
@@ -3447,7 +4434,7 @@
       </w:pPr>
     </w:lvl>
   </w:abstractNum>
-  <w:abstractNum w:abstractNumId="31" w15:restartNumberingAfterBreak="0">
+  <w:abstractNum w:abstractNumId="36" w15:restartNumberingAfterBreak="0">
     <w:nsid w:val="5286219C"/>
     <w:multiLevelType w:val="singleLevel"/>
     <w:tmpl w:val="0409000F"/>
@@ -3464,7 +4451,7 @@
       </w:pPr>
     </w:lvl>
   </w:abstractNum>
-  <w:abstractNum w:abstractNumId="32" w15:restartNumberingAfterBreak="0">
+  <w:abstractNum w:abstractNumId="37" w15:restartNumberingAfterBreak="0">
     <w:nsid w:val="53896DE9"/>
     <w:multiLevelType w:val="singleLevel"/>
     <w:tmpl w:val="04090001"/>
@@ -3484,7 +4471,7 @@
       </w:rPr>
     </w:lvl>
   </w:abstractNum>
-  <w:abstractNum w:abstractNumId="33" w15:restartNumberingAfterBreak="0">
+  <w:abstractNum w:abstractNumId="38" w15:restartNumberingAfterBreak="0">
     <w:nsid w:val="57F228C7"/>
     <w:multiLevelType w:val="singleLevel"/>
     <w:tmpl w:val="04090001"/>
@@ -3504,7 +4491,7 @@
       </w:rPr>
     </w:lvl>
   </w:abstractNum>
-  <w:abstractNum w:abstractNumId="34" w15:restartNumberingAfterBreak="0">
+  <w:abstractNum w:abstractNumId="39" w15:restartNumberingAfterBreak="0">
     <w:nsid w:val="5C3228B4"/>
     <w:multiLevelType w:val="hybridMultilevel"/>
     <w:tmpl w:val="53462576"/>
@@ -3616,7 +4603,7 @@
       </w:rPr>
     </w:lvl>
   </w:abstractNum>
-  <w:abstractNum w:abstractNumId="35" w15:restartNumberingAfterBreak="0">
+  <w:abstractNum w:abstractNumId="40" w15:restartNumberingAfterBreak="0">
     <w:nsid w:val="5E390416"/>
     <w:multiLevelType w:val="hybridMultilevel"/>
     <w:tmpl w:val="CC8CBDB8"/>
@@ -3732,7 +4719,7 @@
       </w:pPr>
     </w:lvl>
   </w:abstractNum>
-  <w:abstractNum w:abstractNumId="36" w15:restartNumberingAfterBreak="0">
+  <w:abstractNum w:abstractNumId="41" w15:restartNumberingAfterBreak="0">
     <w:nsid w:val="5F673A05"/>
     <w:multiLevelType w:val="hybridMultilevel"/>
     <w:tmpl w:val="FE74691C"/>
@@ -3845,7 +4832,119 @@
       </w:rPr>
     </w:lvl>
   </w:abstractNum>
-  <w:abstractNum w:abstractNumId="37" w15:restartNumberingAfterBreak="0">
+  <w:abstractNum w:abstractNumId="42" w15:restartNumberingAfterBreak="0">
+    <w:nsid w:val="614143B1"/>
+    <w:multiLevelType w:val="hybridMultilevel"/>
+    <w:tmpl w:val="766A37B8"/>
+    <w:lvl w:ilvl="0" w:tplc="7D64DC6A">
+      <w:numFmt w:val="bullet"/>
+      <w:lvlText w:val="-"/>
+      <w:lvlJc w:val="left"/>
+      <w:pPr>
+        <w:ind w:left="720" w:hanging="360"/>
+      </w:pPr>
+      <w:rPr>
+        <w:rFonts w:ascii="Arial" w:eastAsia="Times New Roman" w:hAnsi="Arial" w:cs="Arial" w:hint="default"/>
+      </w:rPr>
+    </w:lvl>
+    <w:lvl w:ilvl="1" w:tplc="04090003" w:tentative="1">
+      <w:start w:val="1"/>
+      <w:numFmt w:val="bullet"/>
+      <w:lvlText w:val="o"/>
+      <w:lvlJc w:val="left"/>
+      <w:pPr>
+        <w:ind w:left="1440" w:hanging="360"/>
+      </w:pPr>
+      <w:rPr>
+        <w:rFonts w:ascii="Courier New" w:hAnsi="Courier New" w:cs="Courier New" w:hint="default"/>
+      </w:rPr>
+    </w:lvl>
+    <w:lvl w:ilvl="2" w:tplc="04090005" w:tentative="1">
+      <w:start w:val="1"/>
+      <w:numFmt w:val="bullet"/>
+      <w:lvlText w:val=""/>
+      <w:lvlJc w:val="left"/>
+      <w:pPr>
+        <w:ind w:left="2160" w:hanging="360"/>
+      </w:pPr>
+      <w:rPr>
+        <w:rFonts w:ascii="Wingdings" w:hAnsi="Wingdings" w:hint="default"/>
+      </w:rPr>
+    </w:lvl>
+    <w:lvl w:ilvl="3" w:tplc="04090001" w:tentative="1">
+      <w:start w:val="1"/>
+      <w:numFmt w:val="bullet"/>
+      <w:lvlText w:val=""/>
+      <w:lvlJc w:val="left"/>
+      <w:pPr>
+        <w:ind w:left="2880" w:hanging="360"/>
+      </w:pPr>
+      <w:rPr>
+        <w:rFonts w:ascii="Symbol" w:hAnsi="Symbol" w:hint="default"/>
+      </w:rPr>
+    </w:lvl>
+    <w:lvl w:ilvl="4" w:tplc="04090003" w:tentative="1">
+      <w:start w:val="1"/>
+      <w:numFmt w:val="bullet"/>
+      <w:lvlText w:val="o"/>
+      <w:lvlJc w:val="left"/>
+      <w:pPr>
+        <w:ind w:left="3600" w:hanging="360"/>
+      </w:pPr>
+      <w:rPr>
+        <w:rFonts w:ascii="Courier New" w:hAnsi="Courier New" w:cs="Courier New" w:hint="default"/>
+      </w:rPr>
+    </w:lvl>
+    <w:lvl w:ilvl="5" w:tplc="04090005" w:tentative="1">
+      <w:start w:val="1"/>
+      <w:numFmt w:val="bullet"/>
+      <w:lvlText w:val=""/>
+      <w:lvlJc w:val="left"/>
+      <w:pPr>
+        <w:ind w:left="4320" w:hanging="360"/>
+      </w:pPr>
+      <w:rPr>
+        <w:rFonts w:ascii="Wingdings" w:hAnsi="Wingdings" w:hint="default"/>
+      </w:rPr>
+    </w:lvl>
+    <w:lvl w:ilvl="6" w:tplc="04090001" w:tentative="1">
+      <w:start w:val="1"/>
+      <w:numFmt w:val="bullet"/>
+      <w:lvlText w:val=""/>
+      <w:lvlJc w:val="left"/>
+      <w:pPr>
+        <w:ind w:left="5040" w:hanging="360"/>
+      </w:pPr>
+      <w:rPr>
+        <w:rFonts w:ascii="Symbol" w:hAnsi="Symbol" w:hint="default"/>
+      </w:rPr>
+    </w:lvl>
+    <w:lvl w:ilvl="7" w:tplc="04090003" w:tentative="1">
+      <w:start w:val="1"/>
+      <w:numFmt w:val="bullet"/>
+      <w:lvlText w:val="o"/>
+      <w:lvlJc w:val="left"/>
+      <w:pPr>
+        <w:ind w:left="5760" w:hanging="360"/>
+      </w:pPr>
+      <w:rPr>
+        <w:rFonts w:ascii="Courier New" w:hAnsi="Courier New" w:cs="Courier New" w:hint="default"/>
+      </w:rPr>
+    </w:lvl>
+    <w:lvl w:ilvl="8" w:tplc="04090005" w:tentative="1">
+      <w:start w:val="1"/>
+      <w:numFmt w:val="bullet"/>
+      <w:lvlText w:val=""/>
+      <w:lvlJc w:val="left"/>
+      <w:pPr>
+        <w:ind w:left="6480" w:hanging="360"/>
+      </w:pPr>
+      <w:rPr>
+        <w:rFonts w:ascii="Wingdings" w:hAnsi="Wingdings" w:hint="default"/>
+      </w:rPr>
+    </w:lvl>
+  </w:abstractNum>
+  <w:abstractNum w:abstractNumId="43" w15:restartNumberingAfterBreak="0">
     <w:nsid w:val="64764379"/>
     <w:multiLevelType w:val="singleLevel"/>
     <w:tmpl w:val="1BA4E954"/>
@@ -3865,7 +4964,7 @@
       </w:rPr>
     </w:lvl>
   </w:abstractNum>
-  <w:abstractNum w:abstractNumId="38" w15:restartNumberingAfterBreak="0">
+  <w:abstractNum w:abstractNumId="44" w15:restartNumberingAfterBreak="0">
     <w:nsid w:val="675E599A"/>
     <w:multiLevelType w:val="singleLevel"/>
     <w:tmpl w:val="04090001"/>
@@ -3885,7 +4984,7 @@
       </w:rPr>
     </w:lvl>
   </w:abstractNum>
-  <w:abstractNum w:abstractNumId="39" w15:restartNumberingAfterBreak="0">
+  <w:abstractNum w:abstractNumId="45" w15:restartNumberingAfterBreak="0">
     <w:nsid w:val="69AB088F"/>
     <w:multiLevelType w:val="hybridMultilevel"/>
     <w:tmpl w:val="FA926560"/>
@@ -4025,7 +5124,7 @@
       </w:rPr>
     </w:lvl>
   </w:abstractNum>
-  <w:abstractNum w:abstractNumId="40" w15:restartNumberingAfterBreak="0">
+  <w:abstractNum w:abstractNumId="46" w15:restartNumberingAfterBreak="0">
     <w:nsid w:val="69BC1761"/>
     <w:multiLevelType w:val="hybridMultilevel"/>
     <w:tmpl w:val="128CC292"/>
@@ -4138,7 +5237,7 @@
       </w:rPr>
     </w:lvl>
   </w:abstractNum>
-  <w:abstractNum w:abstractNumId="41" w15:restartNumberingAfterBreak="0">
+  <w:abstractNum w:abstractNumId="47" w15:restartNumberingAfterBreak="0">
     <w:nsid w:val="6B1254EB"/>
     <w:multiLevelType w:val="singleLevel"/>
     <w:tmpl w:val="04090001"/>
@@ -4158,7 +5257,7 @@
       </w:rPr>
     </w:lvl>
   </w:abstractNum>
-  <w:abstractNum w:abstractNumId="42" w15:restartNumberingAfterBreak="0">
+  <w:abstractNum w:abstractNumId="48" w15:restartNumberingAfterBreak="0">
     <w:nsid w:val="6C3173A1"/>
     <w:multiLevelType w:val="singleLevel"/>
     <w:tmpl w:val="0409000F"/>
@@ -4175,7 +5274,7 @@
       </w:pPr>
     </w:lvl>
   </w:abstractNum>
-  <w:abstractNum w:abstractNumId="43" w15:restartNumberingAfterBreak="0">
+  <w:abstractNum w:abstractNumId="49" w15:restartNumberingAfterBreak="0">
     <w:nsid w:val="709D0805"/>
     <w:multiLevelType w:val="hybridMultilevel"/>
     <w:tmpl w:val="B5925274"/>
@@ -4288,7 +5387,7 @@
       </w:rPr>
     </w:lvl>
   </w:abstractNum>
-  <w:abstractNum w:abstractNumId="44" w15:restartNumberingAfterBreak="0">
+  <w:abstractNum w:abstractNumId="50" w15:restartNumberingAfterBreak="0">
     <w:nsid w:val="71B61D9E"/>
     <w:multiLevelType w:val="singleLevel"/>
     <w:tmpl w:val="0409000F"/>
@@ -4305,7 +5404,7 @@
       </w:pPr>
     </w:lvl>
   </w:abstractNum>
-  <w:abstractNum w:abstractNumId="45" w15:restartNumberingAfterBreak="0">
+  <w:abstractNum w:abstractNumId="51" w15:restartNumberingAfterBreak="0">
     <w:nsid w:val="71C27799"/>
     <w:multiLevelType w:val="singleLevel"/>
     <w:tmpl w:val="1BA4E954"/>
@@ -4325,7 +5424,7 @@
       </w:rPr>
     </w:lvl>
   </w:abstractNum>
-  <w:abstractNum w:abstractNumId="46" w15:restartNumberingAfterBreak="0">
+  <w:abstractNum w:abstractNumId="52" w15:restartNumberingAfterBreak="0">
     <w:nsid w:val="74523B39"/>
     <w:multiLevelType w:val="singleLevel"/>
     <w:tmpl w:val="0409000F"/>
@@ -4342,7 +5441,119 @@
       </w:pPr>
     </w:lvl>
   </w:abstractNum>
-  <w:abstractNum w:abstractNumId="47" w15:restartNumberingAfterBreak="0">
+  <w:abstractNum w:abstractNumId="53" w15:restartNumberingAfterBreak="0">
+    <w:nsid w:val="784D0487"/>
+    <w:multiLevelType w:val="hybridMultilevel"/>
+    <w:tmpl w:val="9CE44034"/>
+    <w:lvl w:ilvl="0" w:tplc="C3F417C0">
+      <w:numFmt w:val="bullet"/>
+      <w:lvlText w:val=""/>
+      <w:lvlJc w:val="left"/>
+      <w:pPr>
+        <w:ind w:left="720" w:hanging="360"/>
+      </w:pPr>
+      <w:rPr>
+        <w:rFonts w:ascii="Symbol" w:eastAsiaTheme="minorHAnsi" w:hAnsi="Symbol" w:cstheme="minorBidi" w:hint="default"/>
+      </w:rPr>
+    </w:lvl>
+    <w:lvl w:ilvl="1" w:tplc="04090003" w:tentative="1">
+      <w:start w:val="1"/>
+      <w:numFmt w:val="bullet"/>
+      <w:lvlText w:val="o"/>
+      <w:lvlJc w:val="left"/>
+      <w:pPr>
+        <w:ind w:left="1440" w:hanging="360"/>
+      </w:pPr>
+      <w:rPr>
+        <w:rFonts w:ascii="Courier New" w:hAnsi="Courier New" w:cs="Courier New" w:hint="default"/>
+      </w:rPr>
+    </w:lvl>
+    <w:lvl w:ilvl="2" w:tplc="04090005" w:tentative="1">
+      <w:start w:val="1"/>
+      <w:numFmt w:val="bullet"/>
+      <w:lvlText w:val=""/>
+      <w:lvlJc w:val="left"/>
+      <w:pPr>
+        <w:ind w:left="2160" w:hanging="360"/>
+      </w:pPr>
+      <w:rPr>
+        <w:rFonts w:ascii="Wingdings" w:hAnsi="Wingdings" w:hint="default"/>
+      </w:rPr>
+    </w:lvl>
+    <w:lvl w:ilvl="3" w:tplc="04090001" w:tentative="1">
+      <w:start w:val="1"/>
+      <w:numFmt w:val="bullet"/>
+      <w:lvlText w:val=""/>
+      <w:lvlJc w:val="left"/>
+      <w:pPr>
+        <w:ind w:left="2880" w:hanging="360"/>
+      </w:pPr>
+      <w:rPr>
+        <w:rFonts w:ascii="Symbol" w:hAnsi="Symbol" w:hint="default"/>
+      </w:rPr>
+    </w:lvl>
+    <w:lvl w:ilvl="4" w:tplc="04090003" w:tentative="1">
+      <w:start w:val="1"/>
+      <w:numFmt w:val="bullet"/>
+      <w:lvlText w:val="o"/>
+      <w:lvlJc w:val="left"/>
+      <w:pPr>
+        <w:ind w:left="3600" w:hanging="360"/>
+      </w:pPr>
+      <w:rPr>
+        <w:rFonts w:ascii="Courier New" w:hAnsi="Courier New" w:cs="Courier New" w:hint="default"/>
+      </w:rPr>
+    </w:lvl>
+    <w:lvl w:ilvl="5" w:tplc="04090005" w:tentative="1">
+      <w:start w:val="1"/>
+      <w:numFmt w:val="bullet"/>
+      <w:lvlText w:val=""/>
+      <w:lvlJc w:val="left"/>
+      <w:pPr>
+        <w:ind w:left="4320" w:hanging="360"/>
+      </w:pPr>
+      <w:rPr>
+        <w:rFonts w:ascii="Wingdings" w:hAnsi="Wingdings" w:hint="default"/>
+      </w:rPr>
+    </w:lvl>
+    <w:lvl w:ilvl="6" w:tplc="04090001" w:tentative="1">
+      <w:start w:val="1"/>
+      <w:numFmt w:val="bullet"/>
+      <w:lvlText w:val=""/>
+      <w:lvlJc w:val="left"/>
+      <w:pPr>
+        <w:ind w:left="5040" w:hanging="360"/>
+      </w:pPr>
+      <w:rPr>
+        <w:rFonts w:ascii="Symbol" w:hAnsi="Symbol" w:hint="default"/>
+      </w:rPr>
+    </w:lvl>
+    <w:lvl w:ilvl="7" w:tplc="04090003" w:tentative="1">
+      <w:start w:val="1"/>
+      <w:numFmt w:val="bullet"/>
+      <w:lvlText w:val="o"/>
+      <w:lvlJc w:val="left"/>
+      <w:pPr>
+        <w:ind w:left="5760" w:hanging="360"/>
+      </w:pPr>
+      <w:rPr>
+        <w:rFonts w:ascii="Courier New" w:hAnsi="Courier New" w:cs="Courier New" w:hint="default"/>
+      </w:rPr>
+    </w:lvl>
+    <w:lvl w:ilvl="8" w:tplc="04090005" w:tentative="1">
+      <w:start w:val="1"/>
+      <w:numFmt w:val="bullet"/>
+      <w:lvlText w:val=""/>
+      <w:lvlJc w:val="left"/>
+      <w:pPr>
+        <w:ind w:left="6480" w:hanging="360"/>
+      </w:pPr>
+      <w:rPr>
+        <w:rFonts w:ascii="Wingdings" w:hAnsi="Wingdings" w:hint="default"/>
+      </w:rPr>
+    </w:lvl>
+  </w:abstractNum>
+  <w:abstractNum w:abstractNumId="54" w15:restartNumberingAfterBreak="0">
     <w:nsid w:val="790A509E"/>
     <w:multiLevelType w:val="singleLevel"/>
     <w:tmpl w:val="1BA4E954"/>
@@ -4362,7 +5573,7 @@
       </w:rPr>
     </w:lvl>
   </w:abstractNum>
-  <w:abstractNum w:abstractNumId="48" w15:restartNumberingAfterBreak="0">
+  <w:abstractNum w:abstractNumId="55" w15:restartNumberingAfterBreak="0">
     <w:nsid w:val="7ABE1A5F"/>
     <w:multiLevelType w:val="hybridMultilevel"/>
     <w:tmpl w:val="AA46D2E4"/>
@@ -4502,7 +5713,7 @@
       </w:rPr>
     </w:lvl>
   </w:abstractNum>
-  <w:abstractNum w:abstractNumId="49" w15:restartNumberingAfterBreak="0">
+  <w:abstractNum w:abstractNumId="56" w15:restartNumberingAfterBreak="0">
     <w:nsid w:val="7AC77D10"/>
     <w:multiLevelType w:val="multilevel"/>
     <w:tmpl w:val="187A4B22"/>
@@ -4651,7 +5862,7 @@
       </w:rPr>
     </w:lvl>
   </w:abstractNum>
-  <w:abstractNum w:abstractNumId="50" w15:restartNumberingAfterBreak="0">
+  <w:abstractNum w:abstractNumId="57" w15:restartNumberingAfterBreak="0">
     <w:nsid w:val="7B5D6762"/>
     <w:multiLevelType w:val="singleLevel"/>
     <w:tmpl w:val="04090001"/>
@@ -4671,7 +5882,7 @@
       </w:rPr>
     </w:lvl>
   </w:abstractNum>
-  <w:abstractNum w:abstractNumId="51" w15:restartNumberingAfterBreak="0">
+  <w:abstractNum w:abstractNumId="58" w15:restartNumberingAfterBreak="0">
     <w:nsid w:val="7B7E53DB"/>
     <w:multiLevelType w:val="singleLevel"/>
     <w:tmpl w:val="04090001"/>
@@ -4691,7 +5902,7 @@
       </w:rPr>
     </w:lvl>
   </w:abstractNum>
-  <w:abstractNum w:abstractNumId="52" w15:restartNumberingAfterBreak="0">
+  <w:abstractNum w:abstractNumId="59" w15:restartNumberingAfterBreak="0">
     <w:nsid w:val="7D00410C"/>
     <w:multiLevelType w:val="hybridMultilevel"/>
     <w:tmpl w:val="0464B822"/>
@@ -4829,136 +6040,136 @@
     </w:lvlOverride>
   </w:num>
   <w:num w:numId="4" w16cid:durableId="1000079926">
-    <w:abstractNumId w:val="45"/>
+    <w:abstractNumId w:val="51"/>
   </w:num>
   <w:num w:numId="5" w16cid:durableId="28262475">
     <w:abstractNumId w:val="4"/>
   </w:num>
   <w:num w:numId="6" w16cid:durableId="1275136282">
-    <w:abstractNumId w:val="37"/>
+    <w:abstractNumId w:val="43"/>
   </w:num>
   <w:num w:numId="7" w16cid:durableId="1225489555">
-    <w:abstractNumId w:val="14"/>
+    <w:abstractNumId w:val="16"/>
   </w:num>
   <w:num w:numId="8" w16cid:durableId="1474904190">
-    <w:abstractNumId w:val="47"/>
+    <w:abstractNumId w:val="54"/>
   </w:num>
   <w:num w:numId="9" w16cid:durableId="1708332912">
-    <w:abstractNumId w:val="41"/>
+    <w:abstractNumId w:val="47"/>
   </w:num>
   <w:num w:numId="10" w16cid:durableId="1810856472">
     <w:abstractNumId w:val="9"/>
   </w:num>
   <w:num w:numId="11" w16cid:durableId="803153901">
+    <w:abstractNumId w:val="44"/>
+  </w:num>
+  <w:num w:numId="12" w16cid:durableId="1994872750">
+    <w:abstractNumId w:val="27"/>
+  </w:num>
+  <w:num w:numId="13" w16cid:durableId="1935742624">
     <w:abstractNumId w:val="38"/>
   </w:num>
-  <w:num w:numId="12" w16cid:durableId="1994872750">
-    <w:abstractNumId w:val="23"/>
-  </w:num>
-  <w:num w:numId="13" w16cid:durableId="1935742624">
-    <w:abstractNumId w:val="33"/>
-  </w:num>
   <w:num w:numId="14" w16cid:durableId="792553129">
-    <w:abstractNumId w:val="51"/>
+    <w:abstractNumId w:val="58"/>
   </w:num>
   <w:num w:numId="15" w16cid:durableId="997272489">
-    <w:abstractNumId w:val="30"/>
+    <w:abstractNumId w:val="35"/>
   </w:num>
   <w:num w:numId="16" w16cid:durableId="522674612">
-    <w:abstractNumId w:val="17"/>
+    <w:abstractNumId w:val="19"/>
   </w:num>
   <w:num w:numId="17" w16cid:durableId="325518407">
-    <w:abstractNumId w:val="32"/>
+    <w:abstractNumId w:val="37"/>
   </w:num>
   <w:num w:numId="18" w16cid:durableId="1084492151">
     <w:abstractNumId w:val="6"/>
   </w:num>
   <w:num w:numId="19" w16cid:durableId="1337922108">
-    <w:abstractNumId w:val="44"/>
+    <w:abstractNumId w:val="50"/>
   </w:num>
   <w:num w:numId="20" w16cid:durableId="963728880">
-    <w:abstractNumId w:val="50"/>
+    <w:abstractNumId w:val="57"/>
   </w:num>
   <w:num w:numId="21" w16cid:durableId="705177376">
-    <w:abstractNumId w:val="46"/>
+    <w:abstractNumId w:val="52"/>
   </w:num>
   <w:num w:numId="22" w16cid:durableId="801191725">
-    <w:abstractNumId w:val="16"/>
+    <w:abstractNumId w:val="18"/>
   </w:num>
   <w:num w:numId="23" w16cid:durableId="1830099291">
-    <w:abstractNumId w:val="27"/>
+    <w:abstractNumId w:val="32"/>
   </w:num>
   <w:num w:numId="24" w16cid:durableId="1673336369">
-    <w:abstractNumId w:val="10"/>
+    <w:abstractNumId w:val="12"/>
   </w:num>
   <w:num w:numId="25" w16cid:durableId="276525562">
-    <w:abstractNumId w:val="42"/>
+    <w:abstractNumId w:val="48"/>
   </w:num>
   <w:num w:numId="26" w16cid:durableId="1732922129">
-    <w:abstractNumId w:val="29"/>
+    <w:abstractNumId w:val="34"/>
   </w:num>
   <w:num w:numId="27" w16cid:durableId="89157926">
-    <w:abstractNumId w:val="28"/>
+    <w:abstractNumId w:val="33"/>
   </w:num>
   <w:num w:numId="28" w16cid:durableId="264579400">
     <w:abstractNumId w:val="8"/>
   </w:num>
   <w:num w:numId="29" w16cid:durableId="1776364118">
-    <w:abstractNumId w:val="18"/>
+    <w:abstractNumId w:val="21"/>
   </w:num>
   <w:num w:numId="30" w16cid:durableId="1782414960">
-    <w:abstractNumId w:val="31"/>
+    <w:abstractNumId w:val="36"/>
   </w:num>
   <w:num w:numId="31" w16cid:durableId="1340884095">
     <w:abstractNumId w:val="3"/>
   </w:num>
   <w:num w:numId="32" w16cid:durableId="294992990">
-    <w:abstractNumId w:val="15"/>
+    <w:abstractNumId w:val="17"/>
   </w:num>
   <w:num w:numId="33" w16cid:durableId="844712986">
-    <w:abstractNumId w:val="39"/>
+    <w:abstractNumId w:val="45"/>
   </w:num>
   <w:num w:numId="34" w16cid:durableId="1381326444">
-    <w:abstractNumId w:val="35"/>
+    <w:abstractNumId w:val="40"/>
   </w:num>
   <w:num w:numId="35" w16cid:durableId="282611373">
-    <w:abstractNumId w:val="48"/>
+    <w:abstractNumId w:val="55"/>
   </w:num>
   <w:num w:numId="36" w16cid:durableId="447747533">
-    <w:abstractNumId w:val="20"/>
+    <w:abstractNumId w:val="24"/>
   </w:num>
   <w:num w:numId="37" w16cid:durableId="1785420638">
-    <w:abstractNumId w:val="49"/>
+    <w:abstractNumId w:val="56"/>
   </w:num>
   <w:num w:numId="38" w16cid:durableId="499737307">
     <w:abstractNumId w:val="5"/>
   </w:num>
   <w:num w:numId="39" w16cid:durableId="733696764">
-    <w:abstractNumId w:val="34"/>
+    <w:abstractNumId w:val="39"/>
   </w:num>
   <w:num w:numId="40" w16cid:durableId="264122171">
-    <w:abstractNumId w:val="11"/>
+    <w:abstractNumId w:val="13"/>
   </w:num>
   <w:num w:numId="41" w16cid:durableId="1604999393">
-    <w:abstractNumId w:val="43"/>
+    <w:abstractNumId w:val="49"/>
   </w:num>
   <w:num w:numId="42" w16cid:durableId="1953200452">
-    <w:abstractNumId w:val="40"/>
+    <w:abstractNumId w:val="46"/>
   </w:num>
   <w:num w:numId="43" w16cid:durableId="605042595">
-    <w:abstractNumId w:val="21"/>
+    <w:abstractNumId w:val="25"/>
   </w:num>
   <w:num w:numId="44" w16cid:durableId="1901598445">
-    <w:abstractNumId w:val="25"/>
+    <w:abstractNumId w:val="29"/>
   </w:num>
   <w:num w:numId="45" w16cid:durableId="82142014">
-    <w:abstractNumId w:val="52"/>
+    <w:abstractNumId w:val="59"/>
   </w:num>
   <w:num w:numId="46" w16cid:durableId="610547296">
-    <w:abstractNumId w:val="26"/>
+    <w:abstractNumId w:val="31"/>
   </w:num>
   <w:num w:numId="47" w16cid:durableId="1582254348">
-    <w:abstractNumId w:val="12"/>
+    <w:abstractNumId w:val="14"/>
   </w:num>
   <w:num w:numId="48" w16cid:durableId="1329095616">
     <w:abstractNumId w:val="2"/>
@@ -4967,19 +6178,40 @@
     <w:abstractNumId w:val="7"/>
   </w:num>
   <w:num w:numId="50" w16cid:durableId="426737429">
-    <w:abstractNumId w:val="13"/>
+    <w:abstractNumId w:val="15"/>
   </w:num>
   <w:num w:numId="51" w16cid:durableId="5328625">
-    <w:abstractNumId w:val="19"/>
+    <w:abstractNumId w:val="23"/>
   </w:num>
   <w:num w:numId="52" w16cid:durableId="1536116388">
-    <w:abstractNumId w:val="22"/>
+    <w:abstractNumId w:val="26"/>
   </w:num>
   <w:num w:numId="53" w16cid:durableId="2121755842">
-    <w:abstractNumId w:val="24"/>
+    <w:abstractNumId w:val="28"/>
   </w:num>
   <w:num w:numId="54" w16cid:durableId="1065878870">
-    <w:abstractNumId w:val="36"/>
+    <w:abstractNumId w:val="41"/>
+  </w:num>
+  <w:num w:numId="55" w16cid:durableId="1784497291">
+    <w:abstractNumId w:val="42"/>
+  </w:num>
+  <w:num w:numId="56" w16cid:durableId="474029893">
+    <w:abstractNumId w:val="53"/>
+  </w:num>
+  <w:num w:numId="57" w16cid:durableId="990863293">
+    <w:abstractNumId w:val="11"/>
+  </w:num>
+  <w:num w:numId="58" w16cid:durableId="1118648877">
+    <w:abstractNumId w:val="10"/>
+  </w:num>
+  <w:num w:numId="59" w16cid:durableId="603729103">
+    <w:abstractNumId w:val="30"/>
+  </w:num>
+  <w:num w:numId="60" w16cid:durableId="1517765450">
+    <w:abstractNumId w:val="20"/>
+  </w:num>
+  <w:num w:numId="61" w16cid:durableId="80763884">
+    <w:abstractNumId w:val="22"/>
   </w:num>
 </w:numbering>
 </file>
@@ -5011,6 +6243,50 @@
     <w:lsdException w:name="Subtitle" w:qFormat="1"/>
     <w:lsdException w:name="Strong" w:uiPriority="22" w:qFormat="1"/>
     <w:lsdException w:name="Emphasis" w:qFormat="1"/>
+    <w:lsdException w:name="Normal Table" w:semiHidden="1" w:unhideWhenUsed="1"/>
+    <w:lsdException w:name="Table Simple 1" w:semiHidden="1" w:unhideWhenUsed="1"/>
+    <w:lsdException w:name="Table Simple 2" w:semiHidden="1" w:unhideWhenUsed="1"/>
+    <w:lsdException w:name="Table Simple 3" w:semiHidden="1" w:unhideWhenUsed="1"/>
+    <w:lsdException w:name="Table Classic 1" w:semiHidden="1" w:unhideWhenUsed="1"/>
+    <w:lsdException w:name="Table Classic 2" w:semiHidden="1" w:unhideWhenUsed="1"/>
+    <w:lsdException w:name="Table Classic 3" w:semiHidden="1" w:unhideWhenUsed="1"/>
+    <w:lsdException w:name="Table Classic 4" w:semiHidden="1" w:unhideWhenUsed="1"/>
+    <w:lsdException w:name="Table Colorful 1" w:semiHidden="1" w:unhideWhenUsed="1"/>
+    <w:lsdException w:name="Table Colorful 2" w:semiHidden="1" w:unhideWhenUsed="1"/>
+    <w:lsdException w:name="Table Colorful 3" w:semiHidden="1" w:unhideWhenUsed="1"/>
+    <w:lsdException w:name="Table Columns 1" w:semiHidden="1" w:unhideWhenUsed="1"/>
+    <w:lsdException w:name="Table Columns 2" w:semiHidden="1" w:unhideWhenUsed="1"/>
+    <w:lsdException w:name="Table Columns 3" w:semiHidden="1" w:unhideWhenUsed="1"/>
+    <w:lsdException w:name="Table Columns 4" w:semiHidden="1" w:unhideWhenUsed="1"/>
+    <w:lsdException w:name="Table Columns 5" w:semiHidden="1" w:unhideWhenUsed="1"/>
+    <w:lsdException w:name="Table Grid 1" w:semiHidden="1" w:unhideWhenUsed="1"/>
+    <w:lsdException w:name="Table Grid 2" w:semiHidden="1" w:unhideWhenUsed="1"/>
+    <w:lsdException w:name="Table Grid 3" w:semiHidden="1" w:unhideWhenUsed="1"/>
+    <w:lsdException w:name="Table Grid 4" w:semiHidden="1" w:unhideWhenUsed="1"/>
+    <w:lsdException w:name="Table Grid 5" w:semiHidden="1" w:unhideWhenUsed="1"/>
+    <w:lsdException w:name="Table Grid 6" w:semiHidden="1" w:unhideWhenUsed="1"/>
+    <w:lsdException w:name="Table Grid 7" w:semiHidden="1" w:unhideWhenUsed="1"/>
+    <w:lsdException w:name="Table Grid 8" w:semiHidden="1" w:unhideWhenUsed="1"/>
+    <w:lsdException w:name="Table List 1" w:semiHidden="1" w:unhideWhenUsed="1"/>
+    <w:lsdException w:name="Table List 2" w:semiHidden="1" w:unhideWhenUsed="1"/>
+    <w:lsdException w:name="Table List 3" w:semiHidden="1" w:unhideWhenUsed="1"/>
+    <w:lsdException w:name="Table List 4" w:semiHidden="1" w:unhideWhenUsed="1"/>
+    <w:lsdException w:name="Table List 5" w:semiHidden="1" w:unhideWhenUsed="1"/>
+    <w:lsdException w:name="Table List 6" w:semiHidden="1" w:unhideWhenUsed="1"/>
+    <w:lsdException w:name="Table List 7" w:semiHidden="1" w:unhideWhenUsed="1"/>
+    <w:lsdException w:name="Table List 8" w:semiHidden="1" w:unhideWhenUsed="1"/>
+    <w:lsdException w:name="Table 3D effects 1" w:semiHidden="1" w:unhideWhenUsed="1"/>
+    <w:lsdException w:name="Table 3D effects 2" w:semiHidden="1" w:unhideWhenUsed="1"/>
+    <w:lsdException w:name="Table 3D effects 3" w:semiHidden="1" w:unhideWhenUsed="1"/>
+    <w:lsdException w:name="Table Contemporary" w:semiHidden="1" w:unhideWhenUsed="1"/>
+    <w:lsdException w:name="Table Elegant" w:semiHidden="1" w:unhideWhenUsed="1"/>
+    <w:lsdException w:name="Table Professional" w:semiHidden="1" w:unhideWhenUsed="1"/>
+    <w:lsdException w:name="Table Subtle 1" w:semiHidden="1" w:unhideWhenUsed="1"/>
+    <w:lsdException w:name="Table Subtle 2" w:semiHidden="1" w:unhideWhenUsed="1"/>
+    <w:lsdException w:name="Table Web 1" w:semiHidden="1" w:unhideWhenUsed="1"/>
+    <w:lsdException w:name="Table Web 2" w:semiHidden="1" w:unhideWhenUsed="1"/>
+    <w:lsdException w:name="Table Web 3" w:semiHidden="1" w:unhideWhenUsed="1"/>
+    <w:lsdException w:name="Table Theme" w:semiHidden="1" w:unhideWhenUsed="1"/>
     <w:lsdException w:name="Placeholder Text" w:semiHidden="1" w:uiPriority="99"/>
     <w:lsdException w:name="No Spacing" w:uiPriority="1" w:qFormat="1"/>
     <w:lsdException w:name="Light Shading" w:uiPriority="60"/>
@@ -5401,11 +6677,15 @@
   </w:style>
   <w:style w:type="character" w:default="1" w:styleId="DefaultParagraphFont">
     <w:name w:val="Default Paragraph Font"/>
+    <w:uiPriority w:val="1"/>
     <w:semiHidden/>
+    <w:unhideWhenUsed/>
   </w:style>
   <w:style w:type="table" w:default="1" w:styleId="TableNormal">
     <w:name w:val="Normal Table"/>
+    <w:uiPriority w:val="99"/>
     <w:semiHidden/>
+    <w:unhideWhenUsed/>
     <w:tblPr>
       <w:tblInd w:w="0" w:type="dxa"/>
       <w:tblCellMar>
@@ -5418,7 +6698,9 @@
   </w:style>
   <w:style w:type="numbering" w:default="1" w:styleId="NoList">
     <w:name w:val="No List"/>
+    <w:uiPriority w:val="99"/>
     <w:semiHidden/>
+    <w:unhideWhenUsed/>
   </w:style>
   <w:style w:type="paragraph" w:styleId="Footer">
     <w:name w:val="footer"/>
@@ -5776,6 +7058,17 @@
       <w:szCs w:val="24"/>
     </w:rPr>
   </w:style>
+  <w:style w:type="paragraph" w:styleId="ListParagraph">
+    <w:name w:val="List Paragraph"/>
+    <w:basedOn w:val="Normal"/>
+    <w:uiPriority w:val="34"/>
+    <w:qFormat/>
+    <w:rsid w:val="00B50623"/>
+    <w:pPr>
+      <w:ind w:left="720"/>
+      <w:contextualSpacing/>
+    </w:pPr>
+  </w:style>
 </w:styles>
 </file>
 

</xml_diff>

<commit_message>
added template work for ASGMT3
</commit_message>
<xml_diff>
--- a/ASGMT2/MasterScopeDocumentJHETInnovations.docx
+++ b/ASGMT2/MasterScopeDocumentJHETInnovations.docx
@@ -750,6 +750,7 @@
     <w:p>
       <w:pPr>
         <w:pStyle w:val="Hints"/>
+        <w:spacing w:line="360" w:lineRule="auto"/>
       </w:pPr>
       <w:r>
         <w:t>&lt;The business requirements provide the foundation and reference for all detailed requirements development. You may gather business requirements from the customer or development organization’s senior management, an executive sponsor, a project visionary, the marketing department, or other individuals who have a clear sense of why the project is being undertaken and the ultimate value it will provide, both to the business and to customers.&gt;</w:t>
@@ -758,6 +759,7 @@
     <w:p>
       <w:pPr>
         <w:pStyle w:val="Heading2"/>
+        <w:spacing w:line="360" w:lineRule="auto"/>
       </w:pPr>
       <w:bookmarkStart w:id="4" w:name="_Toc209886395"/>
       <w:r>
@@ -833,6 +835,7 @@
     <w:p>
       <w:pPr>
         <w:pStyle w:val="Hints"/>
+        <w:spacing w:line="360" w:lineRule="auto"/>
       </w:pPr>
       <w:r>
         <w:t>&lt;This section summarizes the rationale for the new product. Provide a general description of the history or situation that leads to the recognition that this product should be built.&gt;</w:t>
@@ -841,6 +844,7 @@
     <w:p>
       <w:pPr>
         <w:pStyle w:val="Heading2"/>
+        <w:spacing w:line="360" w:lineRule="auto"/>
       </w:pPr>
       <w:bookmarkStart w:id="5" w:name="_Toc209886396"/>
       <w:r>
@@ -849,6 +853,9 @@
       <w:bookmarkEnd w:id="5"/>
     </w:p>
     <w:p>
+      <w:pPr>
+        <w:spacing w:line="360" w:lineRule="auto"/>
+      </w:pPr>
       <w:r>
         <w:t xml:space="preserve">The goal of Studious is to create an accessible and collaborative environment that encourages students to </w:t>
       </w:r>
@@ -882,6 +889,7 @@
     </w:p>
     <w:p>
       <w:pPr>
+        <w:spacing w:line="360" w:lineRule="auto"/>
         <w:rPr>
           <w:b/>
           <w:bCs/>
@@ -905,6 +913,7 @@
           <w:ilvl w:val="0"/>
           <w:numId w:val="42"/>
         </w:numPr>
+        <w:spacing w:line="360" w:lineRule="auto"/>
       </w:pPr>
       <w:r>
         <w:t xml:space="preserve">Utilize React to provide </w:t>
@@ -922,6 +931,7 @@
           <w:ilvl w:val="0"/>
           <w:numId w:val="42"/>
         </w:numPr>
+        <w:spacing w:line="360" w:lineRule="auto"/>
       </w:pPr>
       <w:r>
         <w:t>Utilize Tailwind CSS to create a visually appealing product</w:t>
@@ -929,6 +939,7 @@
     </w:p>
     <w:p>
       <w:pPr>
+        <w:spacing w:line="360" w:lineRule="auto"/>
         <w:rPr>
           <w:b/>
           <w:bCs/>
@@ -952,6 +963,7 @@
           <w:ilvl w:val="0"/>
           <w:numId w:val="44"/>
         </w:numPr>
+        <w:spacing w:line="360" w:lineRule="auto"/>
       </w:pPr>
       <w:r>
         <w:t xml:space="preserve">Utilize Node.js for supporting key core </w:t>
@@ -966,6 +978,7 @@
           <w:ilvl w:val="0"/>
           <w:numId w:val="44"/>
         </w:numPr>
+        <w:spacing w:line="360" w:lineRule="auto"/>
       </w:pPr>
       <w:r>
         <w:t>Utilize Socket.io for real time web communications both for group and direct messaging</w:t>
@@ -973,6 +986,7 @@
     </w:p>
     <w:p>
       <w:pPr>
+        <w:spacing w:line="360" w:lineRule="auto"/>
         <w:rPr>
           <w:b/>
           <w:bCs/>
@@ -996,6 +1010,7 @@
           <w:ilvl w:val="0"/>
           <w:numId w:val="46"/>
         </w:numPr>
+        <w:spacing w:line="360" w:lineRule="auto"/>
       </w:pPr>
       <w:r>
         <w:t>Utilize PostgreSQL to create a database used for storing files, images, user data, etc.</w:t>
@@ -1007,6 +1022,7 @@
           <w:ilvl w:val="0"/>
           <w:numId w:val="46"/>
         </w:numPr>
+        <w:spacing w:line="360" w:lineRule="auto"/>
       </w:pPr>
       <w:r>
         <w:t>Initially storage will be hosted locally</w:t>
@@ -1018,6 +1034,7 @@
           <w:ilvl w:val="0"/>
           <w:numId w:val="46"/>
         </w:numPr>
+        <w:spacing w:line="360" w:lineRule="auto"/>
       </w:pPr>
       <w:r>
         <w:t xml:space="preserve">Follow best practices to ensure we create a scalable product that can be easily transferred to </w:t>
@@ -1031,92 +1048,7 @@
     </w:p>
     <w:p>
       <w:pPr>
-        <w:rPr>
-          <w:b/>
-          <w:bCs/>
-          <w:sz w:val="22"/>
-          <w:szCs w:val="22"/>
-        </w:rPr>
-      </w:pPr>
-      <w:r>
-        <w:rPr>
-          <w:b/>
-          <w:bCs/>
-          <w:sz w:val="22"/>
-          <w:szCs w:val="22"/>
-        </w:rPr>
-        <w:t>Target Operating Systems</w:t>
-      </w:r>
-    </w:p>
-    <w:p>
-      <w:pPr>
-        <w:numPr>
-          <w:ilvl w:val="0"/>
-          <w:numId w:val="49"/>
-        </w:numPr>
-      </w:pPr>
-      <w:r>
-        <w:t xml:space="preserve">Full support for desktop operating systems: Windows, </w:t>
-      </w:r>
-      <w:r>
-        <w:t>m</w:t>
-      </w:r>
-      <w:r>
-        <w:t>acOS, Linux</w:t>
-      </w:r>
-    </w:p>
-    <w:p>
-      <w:pPr>
-        <w:numPr>
-          <w:ilvl w:val="0"/>
-          <w:numId w:val="49"/>
-        </w:numPr>
-      </w:pPr>
-      <w:r>
-        <w:t>Potential</w:t>
-      </w:r>
-      <w:r>
-        <w:t xml:space="preserve"> </w:t>
-      </w:r>
-      <w:r>
-        <w:t xml:space="preserve">future </w:t>
-      </w:r>
-      <w:r>
-        <w:t>support for mobile operating systems</w:t>
-      </w:r>
-    </w:p>
-    <w:p>
-      <w:pPr>
-        <w:numPr>
-          <w:ilvl w:val="1"/>
-          <w:numId w:val="49"/>
-        </w:numPr>
-      </w:pPr>
-      <w:r>
-        <w:t>Android 16</w:t>
-      </w:r>
-      <w:r>
-        <w:t>+</w:t>
-      </w:r>
-    </w:p>
-    <w:p>
-      <w:pPr>
-        <w:numPr>
-          <w:ilvl w:val="1"/>
-          <w:numId w:val="49"/>
-        </w:numPr>
-      </w:pPr>
-      <w:r>
-        <w:t>i</w:t>
-      </w:r>
-      <w:r>
-        <w:t>OS 26.0.1</w:t>
-      </w:r>
-    </w:p>
-    <w:p/>
-    <w:p/>
-    <w:p>
-      <w:pPr>
+        <w:spacing w:line="360" w:lineRule="auto"/>
         <w:rPr>
           <w:b/>
           <w:bCs/>
@@ -1132,7 +1064,7 @@
           <w:szCs w:val="22"/>
         </w:rPr>
         <w:lastRenderedPageBreak/>
-        <w:t>Target Browsers</w:t>
+        <w:t>Target Operating Systems</w:t>
       </w:r>
     </w:p>
     <w:p>
@@ -1141,9 +1073,37 @@
           <w:ilvl w:val="0"/>
           <w:numId w:val="49"/>
         </w:numPr>
-      </w:pPr>
-      <w:r>
-        <w:t>Full support for the most popular web browsers on desktop machines</w:t>
+        <w:spacing w:line="360" w:lineRule="auto"/>
+      </w:pPr>
+      <w:r>
+        <w:t xml:space="preserve">Full support for desktop operating systems: Windows, </w:t>
+      </w:r>
+      <w:r>
+        <w:t>m</w:t>
+      </w:r>
+      <w:r>
+        <w:t>acOS, Linux</w:t>
+      </w:r>
+    </w:p>
+    <w:p>
+      <w:pPr>
+        <w:numPr>
+          <w:ilvl w:val="0"/>
+          <w:numId w:val="49"/>
+        </w:numPr>
+        <w:spacing w:line="360" w:lineRule="auto"/>
+      </w:pPr>
+      <w:r>
+        <w:t>Potential</w:t>
+      </w:r>
+      <w:r>
+        <w:t xml:space="preserve"> </w:t>
+      </w:r>
+      <w:r>
+        <w:t xml:space="preserve">future </w:t>
+      </w:r>
+      <w:r>
+        <w:t>support for mobile operating systems</w:t>
       </w:r>
     </w:p>
     <w:p>
@@ -1152,9 +1112,13 @@
           <w:ilvl w:val="1"/>
           <w:numId w:val="49"/>
         </w:numPr>
-      </w:pPr>
-      <w:r>
-        <w:t>Chrome 143.0</w:t>
+        <w:spacing w:line="360" w:lineRule="auto"/>
+      </w:pPr>
+      <w:r>
+        <w:t>Android 16</w:t>
+      </w:r>
+      <w:r>
+        <w:t>+</w:t>
       </w:r>
     </w:p>
     <w:p>
@@ -1163,9 +1127,45 @@
           <w:ilvl w:val="1"/>
           <w:numId w:val="49"/>
         </w:numPr>
-      </w:pPr>
-      <w:r>
-        <w:t>Firefox 143.0</w:t>
+        <w:spacing w:line="360" w:lineRule="auto"/>
+      </w:pPr>
+      <w:r>
+        <w:t>i</w:t>
+      </w:r>
+      <w:r>
+        <w:t>OS 26.0.1</w:t>
+      </w:r>
+    </w:p>
+    <w:p>
+      <w:pPr>
+        <w:spacing w:line="360" w:lineRule="auto"/>
+        <w:rPr>
+          <w:b/>
+          <w:bCs/>
+          <w:sz w:val="22"/>
+          <w:szCs w:val="22"/>
+        </w:rPr>
+      </w:pPr>
+      <w:r>
+        <w:rPr>
+          <w:b/>
+          <w:bCs/>
+          <w:sz w:val="22"/>
+          <w:szCs w:val="22"/>
+        </w:rPr>
+        <w:t>Target Browsers</w:t>
+      </w:r>
+    </w:p>
+    <w:p>
+      <w:pPr>
+        <w:numPr>
+          <w:ilvl w:val="0"/>
+          <w:numId w:val="49"/>
+        </w:numPr>
+        <w:spacing w:line="360" w:lineRule="auto"/>
+      </w:pPr>
+      <w:r>
+        <w:t>Full support for the most popular web browsers on desktop machines</w:t>
       </w:r>
     </w:p>
     <w:p>
@@ -1174,6 +1174,31 @@
           <w:ilvl w:val="1"/>
           <w:numId w:val="49"/>
         </w:numPr>
+        <w:spacing w:line="360" w:lineRule="auto"/>
+      </w:pPr>
+      <w:r>
+        <w:t>Chrome 143.0</w:t>
+      </w:r>
+    </w:p>
+    <w:p>
+      <w:pPr>
+        <w:numPr>
+          <w:ilvl w:val="1"/>
+          <w:numId w:val="49"/>
+        </w:numPr>
+        <w:spacing w:line="360" w:lineRule="auto"/>
+      </w:pPr>
+      <w:r>
+        <w:t>Firefox 143.0</w:t>
+      </w:r>
+    </w:p>
+    <w:p>
+      <w:pPr>
+        <w:numPr>
+          <w:ilvl w:val="1"/>
+          <w:numId w:val="49"/>
+        </w:numPr>
+        <w:spacing w:line="360" w:lineRule="auto"/>
       </w:pPr>
       <w:r>
         <w:t>Safari 5.1.7</w:t>
@@ -1185,6 +1210,7 @@
           <w:ilvl w:val="0"/>
           <w:numId w:val="49"/>
         </w:numPr>
+        <w:spacing w:line="360" w:lineRule="auto"/>
       </w:pPr>
       <w:r>
         <w:t>Potential</w:t>
@@ -1201,6 +1227,7 @@
     </w:p>
     <w:p>
       <w:pPr>
+        <w:spacing w:line="360" w:lineRule="auto"/>
         <w:rPr>
           <w:b/>
           <w:bCs/>
@@ -1224,6 +1251,7 @@
           <w:ilvl w:val="0"/>
           <w:numId w:val="51"/>
         </w:numPr>
+        <w:spacing w:line="360" w:lineRule="auto"/>
       </w:pPr>
       <w:r>
         <w:t xml:space="preserve">Front end deployed through free tier of </w:t>
@@ -1240,6 +1268,7 @@
           <w:ilvl w:val="0"/>
           <w:numId w:val="51"/>
         </w:numPr>
+        <w:spacing w:line="360" w:lineRule="auto"/>
       </w:pPr>
       <w:r>
         <w:t>Back end deployed through free tier or Render</w:t>
@@ -1251,6 +1280,7 @@
           <w:ilvl w:val="0"/>
           <w:numId w:val="51"/>
         </w:numPr>
+        <w:spacing w:line="360" w:lineRule="auto"/>
       </w:pPr>
       <w:r>
         <w:t>Storage/database hosted locally</w:t>
@@ -1258,6 +1288,7 @@
     </w:p>
     <w:p>
       <w:pPr>
+        <w:spacing w:line="360" w:lineRule="auto"/>
         <w:rPr>
           <w:b/>
           <w:bCs/>
@@ -1281,6 +1312,7 @@
           <w:ilvl w:val="0"/>
           <w:numId w:val="52"/>
         </w:numPr>
+        <w:spacing w:line="360" w:lineRule="auto"/>
       </w:pPr>
       <w:r>
         <w:t>Official source code stored in a private GitHub repository</w:t>
@@ -1288,6 +1320,7 @@
     </w:p>
     <w:p>
       <w:pPr>
+        <w:spacing w:line="360" w:lineRule="auto"/>
         <w:rPr>
           <w:b/>
           <w:bCs/>
@@ -1320,6 +1353,7 @@
           <w:ilvl w:val="0"/>
           <w:numId w:val="52"/>
         </w:numPr>
+        <w:spacing w:line="360" w:lineRule="auto"/>
       </w:pPr>
       <w:r>
         <w:t>Easy to interact with user interface</w:t>
@@ -1331,6 +1365,7 @@
           <w:ilvl w:val="0"/>
           <w:numId w:val="52"/>
         </w:numPr>
+        <w:spacing w:line="360" w:lineRule="auto"/>
       </w:pPr>
       <w:r>
         <w:t>Minimal lagging</w:t>
@@ -1342,6 +1377,7 @@
           <w:ilvl w:val="0"/>
           <w:numId w:val="52"/>
         </w:numPr>
+        <w:spacing w:line="360" w:lineRule="auto"/>
       </w:pPr>
       <w:r>
         <w:t>Seamless user experience</w:t>
@@ -1349,6 +1385,7 @@
     </w:p>
     <w:p>
       <w:pPr>
+        <w:spacing w:line="360" w:lineRule="auto"/>
         <w:rPr>
           <w:b/>
           <w:bCs/>
@@ -1372,6 +1409,7 @@
           <w:ilvl w:val="0"/>
           <w:numId w:val="54"/>
         </w:numPr>
+        <w:spacing w:line="360" w:lineRule="auto"/>
       </w:pPr>
       <w:r>
         <w:t>Utilize JSON Web Tokens for secure user authentication</w:t>
@@ -1383,6 +1421,7 @@
           <w:ilvl w:val="0"/>
           <w:numId w:val="54"/>
         </w:numPr>
+        <w:spacing w:line="360" w:lineRule="auto"/>
       </w:pPr>
       <w:r>
         <w:t>Follow best practices to ensure data is safely protected</w:t>
@@ -1394,6 +1433,7 @@
           <w:ilvl w:val="0"/>
           <w:numId w:val="54"/>
         </w:numPr>
+        <w:spacing w:line="360" w:lineRule="auto"/>
       </w:pPr>
       <w:r>
         <w:t>Create our product with a “security first” mindset</w:t>
@@ -1405,6 +1445,7 @@
           <w:ilvl w:val="0"/>
           <w:numId w:val="54"/>
         </w:numPr>
+        <w:spacing w:line="360" w:lineRule="auto"/>
       </w:pPr>
       <w:r>
         <w:t>Potential implementation of</w:t>
@@ -1416,56 +1457,57 @@
     <w:p>
       <w:pPr>
         <w:pStyle w:val="Heading2"/>
+        <w:spacing w:line="360" w:lineRule="auto"/>
       </w:pPr>
       <w:bookmarkStart w:id="6" w:name="_Toc209886397"/>
       <w:r>
+        <w:lastRenderedPageBreak/>
         <w:t>Customer Requirements</w:t>
       </w:r>
       <w:bookmarkEnd w:id="6"/>
     </w:p>
     <w:p>
       <w:pPr>
-        <w:pStyle w:val="Hints"/>
-      </w:pPr>
-      <w:r>
-        <w:t>&lt;Describe the needs of typical customers, including needs that are not yet met by the marketplace or by existing systems. You may wish to describe problems customers currently encounter that the new product will (or will not) address and how the product would be used by customers. Identify the customer hardware and software environment in which the product must operate. Define at a high level any known critical interface or performance requirements. Avoid including any design or implementation details. Present the requirements in a numbered list so that more detailed user or functional requirements can be traced to them.&gt;</w:t>
-      </w:r>
-    </w:p>
-    <w:p/>
-    <w:p/>
-    <w:p/>
-    <w:p/>
-    <w:p>
-      <w:pPr>
-        <w:pStyle w:val="Heading1"/>
+        <w:spacing w:line="360" w:lineRule="auto"/>
       </w:pPr>
       <w:bookmarkStart w:id="7" w:name="_Toc209886398"/>
       <w:r>
-        <w:t>Scope and Limitations</w:t>
-      </w:r>
-      <w:bookmarkEnd w:id="7"/>
-    </w:p>
-    <w:p/>
-    <w:p>
-      <w:pPr>
-        <w:pStyle w:val="Hints"/>
-      </w:pPr>
-      <w:r>
-        <w:t>&lt;The project scope defines the concept and range of the proposed solution. It’s also important to define what will not be included in the product. Clarifying the scope and limitations helps to establish realistic expectations of the many stakeholders. It also provides a reference frame against which proposed features and requirements changes can be evaluated. Proposed requirements that are out of scope for the envisioned product must be rejected, unless they are so beneficial that the scope should be enlarged to accommodate them (with accompanying changes in budget, schedule, and/or resources).&gt;</w:t>
-      </w:r>
-    </w:p>
-    <w:p>
-      <w:pPr>
-        <w:pStyle w:val="Heading2"/>
-      </w:pPr>
-      <w:bookmarkStart w:id="8" w:name="_Toc209886399"/>
-      <w:r>
-        <w:t>Scope</w:t>
-      </w:r>
-      <w:bookmarkEnd w:id="8"/>
-    </w:p>
-    <w:p>
-      <w:pPr>
+        <w:t xml:space="preserve">Currently, students are often required to balance the use of multiple disconnected applications to manage their workload. Available messaging applications like Discord, </w:t>
+      </w:r>
+      <w:r>
+        <w:t>Slack</w:t>
+      </w:r>
+      <w:r>
+        <w:t xml:space="preserve">, and </w:t>
+      </w:r>
+      <w:r>
+        <w:t>GroupMe</w:t>
+      </w:r>
+      <w:r>
+        <w:t xml:space="preserve"> lack dedicated tools to promote a collaborative studying environment.</w:t>
+      </w:r>
+      <w:r>
+        <w:t xml:space="preserve"> </w:t>
+      </w:r>
+      <w:r>
+        <w:t xml:space="preserve">Studious </w:t>
+      </w:r>
+      <w:r>
+        <w:t>will be</w:t>
+      </w:r>
+      <w:r>
+        <w:t xml:space="preserve"> designed to provide a single platform that meets students’ specific academic </w:t>
+      </w:r>
+      <w:r>
+        <w:t xml:space="preserve">and </w:t>
+      </w:r>
+      <w:r>
+        <w:t>collaboration needs. The following requirements outline the key functionality, quality attributes, and user experience goals our product aims to deliver:</w:t>
+      </w:r>
+    </w:p>
+    <w:p>
+      <w:pPr>
+        <w:spacing w:line="360" w:lineRule="auto"/>
         <w:rPr>
           <w:b/>
           <w:bCs/>
@@ -1480,12 +1522,7 @@
           <w:sz w:val="22"/>
           <w:szCs w:val="22"/>
         </w:rPr>
-        <w:t>Software Functionality Scope</w:t>
-      </w:r>
-    </w:p>
-    <w:p>
-      <w:r>
-        <w:t>The following key functions are included in the product:</w:t>
+        <w:t>Functional Requirements</w:t>
       </w:r>
     </w:p>
     <w:p>
@@ -1493,30 +1530,12 @@
         <w:pStyle w:val="ListParagraph"/>
         <w:numPr>
           <w:ilvl w:val="0"/>
-          <w:numId w:val="56"/>
+          <w:numId w:val="63"/>
         </w:numPr>
-        <w:spacing w:after="160" w:line="360" w:lineRule="auto"/>
-      </w:pPr>
-      <w:r>
-        <w:t>User Management</w:t>
-      </w:r>
-      <w:r>
-        <w:t xml:space="preserve"> </w:t>
-      </w:r>
-      <w:r>
-        <w:t>(User</w:t>
-      </w:r>
-      <w:r>
-        <w:t xml:space="preserve"> </w:t>
-      </w:r>
-      <w:r>
-        <w:t>registration</w:t>
-      </w:r>
-      <w:r>
-        <w:t xml:space="preserve"> / </w:t>
-      </w:r>
-      <w:r>
-        <w:t>logic)</w:t>
+        <w:spacing w:line="360" w:lineRule="auto"/>
+      </w:pPr>
+      <w:r>
+        <w:t>User's ability to create, join, and manage Study Circles (group study spaces)</w:t>
       </w:r>
     </w:p>
     <w:p>
@@ -1524,12 +1543,12 @@
         <w:pStyle w:val="ListParagraph"/>
         <w:numPr>
           <w:ilvl w:val="0"/>
-          <w:numId w:val="56"/>
+          <w:numId w:val="63"/>
         </w:numPr>
-        <w:spacing w:after="160" w:line="360" w:lineRule="auto"/>
-      </w:pPr>
-      <w:r>
-        <w:t>Study Sessions &amp; Scheduling (Set up Pomodoro timer, daily weekend/calendar views.)</w:t>
+        <w:spacing w:line="360" w:lineRule="auto"/>
+      </w:pPr>
+      <w:r>
+        <w:t>Group chat functionality supporting text, images, and file sharing</w:t>
       </w:r>
     </w:p>
     <w:p>
@@ -1537,31 +1556,15 @@
         <w:pStyle w:val="ListParagraph"/>
         <w:numPr>
           <w:ilvl w:val="0"/>
-          <w:numId w:val="56"/>
+          <w:numId w:val="63"/>
         </w:numPr>
-        <w:spacing w:after="160" w:line="360" w:lineRule="auto"/>
-      </w:pPr>
-      <w:r>
-        <w:lastRenderedPageBreak/>
-        <w:t xml:space="preserve">Assignment </w:t>
-      </w:r>
-      <w:r>
-        <w:t xml:space="preserve">Management (Create/edit/ and delete </w:t>
-      </w:r>
-      <w:r>
-        <w:t>assignments</w:t>
-      </w:r>
-      <w:r>
-        <w:t xml:space="preserve"> and</w:t>
-      </w:r>
-      <w:r>
-        <w:t xml:space="preserve"> </w:t>
-      </w:r>
-      <w:r>
-        <w:t xml:space="preserve">see them in </w:t>
-      </w:r>
-      <w:r>
-        <w:t>a visual productivity dashboard.)</w:t>
+        <w:spacing w:line="360" w:lineRule="auto"/>
+      </w:pPr>
+      <w:r>
+        <w:t>Search</w:t>
+      </w:r>
+      <w:r>
+        <w:t xml:space="preserve"> to find Study Circles by school, grade level, or course</w:t>
       </w:r>
     </w:p>
     <w:p>
@@ -1569,12 +1572,12 @@
         <w:pStyle w:val="ListParagraph"/>
         <w:numPr>
           <w:ilvl w:val="0"/>
-          <w:numId w:val="56"/>
+          <w:numId w:val="63"/>
         </w:numPr>
-        <w:spacing w:after="160" w:line="360" w:lineRule="auto"/>
-      </w:pPr>
-      <w:r>
-        <w:t>Collaboration Tools</w:t>
+        <w:spacing w:line="360" w:lineRule="auto"/>
+      </w:pPr>
+      <w:r>
+        <w:t>Direct messaging for private user communication</w:t>
       </w:r>
     </w:p>
     <w:p>
@@ -1582,23 +1585,147 @@
         <w:pStyle w:val="ListParagraph"/>
         <w:numPr>
           <w:ilvl w:val="0"/>
-          <w:numId w:val="56"/>
+          <w:numId w:val="63"/>
         </w:numPr>
-        <w:spacing w:after="160" w:line="360" w:lineRule="auto"/>
-        <w:rPr>
-          <w:u w:val="single"/>
-        </w:rPr>
-      </w:pPr>
-      <w:r>
-        <w:t>Gamification</w:t>
-      </w:r>
-      <w:r>
-        <w:t xml:space="preserve"> of studying</w:t>
-      </w:r>
-    </w:p>
-    <w:p>
-      <w:pPr>
-        <w:spacing w:after="160" w:line="278" w:lineRule="auto"/>
+        <w:spacing w:line="360" w:lineRule="auto"/>
+      </w:pPr>
+      <w:r>
+        <w:t>User profiles that include photo, school, grade level, enrolled classes, and custom descriptions</w:t>
+      </w:r>
+    </w:p>
+    <w:p>
+      <w:pPr>
+        <w:pStyle w:val="ListParagraph"/>
+        <w:numPr>
+          <w:ilvl w:val="0"/>
+          <w:numId w:val="63"/>
+        </w:numPr>
+        <w:spacing w:line="360" w:lineRule="auto"/>
+      </w:pPr>
+      <w:r>
+        <w:t>Ability to send and accept friend requests</w:t>
+      </w:r>
+    </w:p>
+    <w:p>
+      <w:pPr>
+        <w:pStyle w:val="ListParagraph"/>
+        <w:numPr>
+          <w:ilvl w:val="0"/>
+          <w:numId w:val="63"/>
+        </w:numPr>
+        <w:spacing w:line="360" w:lineRule="auto"/>
+      </w:pPr>
+      <w:r>
+        <w:t>Status indicators showing whether users are online, studying, away, or offline</w:t>
+      </w:r>
+    </w:p>
+    <w:p>
+      <w:pPr>
+        <w:pStyle w:val="ListParagraph"/>
+        <w:numPr>
+          <w:ilvl w:val="0"/>
+          <w:numId w:val="63"/>
+        </w:numPr>
+        <w:spacing w:line="360" w:lineRule="auto"/>
+      </w:pPr>
+      <w:r>
+        <w:t>Note sharing within study groups and on personal profiles</w:t>
+      </w:r>
+    </w:p>
+    <w:p>
+      <w:pPr>
+        <w:pStyle w:val="ListParagraph"/>
+        <w:numPr>
+          <w:ilvl w:val="0"/>
+          <w:numId w:val="63"/>
+        </w:numPr>
+        <w:spacing w:line="360" w:lineRule="auto"/>
+      </w:pPr>
+      <w:r>
+        <w:t>Ability to request notes or resources from other users</w:t>
+      </w:r>
+    </w:p>
+    <w:p>
+      <w:pPr>
+        <w:pStyle w:val="ListParagraph"/>
+        <w:numPr>
+          <w:ilvl w:val="0"/>
+          <w:numId w:val="63"/>
+        </w:numPr>
+        <w:spacing w:line="360" w:lineRule="auto"/>
+      </w:pPr>
+      <w:r>
+        <w:t>Assignment and task tracking with due dates and descriptions</w:t>
+      </w:r>
+    </w:p>
+    <w:p>
+      <w:pPr>
+        <w:pStyle w:val="ListParagraph"/>
+        <w:numPr>
+          <w:ilvl w:val="0"/>
+          <w:numId w:val="63"/>
+        </w:numPr>
+        <w:spacing w:line="360" w:lineRule="auto"/>
+      </w:pPr>
+      <w:r>
+        <w:t>Interactive calendar for visualizing deadlines and tasks</w:t>
+      </w:r>
+    </w:p>
+    <w:p>
+      <w:pPr>
+        <w:pStyle w:val="ListParagraph"/>
+        <w:numPr>
+          <w:ilvl w:val="0"/>
+          <w:numId w:val="63"/>
+        </w:numPr>
+        <w:spacing w:line="360" w:lineRule="auto"/>
+      </w:pPr>
+      <w:r>
+        <w:t>Built-in Pomodoro timer for focused study sessions</w:t>
+      </w:r>
+    </w:p>
+    <w:p>
+      <w:pPr>
+        <w:pStyle w:val="ListParagraph"/>
+        <w:numPr>
+          <w:ilvl w:val="0"/>
+          <w:numId w:val="63"/>
+        </w:numPr>
+        <w:spacing w:line="360" w:lineRule="auto"/>
+      </w:pPr>
+      <w:r>
+        <w:t>Interactive study tools, including flashcards, quizzes, and live polls for individual or collaborative work</w:t>
+      </w:r>
+    </w:p>
+    <w:p>
+      <w:pPr>
+        <w:pStyle w:val="ListParagraph"/>
+        <w:numPr>
+          <w:ilvl w:val="0"/>
+          <w:numId w:val="63"/>
+        </w:numPr>
+        <w:spacing w:line="360" w:lineRule="auto"/>
+      </w:pPr>
+      <w:r>
+        <w:t>Secure authentication and login</w:t>
+      </w:r>
+    </w:p>
+    <w:p>
+      <w:pPr>
+        <w:pStyle w:val="ListParagraph"/>
+        <w:numPr>
+          <w:ilvl w:val="0"/>
+          <w:numId w:val="63"/>
+        </w:numPr>
+        <w:spacing w:line="360" w:lineRule="auto"/>
+      </w:pPr>
+      <w:r>
+        <w:t>Real-time updates and notifications for group activity and messages (Socket.io)</w:t>
+      </w:r>
+    </w:p>
+    <w:p>
+      <w:pPr>
+        <w:spacing w:line="360" w:lineRule="auto"/>
         <w:rPr>
           <w:b/>
           <w:bCs/>
@@ -1606,7 +1733,284 @@
           <w:szCs w:val="22"/>
         </w:rPr>
       </w:pPr>
-      <w:bookmarkStart w:id="9" w:name="_Toc209886400"/>
+      <w:r>
+        <w:rPr>
+          <w:b/>
+          <w:bCs/>
+          <w:sz w:val="22"/>
+          <w:szCs w:val="22"/>
+        </w:rPr>
+        <w:t>Quality</w:t>
+      </w:r>
+      <w:r>
+        <w:rPr>
+          <w:b/>
+          <w:bCs/>
+          <w:sz w:val="22"/>
+          <w:szCs w:val="22"/>
+        </w:rPr>
+        <w:t xml:space="preserve"> Requirements</w:t>
+      </w:r>
+    </w:p>
+    <w:p>
+      <w:pPr>
+        <w:pStyle w:val="ListParagraph"/>
+        <w:numPr>
+          <w:ilvl w:val="0"/>
+          <w:numId w:val="64"/>
+        </w:numPr>
+        <w:spacing w:line="360" w:lineRule="auto"/>
+      </w:pPr>
+      <w:r>
+        <w:t>Ease of use: Intuitive and modern user interface designed for students of varying academic levels</w:t>
+      </w:r>
+    </w:p>
+    <w:p>
+      <w:pPr>
+        <w:pStyle w:val="ListParagraph"/>
+        <w:numPr>
+          <w:ilvl w:val="0"/>
+          <w:numId w:val="64"/>
+        </w:numPr>
+        <w:spacing w:line="360" w:lineRule="auto"/>
+      </w:pPr>
+      <w:r>
+        <w:t xml:space="preserve">Accessibility: Compatible across major web browsers (Chrome, Firefox, Safari, Edge) and responsive </w:t>
+      </w:r>
+      <w:proofErr w:type="gramStart"/>
+      <w:r>
+        <w:t>on</w:t>
+      </w:r>
+      <w:proofErr w:type="gramEnd"/>
+      <w:r>
+        <w:t xml:space="preserve"> desktops, laptops, and tablets</w:t>
+      </w:r>
+    </w:p>
+    <w:p>
+      <w:pPr>
+        <w:pStyle w:val="ListParagraph"/>
+        <w:numPr>
+          <w:ilvl w:val="0"/>
+          <w:numId w:val="64"/>
+        </w:numPr>
+        <w:spacing w:line="360" w:lineRule="auto"/>
+      </w:pPr>
+      <w:r>
+        <w:t>Reliability: Consistent performance with minimal downtime for users</w:t>
+      </w:r>
+    </w:p>
+    <w:p>
+      <w:pPr>
+        <w:pStyle w:val="ListParagraph"/>
+        <w:numPr>
+          <w:ilvl w:val="0"/>
+          <w:numId w:val="64"/>
+        </w:numPr>
+        <w:spacing w:line="360" w:lineRule="auto"/>
+      </w:pPr>
+      <w:r>
+        <w:t xml:space="preserve">Security: </w:t>
+      </w:r>
+      <w:r>
+        <w:t>S</w:t>
+      </w:r>
+      <w:r>
+        <w:t>ecure authentication to protect user data, files, and communications</w:t>
+      </w:r>
+    </w:p>
+    <w:p>
+      <w:pPr>
+        <w:pStyle w:val="ListParagraph"/>
+        <w:numPr>
+          <w:ilvl w:val="0"/>
+          <w:numId w:val="64"/>
+        </w:numPr>
+        <w:spacing w:line="360" w:lineRule="auto"/>
+      </w:pPr>
+      <w:r>
+        <w:t>Scalability: Backend and database architecture designed to support future growth (integration with cloud or API-based systems)</w:t>
+      </w:r>
+    </w:p>
+    <w:p>
+      <w:pPr>
+        <w:pStyle w:val="ListParagraph"/>
+        <w:numPr>
+          <w:ilvl w:val="0"/>
+          <w:numId w:val="64"/>
+        </w:numPr>
+        <w:spacing w:line="360" w:lineRule="auto"/>
+      </w:pPr>
+      <w:r>
+        <w:t>Performance: Fast load times and real-time responsiveness for chat and collaboration features</w:t>
+      </w:r>
+    </w:p>
+    <w:p>
+      <w:pPr>
+        <w:pStyle w:val="ListParagraph"/>
+        <w:numPr>
+          <w:ilvl w:val="0"/>
+          <w:numId w:val="64"/>
+        </w:numPr>
+        <w:spacing w:line="360" w:lineRule="auto"/>
+      </w:pPr>
+      <w:r>
+        <w:t>Availability: Accessible 24/7 with reliable server uptime and data persistence</w:t>
+      </w:r>
+    </w:p>
+    <w:p>
+      <w:pPr>
+        <w:pStyle w:val="ListParagraph"/>
+        <w:numPr>
+          <w:ilvl w:val="0"/>
+          <w:numId w:val="64"/>
+        </w:numPr>
+        <w:spacing w:line="360" w:lineRule="auto"/>
+      </w:pPr>
+      <w:r>
+        <w:t>Maintainability: Clean, modular code structure allowing for easy updates and feature additions</w:t>
+      </w:r>
+    </w:p>
+    <w:p>
+      <w:pPr>
+        <w:pStyle w:val="ListParagraph"/>
+        <w:numPr>
+          <w:ilvl w:val="0"/>
+          <w:numId w:val="64"/>
+        </w:numPr>
+        <w:spacing w:line="360" w:lineRule="auto"/>
+      </w:pPr>
+      <w:r>
+        <w:lastRenderedPageBreak/>
+        <w:t>Affordability: Low cost or freemium model to ensure accessibility for all students</w:t>
+      </w:r>
+    </w:p>
+    <w:p>
+      <w:pPr>
+        <w:spacing w:line="360" w:lineRule="auto"/>
+        <w:rPr>
+          <w:b/>
+          <w:bCs/>
+          <w:sz w:val="22"/>
+          <w:szCs w:val="22"/>
+        </w:rPr>
+      </w:pPr>
+      <w:r>
+        <w:rPr>
+          <w:b/>
+          <w:bCs/>
+          <w:sz w:val="22"/>
+          <w:szCs w:val="22"/>
+        </w:rPr>
+        <w:t>Studious User Experience Requirements:</w:t>
+      </w:r>
+    </w:p>
+    <w:p>
+      <w:pPr>
+        <w:pStyle w:val="ListParagraph"/>
+        <w:numPr>
+          <w:ilvl w:val="0"/>
+          <w:numId w:val="64"/>
+        </w:numPr>
+        <w:spacing w:line="360" w:lineRule="auto"/>
+      </w:pPr>
+      <w:r>
+        <w:t>Collaboration by encouraging group learning, communication, and shared academic growth</w:t>
+      </w:r>
+    </w:p>
+    <w:p>
+      <w:pPr>
+        <w:pStyle w:val="ListParagraph"/>
+        <w:numPr>
+          <w:ilvl w:val="0"/>
+          <w:numId w:val="64"/>
+        </w:numPr>
+        <w:spacing w:line="360" w:lineRule="auto"/>
+      </w:pPr>
+      <w:r>
+        <w:t>Customization by allowing users to personalize profiles and study environments</w:t>
+      </w:r>
+    </w:p>
+    <w:p>
+      <w:pPr>
+        <w:pStyle w:val="ListParagraph"/>
+        <w:numPr>
+          <w:ilvl w:val="0"/>
+          <w:numId w:val="64"/>
+        </w:numPr>
+        <w:spacing w:line="360" w:lineRule="auto"/>
+      </w:pPr>
+      <w:r>
+        <w:t>Helpful study tools by providing gamified study methods (Pomodoro timer, quizzes</w:t>
+      </w:r>
+      <w:r>
+        <w:t>, flashcards</w:t>
+      </w:r>
+      <w:r>
+        <w:t>) to boost engagement</w:t>
+      </w:r>
+    </w:p>
+    <w:p>
+      <w:pPr>
+        <w:pStyle w:val="ListParagraph"/>
+        <w:numPr>
+          <w:ilvl w:val="0"/>
+          <w:numId w:val="64"/>
+        </w:numPr>
+        <w:spacing w:line="360" w:lineRule="auto"/>
+      </w:pPr>
+      <w:r>
+        <w:t>Community building through meaningful connections through shared courses and study interests</w:t>
+      </w:r>
+    </w:p>
+    <w:p>
+      <w:pPr>
+        <w:pStyle w:val="ListParagraph"/>
+        <w:numPr>
+          <w:ilvl w:val="0"/>
+          <w:numId w:val="64"/>
+        </w:numPr>
+        <w:spacing w:line="360" w:lineRule="auto"/>
+      </w:pPr>
+      <w:r>
+        <w:t>Support by offering flexibility for both individual and group study preferences</w:t>
+      </w:r>
+    </w:p>
+    <w:p>
+      <w:pPr>
+        <w:spacing w:line="360" w:lineRule="auto"/>
+      </w:pPr>
+    </w:p>
+    <w:bookmarkEnd w:id="7"/>
+    <w:p>
+      <w:pPr>
+        <w:pStyle w:val="Hints"/>
+        <w:spacing w:line="360" w:lineRule="auto"/>
+      </w:pPr>
+      <w:r>
+        <w:t>The project scope defines the concept and range of the proposed solution. It’s also important to define what will not be included in the product. Clarifying the scope and limitations helps to establish realistic expectations of the many stakeholders. It also provides a reference frame against which proposed features and requirements changes can be evaluated. Proposed requirements that are out of scope for the envisioned product must be rejected, unless they are so beneficial that the scope should be enlarged to accommodate them (with accompanying changes in budget, schedule, and/or resources).</w:t>
+      </w:r>
+    </w:p>
+    <w:p>
+      <w:pPr>
+        <w:pStyle w:val="Heading2"/>
+        <w:spacing w:line="360" w:lineRule="auto"/>
+      </w:pPr>
+      <w:bookmarkStart w:id="8" w:name="_Toc209886399"/>
+      <w:r>
+        <w:t>Scope</w:t>
+      </w:r>
+      <w:bookmarkEnd w:id="8"/>
+    </w:p>
+    <w:p>
+      <w:pPr>
+        <w:spacing w:after="160" w:line="360" w:lineRule="auto"/>
+        <w:rPr>
+          <w:b/>
+          <w:bCs/>
+          <w:sz w:val="22"/>
+          <w:szCs w:val="22"/>
+        </w:rPr>
+      </w:pPr>
       <w:r>
         <w:rPr>
           <w:b/>
@@ -1622,17 +2026,11 @@
         <w:spacing w:after="160" w:line="360" w:lineRule="auto"/>
       </w:pPr>
       <w:r>
-        <w:t>The project encompasses the full cycle of activities required to deliver the Studious app’s Minimal Viable Product (MVP). This includes planning, requirements gathering, analysis, initial design, and foundational documentation to prepare for development.</w:t>
-      </w:r>
-    </w:p>
-    <w:p>
-      <w:pPr>
-        <w:pStyle w:val="Heading2"/>
-      </w:pPr>
-      <w:r>
-        <w:t>Limitations and Exclusions</w:t>
-      </w:r>
-      <w:bookmarkEnd w:id="9"/>
+        <w:t xml:space="preserve">The project encompasses the full cycle of activities required to deliver the Studious app’s Minimal Viable Product (MVP). </w:t>
+      </w:r>
+      <w:r>
+        <w:t>Below is the scope for each phase we have planned that being: planning, analysis, design, and implementation.</w:t>
+      </w:r>
     </w:p>
     <w:p>
       <w:pPr>
@@ -1640,14 +2038,48 @@
         <w:rPr>
           <w:b/>
           <w:bCs/>
+          <w:sz w:val="22"/>
+          <w:szCs w:val="22"/>
         </w:rPr>
       </w:pPr>
       <w:r>
         <w:rPr>
           <w:b/>
           <w:bCs/>
+          <w:sz w:val="22"/>
+          <w:szCs w:val="22"/>
         </w:rPr>
-        <w:t>Project Scope Exclusions</w:t>
+        <w:t>1.</w:t>
+      </w:r>
+      <w:r>
+        <w:rPr>
+          <w:b/>
+          <w:bCs/>
+          <w:sz w:val="22"/>
+          <w:szCs w:val="22"/>
+        </w:rPr>
+        <w:t xml:space="preserve"> </w:t>
+      </w:r>
+      <w:r>
+        <w:rPr>
+          <w:b/>
+          <w:bCs/>
+          <w:sz w:val="22"/>
+          <w:szCs w:val="22"/>
+        </w:rPr>
+        <w:t>Planning Phase</w:t>
+      </w:r>
+    </w:p>
+    <w:p>
+      <w:pPr>
+        <w:spacing w:line="360" w:lineRule="auto"/>
+      </w:pPr>
+      <w:r>
+        <w:t>1.1</w:t>
+      </w:r>
+      <w:r>
+        <w:tab/>
+        <w:t xml:space="preserve">Activities for this Phase </w:t>
       </w:r>
     </w:p>
     <w:p>
@@ -1655,12 +2087,12 @@
         <w:pStyle w:val="ListParagraph"/>
         <w:numPr>
           <w:ilvl w:val="0"/>
-          <w:numId w:val="61"/>
+          <w:numId w:val="65"/>
         </w:numPr>
         <w:spacing w:line="360" w:lineRule="auto"/>
       </w:pPr>
       <w:r>
-        <w:t>UI/UX wireframes or prototypes</w:t>
+        <w:t>Develop Project Charter, Stakeholder Register, and Project Management Plan</w:t>
       </w:r>
     </w:p>
     <w:p>
@@ -1668,12 +2100,12 @@
         <w:pStyle w:val="ListParagraph"/>
         <w:numPr>
           <w:ilvl w:val="0"/>
-          <w:numId w:val="61"/>
+          <w:numId w:val="65"/>
         </w:numPr>
         <w:spacing w:line="360" w:lineRule="auto"/>
       </w:pPr>
       <w:r>
-        <w:t>Actual app development or coding</w:t>
+        <w:t>Define communication, staffing, and risk management</w:t>
       </w:r>
     </w:p>
     <w:p>
@@ -1681,12 +2113,12 @@
         <w:pStyle w:val="ListParagraph"/>
         <w:numPr>
           <w:ilvl w:val="0"/>
-          <w:numId w:val="61"/>
+          <w:numId w:val="65"/>
         </w:numPr>
         <w:spacing w:line="360" w:lineRule="auto"/>
       </w:pPr>
       <w:r>
-        <w:t>Backend or frontend implementation</w:t>
+        <w:t>Prepare project schedule, quality assurance, and change management documentation.</w:t>
       </w:r>
     </w:p>
     <w:p>
@@ -1694,12 +2126,12 @@
         <w:pStyle w:val="ListParagraph"/>
         <w:numPr>
           <w:ilvl w:val="0"/>
-          <w:numId w:val="61"/>
+          <w:numId w:val="65"/>
         </w:numPr>
         <w:spacing w:line="360" w:lineRule="auto"/>
       </w:pPr>
       <w:r>
-        <w:t>API design or architecture documentation beyond high-level requirements</w:t>
+        <w:t>Conduct kickoff meeting and finalize baseline project plan.</w:t>
       </w:r>
     </w:p>
     <w:p>
@@ -1707,12 +2139,12 @@
         <w:pStyle w:val="ListParagraph"/>
         <w:numPr>
           <w:ilvl w:val="0"/>
-          <w:numId w:val="61"/>
+          <w:numId w:val="65"/>
         </w:numPr>
         <w:spacing w:line="360" w:lineRule="auto"/>
       </w:pPr>
       <w:r>
-        <w:t>Testing, QA, or deployment activities</w:t>
+        <w:t>Coordination and task tracking</w:t>
       </w:r>
     </w:p>
     <w:p>
@@ -1720,12 +2152,26 @@
         <w:pStyle w:val="ListParagraph"/>
         <w:numPr>
           <w:ilvl w:val="0"/>
-          <w:numId w:val="61"/>
+          <w:numId w:val="65"/>
         </w:numPr>
         <w:spacing w:line="360" w:lineRule="auto"/>
       </w:pPr>
       <w:r>
-        <w:t>Marketing, branding, or launch campaign activities</w:t>
+        <w:t>Resource and budget planning</w:t>
+      </w:r>
+    </w:p>
+    <w:p>
+      <w:pPr>
+        <w:spacing w:line="360" w:lineRule="auto"/>
+      </w:pPr>
+      <w:r>
+        <w:t>1.2</w:t>
+      </w:r>
+      <w:r>
+        <w:t xml:space="preserve"> </w:t>
+      </w:r>
+      <w:r>
+        <w:t xml:space="preserve">Deliverables for this Phase </w:t>
       </w:r>
     </w:p>
     <w:p>
@@ -1733,12 +2179,12 @@
         <w:pStyle w:val="ListParagraph"/>
         <w:numPr>
           <w:ilvl w:val="0"/>
-          <w:numId w:val="61"/>
+          <w:numId w:val="66"/>
         </w:numPr>
         <w:spacing w:line="360" w:lineRule="auto"/>
       </w:pPr>
       <w:r>
-        <w:t>Ongoing maintenance post-launch</w:t>
+        <w:t>Approved Project Charter</w:t>
       </w:r>
     </w:p>
     <w:p>
@@ -1746,12 +2192,858 @@
         <w:pStyle w:val="ListParagraph"/>
         <w:numPr>
           <w:ilvl w:val="0"/>
-          <w:numId w:val="61"/>
+          <w:numId w:val="66"/>
         </w:numPr>
         <w:spacing w:line="360" w:lineRule="auto"/>
       </w:pPr>
       <w:r>
-        <w:t>Monetization/business model design</w:t>
+        <w:t>Stakeholder Register</w:t>
+      </w:r>
+    </w:p>
+    <w:p>
+      <w:pPr>
+        <w:pStyle w:val="ListParagraph"/>
+        <w:numPr>
+          <w:ilvl w:val="0"/>
+          <w:numId w:val="66"/>
+        </w:numPr>
+        <w:spacing w:line="360" w:lineRule="auto"/>
+      </w:pPr>
+      <w:r>
+        <w:t>Risk Management and Communication Plans</w:t>
+      </w:r>
+    </w:p>
+    <w:p>
+      <w:pPr>
+        <w:pStyle w:val="ListParagraph"/>
+        <w:numPr>
+          <w:ilvl w:val="0"/>
+          <w:numId w:val="66"/>
+        </w:numPr>
+        <w:spacing w:line="360" w:lineRule="auto"/>
+      </w:pPr>
+      <w:r>
+        <w:t>Project Schedule and Baseline Plan</w:t>
+      </w:r>
+    </w:p>
+    <w:p>
+      <w:pPr>
+        <w:pStyle w:val="ListParagraph"/>
+        <w:numPr>
+          <w:ilvl w:val="0"/>
+          <w:numId w:val="66"/>
+        </w:numPr>
+        <w:spacing w:line="360" w:lineRule="auto"/>
+      </w:pPr>
+      <w:r>
+        <w:t>Kickoff Minutes and Feasibility Assessment</w:t>
+      </w:r>
+    </w:p>
+    <w:p>
+      <w:pPr>
+        <w:spacing w:line="360" w:lineRule="auto"/>
+        <w:rPr>
+          <w:b/>
+          <w:bCs/>
+          <w:sz w:val="22"/>
+          <w:szCs w:val="22"/>
+        </w:rPr>
+      </w:pPr>
+      <w:r>
+        <w:rPr>
+          <w:b/>
+          <w:bCs/>
+          <w:sz w:val="22"/>
+          <w:szCs w:val="22"/>
+        </w:rPr>
+        <w:t>2.</w:t>
+      </w:r>
+      <w:r>
+        <w:rPr>
+          <w:b/>
+          <w:bCs/>
+          <w:sz w:val="22"/>
+          <w:szCs w:val="22"/>
+        </w:rPr>
+        <w:t xml:space="preserve"> </w:t>
+      </w:r>
+      <w:r>
+        <w:rPr>
+          <w:b/>
+          <w:bCs/>
+          <w:sz w:val="22"/>
+          <w:szCs w:val="22"/>
+        </w:rPr>
+        <w:t>Analysis Phase</w:t>
+      </w:r>
+    </w:p>
+    <w:p>
+      <w:pPr>
+        <w:spacing w:line="360" w:lineRule="auto"/>
+      </w:pPr>
+      <w:r>
+        <w:t>2.1</w:t>
+      </w:r>
+      <w:r>
+        <w:t xml:space="preserve"> </w:t>
+      </w:r>
+      <w:r>
+        <w:t>Activities for this phase</w:t>
+      </w:r>
+    </w:p>
+    <w:p>
+      <w:pPr>
+        <w:pStyle w:val="ListParagraph"/>
+        <w:numPr>
+          <w:ilvl w:val="0"/>
+          <w:numId w:val="67"/>
+        </w:numPr>
+        <w:spacing w:line="360" w:lineRule="auto"/>
+      </w:pPr>
+      <w:r>
+        <w:lastRenderedPageBreak/>
+        <w:t>Conduct stakeholder interviews and discovery workshops.</w:t>
+      </w:r>
+    </w:p>
+    <w:p>
+      <w:pPr>
+        <w:pStyle w:val="ListParagraph"/>
+        <w:numPr>
+          <w:ilvl w:val="0"/>
+          <w:numId w:val="67"/>
+        </w:numPr>
+        <w:spacing w:line="360" w:lineRule="auto"/>
+      </w:pPr>
+      <w:r>
+        <w:t>Define business needs, document functional and non-functional requirements.</w:t>
+      </w:r>
+    </w:p>
+    <w:p>
+      <w:pPr>
+        <w:pStyle w:val="ListParagraph"/>
+        <w:numPr>
+          <w:ilvl w:val="0"/>
+          <w:numId w:val="67"/>
+        </w:numPr>
+        <w:spacing w:line="360" w:lineRule="auto"/>
+      </w:pPr>
+      <w:r>
+        <w:t>Develop user personas, use cases, and workflows.</w:t>
+      </w:r>
+    </w:p>
+    <w:p>
+      <w:pPr>
+        <w:pStyle w:val="ListParagraph"/>
+        <w:numPr>
+          <w:ilvl w:val="0"/>
+          <w:numId w:val="67"/>
+        </w:numPr>
+        <w:spacing w:line="360" w:lineRule="auto"/>
+      </w:pPr>
+      <w:r>
+        <w:t>Draft and refine the SRS (Software Requirements Specification) through multiple review cycles.</w:t>
+      </w:r>
+    </w:p>
+    <w:p>
+      <w:pPr>
+        <w:pStyle w:val="ListParagraph"/>
+        <w:numPr>
+          <w:ilvl w:val="0"/>
+          <w:numId w:val="67"/>
+        </w:numPr>
+        <w:spacing w:line="360" w:lineRule="auto"/>
+      </w:pPr>
+      <w:r>
+        <w:t>Validate requirements, traceability matrix, and acceptance criteria.</w:t>
+      </w:r>
+    </w:p>
+    <w:p>
+      <w:pPr>
+        <w:spacing w:line="360" w:lineRule="auto"/>
+      </w:pPr>
+      <w:r>
+        <w:t>2.</w:t>
+      </w:r>
+      <w:r>
+        <w:t xml:space="preserve">2 </w:t>
+      </w:r>
+      <w:r>
+        <w:t>Deliverables for this phase</w:t>
+      </w:r>
+    </w:p>
+    <w:p>
+      <w:pPr>
+        <w:pStyle w:val="ListParagraph"/>
+        <w:numPr>
+          <w:ilvl w:val="0"/>
+          <w:numId w:val="72"/>
+        </w:numPr>
+        <w:spacing w:line="360" w:lineRule="auto"/>
+      </w:pPr>
+      <w:r>
+        <w:t>Finalized SRS (v1.0)</w:t>
+      </w:r>
+    </w:p>
+    <w:p>
+      <w:pPr>
+        <w:pStyle w:val="ListParagraph"/>
+        <w:numPr>
+          <w:ilvl w:val="0"/>
+          <w:numId w:val="72"/>
+        </w:numPr>
+        <w:spacing w:line="360" w:lineRule="auto"/>
+      </w:pPr>
+      <w:r>
+        <w:t>User Personas and Use Case Diagrams</w:t>
+      </w:r>
+    </w:p>
+    <w:p>
+      <w:pPr>
+        <w:pStyle w:val="ListParagraph"/>
+        <w:numPr>
+          <w:ilvl w:val="0"/>
+          <w:numId w:val="72"/>
+        </w:numPr>
+        <w:spacing w:line="360" w:lineRule="auto"/>
+      </w:pPr>
+      <w:r>
+        <w:t>Traceability Matrix</w:t>
+      </w:r>
+    </w:p>
+    <w:p>
+      <w:pPr>
+        <w:pStyle w:val="ListParagraph"/>
+        <w:numPr>
+          <w:ilvl w:val="0"/>
+          <w:numId w:val="72"/>
+        </w:numPr>
+        <w:spacing w:line="360" w:lineRule="auto"/>
+      </w:pPr>
+      <w:r>
+        <w:t>Requirements for Walkthrough and Sign-Off Documentation</w:t>
+      </w:r>
+    </w:p>
+    <w:p>
+      <w:pPr>
+        <w:spacing w:line="360" w:lineRule="auto"/>
+        <w:rPr>
+          <w:b/>
+          <w:bCs/>
+          <w:sz w:val="22"/>
+          <w:szCs w:val="22"/>
+        </w:rPr>
+      </w:pPr>
+      <w:r>
+        <w:rPr>
+          <w:b/>
+          <w:bCs/>
+          <w:sz w:val="22"/>
+          <w:szCs w:val="22"/>
+        </w:rPr>
+        <w:t>3.</w:t>
+      </w:r>
+      <w:r>
+        <w:rPr>
+          <w:b/>
+          <w:bCs/>
+          <w:sz w:val="22"/>
+          <w:szCs w:val="22"/>
+        </w:rPr>
+        <w:t xml:space="preserve"> </w:t>
+      </w:r>
+      <w:r>
+        <w:rPr>
+          <w:b/>
+          <w:bCs/>
+          <w:sz w:val="22"/>
+          <w:szCs w:val="22"/>
+        </w:rPr>
+        <w:t>Design Phase</w:t>
+      </w:r>
+    </w:p>
+    <w:p>
+      <w:pPr>
+        <w:spacing w:line="360" w:lineRule="auto"/>
+      </w:pPr>
+      <w:r>
+        <w:t>3.1</w:t>
+      </w:r>
+      <w:r>
+        <w:t xml:space="preserve"> </w:t>
+      </w:r>
+      <w:r>
+        <w:t>Activities for this phase</w:t>
+      </w:r>
+    </w:p>
+    <w:p>
+      <w:pPr>
+        <w:pStyle w:val="ListParagraph"/>
+        <w:numPr>
+          <w:ilvl w:val="0"/>
+          <w:numId w:val="71"/>
+        </w:numPr>
+        <w:spacing w:line="360" w:lineRule="auto"/>
+      </w:pPr>
+      <w:r>
+        <w:t>Create wireframes, mockups, and navigation flows in Figma.</w:t>
+      </w:r>
+    </w:p>
+    <w:p>
+      <w:pPr>
+        <w:pStyle w:val="ListParagraph"/>
+        <w:numPr>
+          <w:ilvl w:val="0"/>
+          <w:numId w:val="71"/>
+        </w:numPr>
+        <w:spacing w:line="360" w:lineRule="auto"/>
+      </w:pPr>
+      <w:r>
+        <w:t>Develop design standards, UI guidelines, and interactive prototypes.</w:t>
+      </w:r>
+    </w:p>
+    <w:p>
+      <w:pPr>
+        <w:pStyle w:val="ListParagraph"/>
+        <w:numPr>
+          <w:ilvl w:val="0"/>
+          <w:numId w:val="71"/>
+        </w:numPr>
+        <w:spacing w:line="360" w:lineRule="auto"/>
+      </w:pPr>
+      <w:r>
+        <w:t>Define architecture diagram, database schema, and API specifications.</w:t>
+      </w:r>
+    </w:p>
+    <w:p>
+      <w:pPr>
+        <w:pStyle w:val="ListParagraph"/>
+        <w:numPr>
+          <w:ilvl w:val="0"/>
+          <w:numId w:val="71"/>
+        </w:numPr>
+        <w:spacing w:line="360" w:lineRule="auto"/>
+      </w:pPr>
+      <w:r>
+        <w:t>Conduct design walkthroughs, collect stakeholder feedback, and finalize design package.</w:t>
+      </w:r>
+    </w:p>
+    <w:p>
+      <w:pPr>
+        <w:spacing w:line="360" w:lineRule="auto"/>
+      </w:pPr>
+      <w:r>
+        <w:t>3.2</w:t>
+      </w:r>
+      <w:r>
+        <w:t xml:space="preserve"> </w:t>
+      </w:r>
+      <w:r>
+        <w:t xml:space="preserve">Deliverables for this phase  </w:t>
+      </w:r>
+    </w:p>
+    <w:p>
+      <w:pPr>
+        <w:pStyle w:val="ListParagraph"/>
+        <w:numPr>
+          <w:ilvl w:val="0"/>
+          <w:numId w:val="70"/>
+        </w:numPr>
+        <w:spacing w:line="360" w:lineRule="auto"/>
+      </w:pPr>
+      <w:r>
+        <w:t>Approved UI/UX Mockups</w:t>
+      </w:r>
+    </w:p>
+    <w:p>
+      <w:pPr>
+        <w:pStyle w:val="ListParagraph"/>
+        <w:numPr>
+          <w:ilvl w:val="0"/>
+          <w:numId w:val="70"/>
+        </w:numPr>
+        <w:spacing w:line="360" w:lineRule="auto"/>
+      </w:pPr>
+      <w:r>
+        <w:t>Database Schema and ERD</w:t>
+      </w:r>
+    </w:p>
+    <w:p>
+      <w:pPr>
+        <w:pStyle w:val="ListParagraph"/>
+        <w:numPr>
+          <w:ilvl w:val="0"/>
+          <w:numId w:val="70"/>
+        </w:numPr>
+        <w:spacing w:line="360" w:lineRule="auto"/>
+      </w:pPr>
+      <w:r>
+        <w:t>Architecture &amp; API Specification</w:t>
+      </w:r>
+    </w:p>
+    <w:p>
+      <w:pPr>
+        <w:pStyle w:val="ListParagraph"/>
+        <w:numPr>
+          <w:ilvl w:val="0"/>
+          <w:numId w:val="70"/>
+        </w:numPr>
+        <w:spacing w:line="360" w:lineRule="auto"/>
+      </w:pPr>
+      <w:r>
+        <w:t>Design Walkthrough and Approval Sign-Off</w:t>
+      </w:r>
+    </w:p>
+    <w:p>
+      <w:pPr>
+        <w:spacing w:line="360" w:lineRule="auto"/>
+        <w:rPr>
+          <w:b/>
+          <w:bCs/>
+          <w:sz w:val="22"/>
+          <w:szCs w:val="22"/>
+        </w:rPr>
+      </w:pPr>
+      <w:r>
+        <w:rPr>
+          <w:b/>
+          <w:bCs/>
+          <w:sz w:val="22"/>
+          <w:szCs w:val="22"/>
+        </w:rPr>
+        <w:t>4.</w:t>
+      </w:r>
+      <w:r>
+        <w:rPr>
+          <w:b/>
+          <w:bCs/>
+          <w:sz w:val="22"/>
+          <w:szCs w:val="22"/>
+        </w:rPr>
+        <w:t xml:space="preserve"> </w:t>
+      </w:r>
+      <w:r>
+        <w:rPr>
+          <w:b/>
+          <w:bCs/>
+          <w:sz w:val="22"/>
+          <w:szCs w:val="22"/>
+        </w:rPr>
+        <w:t>Implementation Phase</w:t>
+      </w:r>
+    </w:p>
+    <w:p>
+      <w:pPr>
+        <w:spacing w:line="360" w:lineRule="auto"/>
+      </w:pPr>
+      <w:r>
+        <w:t>4.1</w:t>
+      </w:r>
+      <w:r>
+        <w:t xml:space="preserve"> </w:t>
+      </w:r>
+      <w:r>
+        <w:t>Activities for this phase</w:t>
+      </w:r>
+    </w:p>
+    <w:p>
+      <w:pPr>
+        <w:pStyle w:val="ListParagraph"/>
+        <w:numPr>
+          <w:ilvl w:val="0"/>
+          <w:numId w:val="69"/>
+        </w:numPr>
+        <w:spacing w:line="360" w:lineRule="auto"/>
+      </w:pPr>
+      <w:r>
+        <w:t>Set up the development environment and CI/CD configuration</w:t>
+      </w:r>
+    </w:p>
+    <w:p>
+      <w:pPr>
+        <w:pStyle w:val="ListParagraph"/>
+        <w:numPr>
+          <w:ilvl w:val="0"/>
+          <w:numId w:val="69"/>
+        </w:numPr>
+        <w:spacing w:line="360" w:lineRule="auto"/>
+      </w:pPr>
+      <w:r>
+        <w:t>Build and test MVP features, including authentication, study circles, messaging, calendar, and note</w:t>
+      </w:r>
+      <w:r>
+        <w:t xml:space="preserve"> </w:t>
+      </w:r>
+      <w:r>
+        <w:t>management</w:t>
+      </w:r>
+    </w:p>
+    <w:p>
+      <w:pPr>
+        <w:pStyle w:val="ListParagraph"/>
+        <w:numPr>
+          <w:ilvl w:val="0"/>
+          <w:numId w:val="69"/>
+        </w:numPr>
+        <w:spacing w:line="360" w:lineRule="auto"/>
+      </w:pPr>
+      <w:r>
+        <w:t>Conduct multiple release iterations (V1.01–V1.03) for functional, performance, and usability testing</w:t>
+      </w:r>
+    </w:p>
+    <w:p>
+      <w:pPr>
+        <w:pStyle w:val="ListParagraph"/>
+        <w:numPr>
+          <w:ilvl w:val="0"/>
+          <w:numId w:val="69"/>
+        </w:numPr>
+        <w:spacing w:line="360" w:lineRule="auto"/>
+      </w:pPr>
+      <w:r>
+        <w:t>Revise issues and finalize MVP build for demo and release.</w:t>
+      </w:r>
+    </w:p>
+    <w:p>
+      <w:pPr>
+        <w:spacing w:line="360" w:lineRule="auto"/>
+      </w:pPr>
+      <w:r>
+        <w:t>4.2</w:t>
+      </w:r>
+      <w:r>
+        <w:t xml:space="preserve"> </w:t>
+      </w:r>
+      <w:r>
+        <w:t>Deliverables for this phase</w:t>
+      </w:r>
+    </w:p>
+    <w:p>
+      <w:pPr>
+        <w:pStyle w:val="ListParagraph"/>
+        <w:numPr>
+          <w:ilvl w:val="0"/>
+          <w:numId w:val="68"/>
+        </w:numPr>
+        <w:spacing w:line="360" w:lineRule="auto"/>
+      </w:pPr>
+      <w:r>
+        <w:t>Functional MVP (Studious V1.03)</w:t>
+      </w:r>
+    </w:p>
+    <w:p>
+      <w:pPr>
+        <w:pStyle w:val="ListParagraph"/>
+        <w:numPr>
+          <w:ilvl w:val="0"/>
+          <w:numId w:val="68"/>
+        </w:numPr>
+        <w:spacing w:line="360" w:lineRule="auto"/>
+      </w:pPr>
+      <w:r>
+        <w:t>Release Notes for V1.01–V1.03</w:t>
+      </w:r>
+    </w:p>
+    <w:p>
+      <w:pPr>
+        <w:pStyle w:val="ListParagraph"/>
+        <w:numPr>
+          <w:ilvl w:val="0"/>
+          <w:numId w:val="68"/>
+        </w:numPr>
+        <w:spacing w:line="360" w:lineRule="auto"/>
+      </w:pPr>
+      <w:r>
+        <w:lastRenderedPageBreak/>
+        <w:t>Test Reports and QA Feedbac</w:t>
+      </w:r>
+      <w:r>
+        <w:t>k</w:t>
+      </w:r>
+    </w:p>
+    <w:p>
+      <w:pPr>
+        <w:pStyle w:val="ListParagraph"/>
+        <w:numPr>
+          <w:ilvl w:val="0"/>
+          <w:numId w:val="68"/>
+        </w:numPr>
+        <w:spacing w:line="360" w:lineRule="auto"/>
+      </w:pPr>
+      <w:r>
+        <w:t>Finalized Demo and Approval Documentation</w:t>
+      </w:r>
+    </w:p>
+    <w:p>
+      <w:pPr>
+        <w:pStyle w:val="Heading2"/>
+        <w:spacing w:line="360" w:lineRule="auto"/>
+      </w:pPr>
+      <w:bookmarkStart w:id="9" w:name="_Toc209886400"/>
+      <w:r>
+        <w:t>Limitations and Exclusions</w:t>
+      </w:r>
+      <w:bookmarkEnd w:id="9"/>
+    </w:p>
+    <w:p>
+      <w:pPr>
+        <w:spacing w:line="360" w:lineRule="auto"/>
+        <w:rPr>
+          <w:b/>
+          <w:bCs/>
+          <w:sz w:val="22"/>
+          <w:szCs w:val="22"/>
+        </w:rPr>
+      </w:pPr>
+      <w:r>
+        <w:rPr>
+          <w:b/>
+          <w:bCs/>
+          <w:sz w:val="22"/>
+          <w:szCs w:val="22"/>
+        </w:rPr>
+        <w:t>Excluded Features</w:t>
+      </w:r>
+    </w:p>
+    <w:p>
+      <w:pPr>
+        <w:pStyle w:val="ListParagraph"/>
+        <w:numPr>
+          <w:ilvl w:val="0"/>
+          <w:numId w:val="73"/>
+        </w:numPr>
+        <w:spacing w:after="160" w:line="360" w:lineRule="auto"/>
+      </w:pPr>
+      <w:r>
+        <w:t>AI-based personalized study recommendations or plans.</w:t>
+      </w:r>
+    </w:p>
+    <w:p>
+      <w:pPr>
+        <w:pStyle w:val="ListParagraph"/>
+        <w:numPr>
+          <w:ilvl w:val="0"/>
+          <w:numId w:val="73"/>
+        </w:numPr>
+        <w:spacing w:after="160" w:line="360" w:lineRule="auto"/>
+      </w:pPr>
+      <w:r>
+        <w:t>Payment processing, monetization, or subscription services.</w:t>
+      </w:r>
+    </w:p>
+    <w:p>
+      <w:pPr>
+        <w:pStyle w:val="ListParagraph"/>
+        <w:numPr>
+          <w:ilvl w:val="0"/>
+          <w:numId w:val="73"/>
+        </w:numPr>
+        <w:spacing w:after="160" w:line="360" w:lineRule="auto"/>
+      </w:pPr>
+      <w:r>
+        <w:t>Advanced analytics or business intelligence dashboards.</w:t>
+      </w:r>
+    </w:p>
+    <w:p>
+      <w:pPr>
+        <w:pStyle w:val="ListParagraph"/>
+        <w:numPr>
+          <w:ilvl w:val="0"/>
+          <w:numId w:val="73"/>
+        </w:numPr>
+        <w:spacing w:after="160" w:line="360" w:lineRule="auto"/>
+      </w:pPr>
+      <w:r>
+        <w:t>Parental monitoring or external supervision tools.</w:t>
+      </w:r>
+    </w:p>
+    <w:p>
+      <w:pPr>
+        <w:pStyle w:val="ListParagraph"/>
+        <w:numPr>
+          <w:ilvl w:val="0"/>
+          <w:numId w:val="73"/>
+        </w:numPr>
+        <w:spacing w:after="160" w:line="360" w:lineRule="auto"/>
+      </w:pPr>
+      <w:r>
+        <w:t>Cloud storage or real-time file synchronization</w:t>
+      </w:r>
+    </w:p>
+    <w:p>
+      <w:pPr>
+        <w:spacing w:line="360" w:lineRule="auto"/>
+        <w:rPr>
+          <w:b/>
+          <w:bCs/>
+          <w:sz w:val="22"/>
+          <w:szCs w:val="22"/>
+        </w:rPr>
+      </w:pPr>
+      <w:r>
+        <w:rPr>
+          <w:b/>
+          <w:bCs/>
+          <w:sz w:val="22"/>
+          <w:szCs w:val="22"/>
+        </w:rPr>
+        <w:t xml:space="preserve">Excluded </w:t>
+      </w:r>
+      <w:r>
+        <w:rPr>
+          <w:b/>
+          <w:bCs/>
+          <w:sz w:val="22"/>
+          <w:szCs w:val="22"/>
+        </w:rPr>
+        <w:t>Details</w:t>
+      </w:r>
+    </w:p>
+    <w:p>
+      <w:pPr>
+        <w:pStyle w:val="ListParagraph"/>
+        <w:numPr>
+          <w:ilvl w:val="0"/>
+          <w:numId w:val="74"/>
+        </w:numPr>
+        <w:spacing w:after="160" w:line="360" w:lineRule="auto"/>
+      </w:pPr>
+      <w:r>
+        <w:t>Dedicated mobile apps (iOS and Android not implemented in the initial release).</w:t>
+      </w:r>
+    </w:p>
+    <w:p>
+      <w:pPr>
+        <w:pStyle w:val="ListParagraph"/>
+        <w:numPr>
+          <w:ilvl w:val="0"/>
+          <w:numId w:val="74"/>
+        </w:numPr>
+        <w:spacing w:after="160" w:line="360" w:lineRule="auto"/>
+      </w:pPr>
+      <w:r>
+        <w:t>Native tablet support or responsive mobile optimization (desktop-first).</w:t>
+      </w:r>
+    </w:p>
+    <w:p>
+      <w:pPr>
+        <w:spacing w:after="160" w:line="360" w:lineRule="auto"/>
+        <w:rPr>
+          <w:b/>
+          <w:bCs/>
+          <w:sz w:val="22"/>
+          <w:szCs w:val="22"/>
+        </w:rPr>
+      </w:pPr>
+      <w:r>
+        <w:rPr>
+          <w:b/>
+          <w:bCs/>
+          <w:sz w:val="22"/>
+          <w:szCs w:val="22"/>
+        </w:rPr>
+        <w:t>Excluded Technical Scope</w:t>
+      </w:r>
+    </w:p>
+    <w:p>
+      <w:pPr>
+        <w:pStyle w:val="ListParagraph"/>
+        <w:numPr>
+          <w:ilvl w:val="0"/>
+          <w:numId w:val="75"/>
+        </w:numPr>
+        <w:spacing w:after="160" w:line="360" w:lineRule="auto"/>
+      </w:pPr>
+      <w:r>
+        <w:t xml:space="preserve">End-to-end encryption </w:t>
+      </w:r>
+    </w:p>
+    <w:p>
+      <w:pPr>
+        <w:pStyle w:val="ListParagraph"/>
+        <w:numPr>
+          <w:ilvl w:val="0"/>
+          <w:numId w:val="75"/>
+        </w:numPr>
+        <w:spacing w:after="160" w:line="360" w:lineRule="auto"/>
+      </w:pPr>
+      <w:r>
+        <w:t>Single Sign-</w:t>
+      </w:r>
+      <w:proofErr w:type="gramStart"/>
+      <w:r>
+        <w:t>On(</w:t>
+      </w:r>
+      <w:proofErr w:type="gramEnd"/>
+      <w:r>
+        <w:t>SSO), OAuth, or third-party integrations (Google, Microsoft, etc.)</w:t>
+      </w:r>
+    </w:p>
+    <w:p>
+      <w:pPr>
+        <w:spacing w:after="160" w:line="360" w:lineRule="auto"/>
+        <w:rPr>
+          <w:b/>
+          <w:bCs/>
+          <w:sz w:val="22"/>
+          <w:szCs w:val="22"/>
+        </w:rPr>
+      </w:pPr>
+      <w:r>
+        <w:rPr>
+          <w:b/>
+          <w:bCs/>
+          <w:sz w:val="22"/>
+          <w:szCs w:val="22"/>
+        </w:rPr>
+        <w:t>Project Scale &amp; Infrastructure</w:t>
+      </w:r>
+      <w:r>
+        <w:rPr>
+          <w:b/>
+          <w:bCs/>
+          <w:sz w:val="22"/>
+          <w:szCs w:val="22"/>
+        </w:rPr>
+        <w:tab/>
+      </w:r>
+    </w:p>
+    <w:p>
+      <w:pPr>
+        <w:pStyle w:val="ListParagraph"/>
+        <w:numPr>
+          <w:ilvl w:val="0"/>
+          <w:numId w:val="75"/>
+        </w:numPr>
+        <w:spacing w:after="160" w:line="360" w:lineRule="auto"/>
+      </w:pPr>
+      <w:r>
+        <w:t>External hosting and cloud deployment services.</w:t>
+      </w:r>
+    </w:p>
+    <w:p>
+      <w:pPr>
+        <w:pStyle w:val="ListParagraph"/>
+        <w:numPr>
+          <w:ilvl w:val="0"/>
+          <w:numId w:val="75"/>
+        </w:numPr>
+        <w:spacing w:after="160" w:line="360" w:lineRule="auto"/>
+      </w:pPr>
+      <w:r>
+        <w:t>Scaled multi-tenant architecture or load balancing.</w:t>
+      </w:r>
+    </w:p>
+    <w:p>
+      <w:pPr>
+        <w:pStyle w:val="ListParagraph"/>
+        <w:numPr>
+          <w:ilvl w:val="0"/>
+          <w:numId w:val="75"/>
+        </w:numPr>
+        <w:spacing w:after="160" w:line="360" w:lineRule="auto"/>
+      </w:pPr>
+      <w:r>
+        <w:t>Post-launch maintenance and customer support operations</w:t>
       </w:r>
     </w:p>
     <w:p>
@@ -2016,6 +3308,119 @@
     </w:lvl>
   </w:abstractNum>
   <w:abstractNum w:abstractNumId="3" w15:restartNumberingAfterBreak="0">
+    <w:nsid w:val="081376FC"/>
+    <w:multiLevelType w:val="hybridMultilevel"/>
+    <w:tmpl w:val="0C28B0CC"/>
+    <w:lvl w:ilvl="0" w:tplc="04090001">
+      <w:start w:val="1"/>
+      <w:numFmt w:val="bullet"/>
+      <w:lvlText w:val=""/>
+      <w:lvlJc w:val="left"/>
+      <w:pPr>
+        <w:ind w:left="720" w:hanging="360"/>
+      </w:pPr>
+      <w:rPr>
+        <w:rFonts w:ascii="Symbol" w:hAnsi="Symbol" w:hint="default"/>
+      </w:rPr>
+    </w:lvl>
+    <w:lvl w:ilvl="1" w:tplc="04090003" w:tentative="1">
+      <w:start w:val="1"/>
+      <w:numFmt w:val="bullet"/>
+      <w:lvlText w:val="o"/>
+      <w:lvlJc w:val="left"/>
+      <w:pPr>
+        <w:ind w:left="1440" w:hanging="360"/>
+      </w:pPr>
+      <w:rPr>
+        <w:rFonts w:ascii="Courier New" w:hAnsi="Courier New" w:cs="Courier New" w:hint="default"/>
+      </w:rPr>
+    </w:lvl>
+    <w:lvl w:ilvl="2" w:tplc="04090005" w:tentative="1">
+      <w:start w:val="1"/>
+      <w:numFmt w:val="bullet"/>
+      <w:lvlText w:val=""/>
+      <w:lvlJc w:val="left"/>
+      <w:pPr>
+        <w:ind w:left="2160" w:hanging="360"/>
+      </w:pPr>
+      <w:rPr>
+        <w:rFonts w:ascii="Wingdings" w:hAnsi="Wingdings" w:hint="default"/>
+      </w:rPr>
+    </w:lvl>
+    <w:lvl w:ilvl="3" w:tplc="04090001" w:tentative="1">
+      <w:start w:val="1"/>
+      <w:numFmt w:val="bullet"/>
+      <w:lvlText w:val=""/>
+      <w:lvlJc w:val="left"/>
+      <w:pPr>
+        <w:ind w:left="2880" w:hanging="360"/>
+      </w:pPr>
+      <w:rPr>
+        <w:rFonts w:ascii="Symbol" w:hAnsi="Symbol" w:hint="default"/>
+      </w:rPr>
+    </w:lvl>
+    <w:lvl w:ilvl="4" w:tplc="04090003" w:tentative="1">
+      <w:start w:val="1"/>
+      <w:numFmt w:val="bullet"/>
+      <w:lvlText w:val="o"/>
+      <w:lvlJc w:val="left"/>
+      <w:pPr>
+        <w:ind w:left="3600" w:hanging="360"/>
+      </w:pPr>
+      <w:rPr>
+        <w:rFonts w:ascii="Courier New" w:hAnsi="Courier New" w:cs="Courier New" w:hint="default"/>
+      </w:rPr>
+    </w:lvl>
+    <w:lvl w:ilvl="5" w:tplc="04090005" w:tentative="1">
+      <w:start w:val="1"/>
+      <w:numFmt w:val="bullet"/>
+      <w:lvlText w:val=""/>
+      <w:lvlJc w:val="left"/>
+      <w:pPr>
+        <w:ind w:left="4320" w:hanging="360"/>
+      </w:pPr>
+      <w:rPr>
+        <w:rFonts w:ascii="Wingdings" w:hAnsi="Wingdings" w:hint="default"/>
+      </w:rPr>
+    </w:lvl>
+    <w:lvl w:ilvl="6" w:tplc="04090001" w:tentative="1">
+      <w:start w:val="1"/>
+      <w:numFmt w:val="bullet"/>
+      <w:lvlText w:val=""/>
+      <w:lvlJc w:val="left"/>
+      <w:pPr>
+        <w:ind w:left="5040" w:hanging="360"/>
+      </w:pPr>
+      <w:rPr>
+        <w:rFonts w:ascii="Symbol" w:hAnsi="Symbol" w:hint="default"/>
+      </w:rPr>
+    </w:lvl>
+    <w:lvl w:ilvl="7" w:tplc="04090003" w:tentative="1">
+      <w:start w:val="1"/>
+      <w:numFmt w:val="bullet"/>
+      <w:lvlText w:val="o"/>
+      <w:lvlJc w:val="left"/>
+      <w:pPr>
+        <w:ind w:left="5760" w:hanging="360"/>
+      </w:pPr>
+      <w:rPr>
+        <w:rFonts w:ascii="Courier New" w:hAnsi="Courier New" w:cs="Courier New" w:hint="default"/>
+      </w:rPr>
+    </w:lvl>
+    <w:lvl w:ilvl="8" w:tplc="04090005" w:tentative="1">
+      <w:start w:val="1"/>
+      <w:numFmt w:val="bullet"/>
+      <w:lvlText w:val=""/>
+      <w:lvlJc w:val="left"/>
+      <w:pPr>
+        <w:ind w:left="6480" w:hanging="360"/>
+      </w:pPr>
+      <w:rPr>
+        <w:rFonts w:ascii="Wingdings" w:hAnsi="Wingdings" w:hint="default"/>
+      </w:rPr>
+    </w:lvl>
+  </w:abstractNum>
+  <w:abstractNum w:abstractNumId="4" w15:restartNumberingAfterBreak="0">
     <w:nsid w:val="088461AD"/>
     <w:multiLevelType w:val="singleLevel"/>
     <w:tmpl w:val="B7E44EB6"/>
@@ -2035,7 +3440,7 @@
       </w:rPr>
     </w:lvl>
   </w:abstractNum>
-  <w:abstractNum w:abstractNumId="4" w15:restartNumberingAfterBreak="0">
+  <w:abstractNum w:abstractNumId="5" w15:restartNumberingAfterBreak="0">
     <w:nsid w:val="0D7D3410"/>
     <w:multiLevelType w:val="multilevel"/>
     <w:tmpl w:val="F110AAAA"/>
@@ -2157,7 +3562,7 @@
       </w:pPr>
     </w:lvl>
   </w:abstractNum>
-  <w:abstractNum w:abstractNumId="5" w15:restartNumberingAfterBreak="0">
+  <w:abstractNum w:abstractNumId="6" w15:restartNumberingAfterBreak="0">
     <w:nsid w:val="0DA52F7F"/>
     <w:multiLevelType w:val="hybridMultilevel"/>
     <w:tmpl w:val="A5B6B0B6"/>
@@ -2269,7 +3674,7 @@
       </w:rPr>
     </w:lvl>
   </w:abstractNum>
-  <w:abstractNum w:abstractNumId="6" w15:restartNumberingAfterBreak="0">
+  <w:abstractNum w:abstractNumId="7" w15:restartNumberingAfterBreak="0">
     <w:nsid w:val="0FB82B50"/>
     <w:multiLevelType w:val="singleLevel"/>
     <w:tmpl w:val="0409000F"/>
@@ -2286,7 +3691,120 @@
       </w:pPr>
     </w:lvl>
   </w:abstractNum>
-  <w:abstractNum w:abstractNumId="7" w15:restartNumberingAfterBreak="0">
+  <w:abstractNum w:abstractNumId="8" w15:restartNumberingAfterBreak="0">
+    <w:nsid w:val="0FF138DD"/>
+    <w:multiLevelType w:val="hybridMultilevel"/>
+    <w:tmpl w:val="60B44636"/>
+    <w:lvl w:ilvl="0" w:tplc="04090001">
+      <w:start w:val="1"/>
+      <w:numFmt w:val="bullet"/>
+      <w:lvlText w:val=""/>
+      <w:lvlJc w:val="left"/>
+      <w:pPr>
+        <w:ind w:left="720" w:hanging="360"/>
+      </w:pPr>
+      <w:rPr>
+        <w:rFonts w:ascii="Symbol" w:hAnsi="Symbol" w:hint="default"/>
+      </w:rPr>
+    </w:lvl>
+    <w:lvl w:ilvl="1" w:tplc="04090003" w:tentative="1">
+      <w:start w:val="1"/>
+      <w:numFmt w:val="bullet"/>
+      <w:lvlText w:val="o"/>
+      <w:lvlJc w:val="left"/>
+      <w:pPr>
+        <w:ind w:left="1440" w:hanging="360"/>
+      </w:pPr>
+      <w:rPr>
+        <w:rFonts w:ascii="Courier New" w:hAnsi="Courier New" w:cs="Courier New" w:hint="default"/>
+      </w:rPr>
+    </w:lvl>
+    <w:lvl w:ilvl="2" w:tplc="04090005" w:tentative="1">
+      <w:start w:val="1"/>
+      <w:numFmt w:val="bullet"/>
+      <w:lvlText w:val=""/>
+      <w:lvlJc w:val="left"/>
+      <w:pPr>
+        <w:ind w:left="2160" w:hanging="360"/>
+      </w:pPr>
+      <w:rPr>
+        <w:rFonts w:ascii="Wingdings" w:hAnsi="Wingdings" w:hint="default"/>
+      </w:rPr>
+    </w:lvl>
+    <w:lvl w:ilvl="3" w:tplc="04090001" w:tentative="1">
+      <w:start w:val="1"/>
+      <w:numFmt w:val="bullet"/>
+      <w:lvlText w:val=""/>
+      <w:lvlJc w:val="left"/>
+      <w:pPr>
+        <w:ind w:left="2880" w:hanging="360"/>
+      </w:pPr>
+      <w:rPr>
+        <w:rFonts w:ascii="Symbol" w:hAnsi="Symbol" w:hint="default"/>
+      </w:rPr>
+    </w:lvl>
+    <w:lvl w:ilvl="4" w:tplc="04090003" w:tentative="1">
+      <w:start w:val="1"/>
+      <w:numFmt w:val="bullet"/>
+      <w:lvlText w:val="o"/>
+      <w:lvlJc w:val="left"/>
+      <w:pPr>
+        <w:ind w:left="3600" w:hanging="360"/>
+      </w:pPr>
+      <w:rPr>
+        <w:rFonts w:ascii="Courier New" w:hAnsi="Courier New" w:cs="Courier New" w:hint="default"/>
+      </w:rPr>
+    </w:lvl>
+    <w:lvl w:ilvl="5" w:tplc="04090005" w:tentative="1">
+      <w:start w:val="1"/>
+      <w:numFmt w:val="bullet"/>
+      <w:lvlText w:val=""/>
+      <w:lvlJc w:val="left"/>
+      <w:pPr>
+        <w:ind w:left="4320" w:hanging="360"/>
+      </w:pPr>
+      <w:rPr>
+        <w:rFonts w:ascii="Wingdings" w:hAnsi="Wingdings" w:hint="default"/>
+      </w:rPr>
+    </w:lvl>
+    <w:lvl w:ilvl="6" w:tplc="04090001" w:tentative="1">
+      <w:start w:val="1"/>
+      <w:numFmt w:val="bullet"/>
+      <w:lvlText w:val=""/>
+      <w:lvlJc w:val="left"/>
+      <w:pPr>
+        <w:ind w:left="5040" w:hanging="360"/>
+      </w:pPr>
+      <w:rPr>
+        <w:rFonts w:ascii="Symbol" w:hAnsi="Symbol" w:hint="default"/>
+      </w:rPr>
+    </w:lvl>
+    <w:lvl w:ilvl="7" w:tplc="04090003" w:tentative="1">
+      <w:start w:val="1"/>
+      <w:numFmt w:val="bullet"/>
+      <w:lvlText w:val="o"/>
+      <w:lvlJc w:val="left"/>
+      <w:pPr>
+        <w:ind w:left="5760" w:hanging="360"/>
+      </w:pPr>
+      <w:rPr>
+        <w:rFonts w:ascii="Courier New" w:hAnsi="Courier New" w:cs="Courier New" w:hint="default"/>
+      </w:rPr>
+    </w:lvl>
+    <w:lvl w:ilvl="8" w:tplc="04090005" w:tentative="1">
+      <w:start w:val="1"/>
+      <w:numFmt w:val="bullet"/>
+      <w:lvlText w:val=""/>
+      <w:lvlJc w:val="left"/>
+      <w:pPr>
+        <w:ind w:left="6480" w:hanging="360"/>
+      </w:pPr>
+      <w:rPr>
+        <w:rFonts w:ascii="Wingdings" w:hAnsi="Wingdings" w:hint="default"/>
+      </w:rPr>
+    </w:lvl>
+  </w:abstractNum>
+  <w:abstractNum w:abstractNumId="9" w15:restartNumberingAfterBreak="0">
     <w:nsid w:val="10084466"/>
     <w:multiLevelType w:val="hybridMultilevel"/>
     <w:tmpl w:val="722C6282"/>
@@ -2399,7 +3917,7 @@
       </w:rPr>
     </w:lvl>
   </w:abstractNum>
-  <w:abstractNum w:abstractNumId="8" w15:restartNumberingAfterBreak="0">
+  <w:abstractNum w:abstractNumId="10" w15:restartNumberingAfterBreak="0">
     <w:nsid w:val="1019350C"/>
     <w:multiLevelType w:val="singleLevel"/>
     <w:tmpl w:val="04090001"/>
@@ -2419,7 +3937,7 @@
       </w:rPr>
     </w:lvl>
   </w:abstractNum>
-  <w:abstractNum w:abstractNumId="9" w15:restartNumberingAfterBreak="0">
+  <w:abstractNum w:abstractNumId="11" w15:restartNumberingAfterBreak="0">
     <w:nsid w:val="116340EA"/>
     <w:multiLevelType w:val="singleLevel"/>
     <w:tmpl w:val="04090001"/>
@@ -2439,7 +3957,7 @@
       </w:rPr>
     </w:lvl>
   </w:abstractNum>
-  <w:abstractNum w:abstractNumId="10" w15:restartNumberingAfterBreak="0">
+  <w:abstractNum w:abstractNumId="12" w15:restartNumberingAfterBreak="0">
     <w:nsid w:val="154933D0"/>
     <w:multiLevelType w:val="hybridMultilevel"/>
     <w:tmpl w:val="BCEA0502"/>
@@ -2552,7 +4070,233 @@
       </w:rPr>
     </w:lvl>
   </w:abstractNum>
-  <w:abstractNum w:abstractNumId="11" w15:restartNumberingAfterBreak="0">
+  <w:abstractNum w:abstractNumId="13" w15:restartNumberingAfterBreak="0">
+    <w:nsid w:val="15B85FBC"/>
+    <w:multiLevelType w:val="hybridMultilevel"/>
+    <w:tmpl w:val="FB5E045E"/>
+    <w:lvl w:ilvl="0" w:tplc="04090001">
+      <w:start w:val="1"/>
+      <w:numFmt w:val="bullet"/>
+      <w:lvlText w:val=""/>
+      <w:lvlJc w:val="left"/>
+      <w:pPr>
+        <w:ind w:left="720" w:hanging="360"/>
+      </w:pPr>
+      <w:rPr>
+        <w:rFonts w:ascii="Symbol" w:hAnsi="Symbol" w:hint="default"/>
+      </w:rPr>
+    </w:lvl>
+    <w:lvl w:ilvl="1" w:tplc="04090003" w:tentative="1">
+      <w:start w:val="1"/>
+      <w:numFmt w:val="bullet"/>
+      <w:lvlText w:val="o"/>
+      <w:lvlJc w:val="left"/>
+      <w:pPr>
+        <w:ind w:left="1440" w:hanging="360"/>
+      </w:pPr>
+      <w:rPr>
+        <w:rFonts w:ascii="Courier New" w:hAnsi="Courier New" w:cs="Courier New" w:hint="default"/>
+      </w:rPr>
+    </w:lvl>
+    <w:lvl w:ilvl="2" w:tplc="04090005" w:tentative="1">
+      <w:start w:val="1"/>
+      <w:numFmt w:val="bullet"/>
+      <w:lvlText w:val=""/>
+      <w:lvlJc w:val="left"/>
+      <w:pPr>
+        <w:ind w:left="2160" w:hanging="360"/>
+      </w:pPr>
+      <w:rPr>
+        <w:rFonts w:ascii="Wingdings" w:hAnsi="Wingdings" w:hint="default"/>
+      </w:rPr>
+    </w:lvl>
+    <w:lvl w:ilvl="3" w:tplc="04090001" w:tentative="1">
+      <w:start w:val="1"/>
+      <w:numFmt w:val="bullet"/>
+      <w:lvlText w:val=""/>
+      <w:lvlJc w:val="left"/>
+      <w:pPr>
+        <w:ind w:left="2880" w:hanging="360"/>
+      </w:pPr>
+      <w:rPr>
+        <w:rFonts w:ascii="Symbol" w:hAnsi="Symbol" w:hint="default"/>
+      </w:rPr>
+    </w:lvl>
+    <w:lvl w:ilvl="4" w:tplc="04090003" w:tentative="1">
+      <w:start w:val="1"/>
+      <w:numFmt w:val="bullet"/>
+      <w:lvlText w:val="o"/>
+      <w:lvlJc w:val="left"/>
+      <w:pPr>
+        <w:ind w:left="3600" w:hanging="360"/>
+      </w:pPr>
+      <w:rPr>
+        <w:rFonts w:ascii="Courier New" w:hAnsi="Courier New" w:cs="Courier New" w:hint="default"/>
+      </w:rPr>
+    </w:lvl>
+    <w:lvl w:ilvl="5" w:tplc="04090005" w:tentative="1">
+      <w:start w:val="1"/>
+      <w:numFmt w:val="bullet"/>
+      <w:lvlText w:val=""/>
+      <w:lvlJc w:val="left"/>
+      <w:pPr>
+        <w:ind w:left="4320" w:hanging="360"/>
+      </w:pPr>
+      <w:rPr>
+        <w:rFonts w:ascii="Wingdings" w:hAnsi="Wingdings" w:hint="default"/>
+      </w:rPr>
+    </w:lvl>
+    <w:lvl w:ilvl="6" w:tplc="04090001" w:tentative="1">
+      <w:start w:val="1"/>
+      <w:numFmt w:val="bullet"/>
+      <w:lvlText w:val=""/>
+      <w:lvlJc w:val="left"/>
+      <w:pPr>
+        <w:ind w:left="5040" w:hanging="360"/>
+      </w:pPr>
+      <w:rPr>
+        <w:rFonts w:ascii="Symbol" w:hAnsi="Symbol" w:hint="default"/>
+      </w:rPr>
+    </w:lvl>
+    <w:lvl w:ilvl="7" w:tplc="04090003" w:tentative="1">
+      <w:start w:val="1"/>
+      <w:numFmt w:val="bullet"/>
+      <w:lvlText w:val="o"/>
+      <w:lvlJc w:val="left"/>
+      <w:pPr>
+        <w:ind w:left="5760" w:hanging="360"/>
+      </w:pPr>
+      <w:rPr>
+        <w:rFonts w:ascii="Courier New" w:hAnsi="Courier New" w:cs="Courier New" w:hint="default"/>
+      </w:rPr>
+    </w:lvl>
+    <w:lvl w:ilvl="8" w:tplc="04090005" w:tentative="1">
+      <w:start w:val="1"/>
+      <w:numFmt w:val="bullet"/>
+      <w:lvlText w:val=""/>
+      <w:lvlJc w:val="left"/>
+      <w:pPr>
+        <w:ind w:left="6480" w:hanging="360"/>
+      </w:pPr>
+      <w:rPr>
+        <w:rFonts w:ascii="Wingdings" w:hAnsi="Wingdings" w:hint="default"/>
+      </w:rPr>
+    </w:lvl>
+  </w:abstractNum>
+  <w:abstractNum w:abstractNumId="14" w15:restartNumberingAfterBreak="0">
+    <w:nsid w:val="16A910A5"/>
+    <w:multiLevelType w:val="hybridMultilevel"/>
+    <w:tmpl w:val="9034AFB4"/>
+    <w:lvl w:ilvl="0" w:tplc="04090001">
+      <w:start w:val="1"/>
+      <w:numFmt w:val="bullet"/>
+      <w:lvlText w:val=""/>
+      <w:lvlJc w:val="left"/>
+      <w:pPr>
+        <w:ind w:left="720" w:hanging="360"/>
+      </w:pPr>
+      <w:rPr>
+        <w:rFonts w:ascii="Symbol" w:hAnsi="Symbol" w:hint="default"/>
+      </w:rPr>
+    </w:lvl>
+    <w:lvl w:ilvl="1" w:tplc="04090003" w:tentative="1">
+      <w:start w:val="1"/>
+      <w:numFmt w:val="bullet"/>
+      <w:lvlText w:val="o"/>
+      <w:lvlJc w:val="left"/>
+      <w:pPr>
+        <w:ind w:left="1440" w:hanging="360"/>
+      </w:pPr>
+      <w:rPr>
+        <w:rFonts w:ascii="Courier New" w:hAnsi="Courier New" w:cs="Courier New" w:hint="default"/>
+      </w:rPr>
+    </w:lvl>
+    <w:lvl w:ilvl="2" w:tplc="04090005" w:tentative="1">
+      <w:start w:val="1"/>
+      <w:numFmt w:val="bullet"/>
+      <w:lvlText w:val=""/>
+      <w:lvlJc w:val="left"/>
+      <w:pPr>
+        <w:ind w:left="2160" w:hanging="360"/>
+      </w:pPr>
+      <w:rPr>
+        <w:rFonts w:ascii="Wingdings" w:hAnsi="Wingdings" w:hint="default"/>
+      </w:rPr>
+    </w:lvl>
+    <w:lvl w:ilvl="3" w:tplc="04090001" w:tentative="1">
+      <w:start w:val="1"/>
+      <w:numFmt w:val="bullet"/>
+      <w:lvlText w:val=""/>
+      <w:lvlJc w:val="left"/>
+      <w:pPr>
+        <w:ind w:left="2880" w:hanging="360"/>
+      </w:pPr>
+      <w:rPr>
+        <w:rFonts w:ascii="Symbol" w:hAnsi="Symbol" w:hint="default"/>
+      </w:rPr>
+    </w:lvl>
+    <w:lvl w:ilvl="4" w:tplc="04090003" w:tentative="1">
+      <w:start w:val="1"/>
+      <w:numFmt w:val="bullet"/>
+      <w:lvlText w:val="o"/>
+      <w:lvlJc w:val="left"/>
+      <w:pPr>
+        <w:ind w:left="3600" w:hanging="360"/>
+      </w:pPr>
+      <w:rPr>
+        <w:rFonts w:ascii="Courier New" w:hAnsi="Courier New" w:cs="Courier New" w:hint="default"/>
+      </w:rPr>
+    </w:lvl>
+    <w:lvl w:ilvl="5" w:tplc="04090005" w:tentative="1">
+      <w:start w:val="1"/>
+      <w:numFmt w:val="bullet"/>
+      <w:lvlText w:val=""/>
+      <w:lvlJc w:val="left"/>
+      <w:pPr>
+        <w:ind w:left="4320" w:hanging="360"/>
+      </w:pPr>
+      <w:rPr>
+        <w:rFonts w:ascii="Wingdings" w:hAnsi="Wingdings" w:hint="default"/>
+      </w:rPr>
+    </w:lvl>
+    <w:lvl w:ilvl="6" w:tplc="04090001" w:tentative="1">
+      <w:start w:val="1"/>
+      <w:numFmt w:val="bullet"/>
+      <w:lvlText w:val=""/>
+      <w:lvlJc w:val="left"/>
+      <w:pPr>
+        <w:ind w:left="5040" w:hanging="360"/>
+      </w:pPr>
+      <w:rPr>
+        <w:rFonts w:ascii="Symbol" w:hAnsi="Symbol" w:hint="default"/>
+      </w:rPr>
+    </w:lvl>
+    <w:lvl w:ilvl="7" w:tplc="04090003" w:tentative="1">
+      <w:start w:val="1"/>
+      <w:numFmt w:val="bullet"/>
+      <w:lvlText w:val="o"/>
+      <w:lvlJc w:val="left"/>
+      <w:pPr>
+        <w:ind w:left="5760" w:hanging="360"/>
+      </w:pPr>
+      <w:rPr>
+        <w:rFonts w:ascii="Courier New" w:hAnsi="Courier New" w:cs="Courier New" w:hint="default"/>
+      </w:rPr>
+    </w:lvl>
+    <w:lvl w:ilvl="8" w:tplc="04090005" w:tentative="1">
+      <w:start w:val="1"/>
+      <w:numFmt w:val="bullet"/>
+      <w:lvlText w:val=""/>
+      <w:lvlJc w:val="left"/>
+      <w:pPr>
+        <w:ind w:left="6480" w:hanging="360"/>
+      </w:pPr>
+      <w:rPr>
+        <w:rFonts w:ascii="Wingdings" w:hAnsi="Wingdings" w:hint="default"/>
+      </w:rPr>
+    </w:lvl>
+  </w:abstractNum>
+  <w:abstractNum w:abstractNumId="15" w15:restartNumberingAfterBreak="0">
     <w:nsid w:val="17C045F8"/>
     <w:multiLevelType w:val="hybridMultilevel"/>
     <w:tmpl w:val="E0B28932"/>
@@ -2665,7 +4409,7 @@
       </w:rPr>
     </w:lvl>
   </w:abstractNum>
-  <w:abstractNum w:abstractNumId="12" w15:restartNumberingAfterBreak="0">
+  <w:abstractNum w:abstractNumId="16" w15:restartNumberingAfterBreak="0">
     <w:nsid w:val="1F4672A8"/>
     <w:multiLevelType w:val="singleLevel"/>
     <w:tmpl w:val="04090001"/>
@@ -2685,7 +4429,7 @@
       </w:rPr>
     </w:lvl>
   </w:abstractNum>
-  <w:abstractNum w:abstractNumId="13" w15:restartNumberingAfterBreak="0">
+  <w:abstractNum w:abstractNumId="17" w15:restartNumberingAfterBreak="0">
     <w:nsid w:val="1F6C1A4A"/>
     <w:multiLevelType w:val="hybridMultilevel"/>
     <w:tmpl w:val="7B2EEFCA"/>
@@ -2771,7 +4515,7 @@
       </w:pPr>
     </w:lvl>
   </w:abstractNum>
-  <w:abstractNum w:abstractNumId="14" w15:restartNumberingAfterBreak="0">
+  <w:abstractNum w:abstractNumId="18" w15:restartNumberingAfterBreak="0">
     <w:nsid w:val="216A26CA"/>
     <w:multiLevelType w:val="hybridMultilevel"/>
     <w:tmpl w:val="2DCC6582"/>
@@ -2883,7 +4627,7 @@
       </w:rPr>
     </w:lvl>
   </w:abstractNum>
-  <w:abstractNum w:abstractNumId="15" w15:restartNumberingAfterBreak="0">
+  <w:abstractNum w:abstractNumId="19" w15:restartNumberingAfterBreak="0">
     <w:nsid w:val="222C263E"/>
     <w:multiLevelType w:val="hybridMultilevel"/>
     <w:tmpl w:val="33BABC04"/>
@@ -2995,7 +4739,7 @@
       </w:rPr>
     </w:lvl>
   </w:abstractNum>
-  <w:abstractNum w:abstractNumId="16" w15:restartNumberingAfterBreak="0">
+  <w:abstractNum w:abstractNumId="20" w15:restartNumberingAfterBreak="0">
     <w:nsid w:val="28711F82"/>
     <w:multiLevelType w:val="singleLevel"/>
     <w:tmpl w:val="1BA4E954"/>
@@ -3015,7 +4759,7 @@
       </w:rPr>
     </w:lvl>
   </w:abstractNum>
-  <w:abstractNum w:abstractNumId="17" w15:restartNumberingAfterBreak="0">
+  <w:abstractNum w:abstractNumId="21" w15:restartNumberingAfterBreak="0">
     <w:nsid w:val="2CC006BA"/>
     <w:multiLevelType w:val="hybridMultilevel"/>
     <w:tmpl w:val="6DC22D6C"/>
@@ -3155,7 +4899,120 @@
       </w:rPr>
     </w:lvl>
   </w:abstractNum>
-  <w:abstractNum w:abstractNumId="18" w15:restartNumberingAfterBreak="0">
+  <w:abstractNum w:abstractNumId="22" w15:restartNumberingAfterBreak="0">
+    <w:nsid w:val="2E03576F"/>
+    <w:multiLevelType w:val="hybridMultilevel"/>
+    <w:tmpl w:val="F2B0D1A2"/>
+    <w:lvl w:ilvl="0" w:tplc="04090001">
+      <w:start w:val="1"/>
+      <w:numFmt w:val="bullet"/>
+      <w:lvlText w:val=""/>
+      <w:lvlJc w:val="left"/>
+      <w:pPr>
+        <w:ind w:left="720" w:hanging="360"/>
+      </w:pPr>
+      <w:rPr>
+        <w:rFonts w:ascii="Symbol" w:hAnsi="Symbol" w:hint="default"/>
+      </w:rPr>
+    </w:lvl>
+    <w:lvl w:ilvl="1" w:tplc="04090003" w:tentative="1">
+      <w:start w:val="1"/>
+      <w:numFmt w:val="bullet"/>
+      <w:lvlText w:val="o"/>
+      <w:lvlJc w:val="left"/>
+      <w:pPr>
+        <w:ind w:left="1440" w:hanging="360"/>
+      </w:pPr>
+      <w:rPr>
+        <w:rFonts w:ascii="Courier New" w:hAnsi="Courier New" w:cs="Courier New" w:hint="default"/>
+      </w:rPr>
+    </w:lvl>
+    <w:lvl w:ilvl="2" w:tplc="04090005" w:tentative="1">
+      <w:start w:val="1"/>
+      <w:numFmt w:val="bullet"/>
+      <w:lvlText w:val=""/>
+      <w:lvlJc w:val="left"/>
+      <w:pPr>
+        <w:ind w:left="2160" w:hanging="360"/>
+      </w:pPr>
+      <w:rPr>
+        <w:rFonts w:ascii="Wingdings" w:hAnsi="Wingdings" w:hint="default"/>
+      </w:rPr>
+    </w:lvl>
+    <w:lvl w:ilvl="3" w:tplc="04090001" w:tentative="1">
+      <w:start w:val="1"/>
+      <w:numFmt w:val="bullet"/>
+      <w:lvlText w:val=""/>
+      <w:lvlJc w:val="left"/>
+      <w:pPr>
+        <w:ind w:left="2880" w:hanging="360"/>
+      </w:pPr>
+      <w:rPr>
+        <w:rFonts w:ascii="Symbol" w:hAnsi="Symbol" w:hint="default"/>
+      </w:rPr>
+    </w:lvl>
+    <w:lvl w:ilvl="4" w:tplc="04090003" w:tentative="1">
+      <w:start w:val="1"/>
+      <w:numFmt w:val="bullet"/>
+      <w:lvlText w:val="o"/>
+      <w:lvlJc w:val="left"/>
+      <w:pPr>
+        <w:ind w:left="3600" w:hanging="360"/>
+      </w:pPr>
+      <w:rPr>
+        <w:rFonts w:ascii="Courier New" w:hAnsi="Courier New" w:cs="Courier New" w:hint="default"/>
+      </w:rPr>
+    </w:lvl>
+    <w:lvl w:ilvl="5" w:tplc="04090005" w:tentative="1">
+      <w:start w:val="1"/>
+      <w:numFmt w:val="bullet"/>
+      <w:lvlText w:val=""/>
+      <w:lvlJc w:val="left"/>
+      <w:pPr>
+        <w:ind w:left="4320" w:hanging="360"/>
+      </w:pPr>
+      <w:rPr>
+        <w:rFonts w:ascii="Wingdings" w:hAnsi="Wingdings" w:hint="default"/>
+      </w:rPr>
+    </w:lvl>
+    <w:lvl w:ilvl="6" w:tplc="04090001" w:tentative="1">
+      <w:start w:val="1"/>
+      <w:numFmt w:val="bullet"/>
+      <w:lvlText w:val=""/>
+      <w:lvlJc w:val="left"/>
+      <w:pPr>
+        <w:ind w:left="5040" w:hanging="360"/>
+      </w:pPr>
+      <w:rPr>
+        <w:rFonts w:ascii="Symbol" w:hAnsi="Symbol" w:hint="default"/>
+      </w:rPr>
+    </w:lvl>
+    <w:lvl w:ilvl="7" w:tplc="04090003" w:tentative="1">
+      <w:start w:val="1"/>
+      <w:numFmt w:val="bullet"/>
+      <w:lvlText w:val="o"/>
+      <w:lvlJc w:val="left"/>
+      <w:pPr>
+        <w:ind w:left="5760" w:hanging="360"/>
+      </w:pPr>
+      <w:rPr>
+        <w:rFonts w:ascii="Courier New" w:hAnsi="Courier New" w:cs="Courier New" w:hint="default"/>
+      </w:rPr>
+    </w:lvl>
+    <w:lvl w:ilvl="8" w:tplc="04090005" w:tentative="1">
+      <w:start w:val="1"/>
+      <w:numFmt w:val="bullet"/>
+      <w:lvlText w:val=""/>
+      <w:lvlJc w:val="left"/>
+      <w:pPr>
+        <w:ind w:left="6480" w:hanging="360"/>
+      </w:pPr>
+      <w:rPr>
+        <w:rFonts w:ascii="Wingdings" w:hAnsi="Wingdings" w:hint="default"/>
+      </w:rPr>
+    </w:lvl>
+  </w:abstractNum>
+  <w:abstractNum w:abstractNumId="23" w15:restartNumberingAfterBreak="0">
     <w:nsid w:val="2FBB4C6D"/>
     <w:multiLevelType w:val="singleLevel"/>
     <w:tmpl w:val="04090001"/>
@@ -3175,7 +5032,7 @@
       </w:rPr>
     </w:lvl>
   </w:abstractNum>
-  <w:abstractNum w:abstractNumId="19" w15:restartNumberingAfterBreak="0">
+  <w:abstractNum w:abstractNumId="24" w15:restartNumberingAfterBreak="0">
     <w:nsid w:val="3243753F"/>
     <w:multiLevelType w:val="singleLevel"/>
     <w:tmpl w:val="0409000F"/>
@@ -3192,7 +5049,7 @@
       </w:pPr>
     </w:lvl>
   </w:abstractNum>
-  <w:abstractNum w:abstractNumId="20" w15:restartNumberingAfterBreak="0">
+  <w:abstractNum w:abstractNumId="25" w15:restartNumberingAfterBreak="0">
     <w:nsid w:val="34643003"/>
     <w:multiLevelType w:val="hybridMultilevel"/>
     <w:tmpl w:val="4C98DC14"/>
@@ -3305,7 +5162,7 @@
       </w:rPr>
     </w:lvl>
   </w:abstractNum>
-  <w:abstractNum w:abstractNumId="21" w15:restartNumberingAfterBreak="0">
+  <w:abstractNum w:abstractNumId="26" w15:restartNumberingAfterBreak="0">
     <w:nsid w:val="34FB35EC"/>
     <w:multiLevelType w:val="singleLevel"/>
     <w:tmpl w:val="B7E44EB6"/>
@@ -3325,7 +5182,7 @@
       </w:rPr>
     </w:lvl>
   </w:abstractNum>
-  <w:abstractNum w:abstractNumId="22" w15:restartNumberingAfterBreak="0">
+  <w:abstractNum w:abstractNumId="27" w15:restartNumberingAfterBreak="0">
     <w:nsid w:val="380C65EF"/>
     <w:multiLevelType w:val="hybridMultilevel"/>
     <w:tmpl w:val="A98E3F46"/>
@@ -3438,7 +5295,7 @@
       </w:rPr>
     </w:lvl>
   </w:abstractNum>
-  <w:abstractNum w:abstractNumId="23" w15:restartNumberingAfterBreak="0">
+  <w:abstractNum w:abstractNumId="28" w15:restartNumberingAfterBreak="0">
     <w:nsid w:val="3C955226"/>
     <w:multiLevelType w:val="hybridMultilevel"/>
     <w:tmpl w:val="895E3D40"/>
@@ -3551,7 +5408,7 @@
       </w:rPr>
     </w:lvl>
   </w:abstractNum>
-  <w:abstractNum w:abstractNumId="24" w15:restartNumberingAfterBreak="0">
+  <w:abstractNum w:abstractNumId="29" w15:restartNumberingAfterBreak="0">
     <w:nsid w:val="3F6540FA"/>
     <w:multiLevelType w:val="multilevel"/>
     <w:tmpl w:val="04090027"/>
@@ -3664,7 +5521,7 @@
       </w:pPr>
     </w:lvl>
   </w:abstractNum>
-  <w:abstractNum w:abstractNumId="25" w15:restartNumberingAfterBreak="0">
+  <w:abstractNum w:abstractNumId="30" w15:restartNumberingAfterBreak="0">
     <w:nsid w:val="3FBD70A1"/>
     <w:multiLevelType w:val="hybridMultilevel"/>
     <w:tmpl w:val="53122904"/>
@@ -3776,7 +5633,7 @@
       </w:rPr>
     </w:lvl>
   </w:abstractNum>
-  <w:abstractNum w:abstractNumId="26" w15:restartNumberingAfterBreak="0">
+  <w:abstractNum w:abstractNumId="31" w15:restartNumberingAfterBreak="0">
     <w:nsid w:val="406D6520"/>
     <w:multiLevelType w:val="hybridMultilevel"/>
     <w:tmpl w:val="73AAC984"/>
@@ -3889,7 +5746,7 @@
       </w:rPr>
     </w:lvl>
   </w:abstractNum>
-  <w:abstractNum w:abstractNumId="27" w15:restartNumberingAfterBreak="0">
+  <w:abstractNum w:abstractNumId="32" w15:restartNumberingAfterBreak="0">
     <w:nsid w:val="40EA23BE"/>
     <w:multiLevelType w:val="singleLevel"/>
     <w:tmpl w:val="04090001"/>
@@ -3909,7 +5766,7 @@
       </w:rPr>
     </w:lvl>
   </w:abstractNum>
-  <w:abstractNum w:abstractNumId="28" w15:restartNumberingAfterBreak="0">
+  <w:abstractNum w:abstractNumId="33" w15:restartNumberingAfterBreak="0">
     <w:nsid w:val="41034B1C"/>
     <w:multiLevelType w:val="hybridMultilevel"/>
     <w:tmpl w:val="3CBC7B80"/>
@@ -4021,7 +5878,7 @@
       </w:rPr>
     </w:lvl>
   </w:abstractNum>
-  <w:abstractNum w:abstractNumId="29" w15:restartNumberingAfterBreak="0">
+  <w:abstractNum w:abstractNumId="34" w15:restartNumberingAfterBreak="0">
     <w:nsid w:val="411221F1"/>
     <w:multiLevelType w:val="hybridMultilevel"/>
     <w:tmpl w:val="ADE83D88"/>
@@ -4134,7 +5991,7 @@
       </w:rPr>
     </w:lvl>
   </w:abstractNum>
-  <w:abstractNum w:abstractNumId="30" w15:restartNumberingAfterBreak="0">
+  <w:abstractNum w:abstractNumId="35" w15:restartNumberingAfterBreak="0">
     <w:nsid w:val="420C7B3A"/>
     <w:multiLevelType w:val="hybridMultilevel"/>
     <w:tmpl w:val="670E2186"/>
@@ -4247,7 +6104,7 @@
       </w:rPr>
     </w:lvl>
   </w:abstractNum>
-  <w:abstractNum w:abstractNumId="31" w15:restartNumberingAfterBreak="0">
+  <w:abstractNum w:abstractNumId="36" w15:restartNumberingAfterBreak="0">
     <w:nsid w:val="435A201E"/>
     <w:multiLevelType w:val="hybridMultilevel"/>
     <w:tmpl w:val="CDB670EE"/>
@@ -4360,7 +6217,120 @@
       </w:rPr>
     </w:lvl>
   </w:abstractNum>
-  <w:abstractNum w:abstractNumId="32" w15:restartNumberingAfterBreak="0">
+  <w:abstractNum w:abstractNumId="37" w15:restartNumberingAfterBreak="0">
+    <w:nsid w:val="46114D74"/>
+    <w:multiLevelType w:val="hybridMultilevel"/>
+    <w:tmpl w:val="1EFADF7C"/>
+    <w:lvl w:ilvl="0" w:tplc="04090001">
+      <w:start w:val="1"/>
+      <w:numFmt w:val="bullet"/>
+      <w:lvlText w:val=""/>
+      <w:lvlJc w:val="left"/>
+      <w:pPr>
+        <w:ind w:left="720" w:hanging="360"/>
+      </w:pPr>
+      <w:rPr>
+        <w:rFonts w:ascii="Symbol" w:hAnsi="Symbol" w:hint="default"/>
+      </w:rPr>
+    </w:lvl>
+    <w:lvl w:ilvl="1" w:tplc="04090003" w:tentative="1">
+      <w:start w:val="1"/>
+      <w:numFmt w:val="bullet"/>
+      <w:lvlText w:val="o"/>
+      <w:lvlJc w:val="left"/>
+      <w:pPr>
+        <w:ind w:left="1440" w:hanging="360"/>
+      </w:pPr>
+      <w:rPr>
+        <w:rFonts w:ascii="Courier New" w:hAnsi="Courier New" w:cs="Courier New" w:hint="default"/>
+      </w:rPr>
+    </w:lvl>
+    <w:lvl w:ilvl="2" w:tplc="04090005" w:tentative="1">
+      <w:start w:val="1"/>
+      <w:numFmt w:val="bullet"/>
+      <w:lvlText w:val=""/>
+      <w:lvlJc w:val="left"/>
+      <w:pPr>
+        <w:ind w:left="2160" w:hanging="360"/>
+      </w:pPr>
+      <w:rPr>
+        <w:rFonts w:ascii="Wingdings" w:hAnsi="Wingdings" w:hint="default"/>
+      </w:rPr>
+    </w:lvl>
+    <w:lvl w:ilvl="3" w:tplc="04090001" w:tentative="1">
+      <w:start w:val="1"/>
+      <w:numFmt w:val="bullet"/>
+      <w:lvlText w:val=""/>
+      <w:lvlJc w:val="left"/>
+      <w:pPr>
+        <w:ind w:left="2880" w:hanging="360"/>
+      </w:pPr>
+      <w:rPr>
+        <w:rFonts w:ascii="Symbol" w:hAnsi="Symbol" w:hint="default"/>
+      </w:rPr>
+    </w:lvl>
+    <w:lvl w:ilvl="4" w:tplc="04090003" w:tentative="1">
+      <w:start w:val="1"/>
+      <w:numFmt w:val="bullet"/>
+      <w:lvlText w:val="o"/>
+      <w:lvlJc w:val="left"/>
+      <w:pPr>
+        <w:ind w:left="3600" w:hanging="360"/>
+      </w:pPr>
+      <w:rPr>
+        <w:rFonts w:ascii="Courier New" w:hAnsi="Courier New" w:cs="Courier New" w:hint="default"/>
+      </w:rPr>
+    </w:lvl>
+    <w:lvl w:ilvl="5" w:tplc="04090005" w:tentative="1">
+      <w:start w:val="1"/>
+      <w:numFmt w:val="bullet"/>
+      <w:lvlText w:val=""/>
+      <w:lvlJc w:val="left"/>
+      <w:pPr>
+        <w:ind w:left="4320" w:hanging="360"/>
+      </w:pPr>
+      <w:rPr>
+        <w:rFonts w:ascii="Wingdings" w:hAnsi="Wingdings" w:hint="default"/>
+      </w:rPr>
+    </w:lvl>
+    <w:lvl w:ilvl="6" w:tplc="04090001" w:tentative="1">
+      <w:start w:val="1"/>
+      <w:numFmt w:val="bullet"/>
+      <w:lvlText w:val=""/>
+      <w:lvlJc w:val="left"/>
+      <w:pPr>
+        <w:ind w:left="5040" w:hanging="360"/>
+      </w:pPr>
+      <w:rPr>
+        <w:rFonts w:ascii="Symbol" w:hAnsi="Symbol" w:hint="default"/>
+      </w:rPr>
+    </w:lvl>
+    <w:lvl w:ilvl="7" w:tplc="04090003" w:tentative="1">
+      <w:start w:val="1"/>
+      <w:numFmt w:val="bullet"/>
+      <w:lvlText w:val="o"/>
+      <w:lvlJc w:val="left"/>
+      <w:pPr>
+        <w:ind w:left="5760" w:hanging="360"/>
+      </w:pPr>
+      <w:rPr>
+        <w:rFonts w:ascii="Courier New" w:hAnsi="Courier New" w:cs="Courier New" w:hint="default"/>
+      </w:rPr>
+    </w:lvl>
+    <w:lvl w:ilvl="8" w:tplc="04090005" w:tentative="1">
+      <w:start w:val="1"/>
+      <w:numFmt w:val="bullet"/>
+      <w:lvlText w:val=""/>
+      <w:lvlJc w:val="left"/>
+      <w:pPr>
+        <w:ind w:left="6480" w:hanging="360"/>
+      </w:pPr>
+      <w:rPr>
+        <w:rFonts w:ascii="Wingdings" w:hAnsi="Wingdings" w:hint="default"/>
+      </w:rPr>
+    </w:lvl>
+  </w:abstractNum>
+  <w:abstractNum w:abstractNumId="38" w15:restartNumberingAfterBreak="0">
     <w:nsid w:val="46C70461"/>
     <w:multiLevelType w:val="singleLevel"/>
     <w:tmpl w:val="04090001"/>
@@ -4380,7 +6350,7 @@
       </w:rPr>
     </w:lvl>
   </w:abstractNum>
-  <w:abstractNum w:abstractNumId="33" w15:restartNumberingAfterBreak="0">
+  <w:abstractNum w:abstractNumId="39" w15:restartNumberingAfterBreak="0">
     <w:nsid w:val="475308BE"/>
     <w:multiLevelType w:val="singleLevel"/>
     <w:tmpl w:val="0409000F"/>
@@ -4397,7 +6367,7 @@
       </w:pPr>
     </w:lvl>
   </w:abstractNum>
-  <w:abstractNum w:abstractNumId="34" w15:restartNumberingAfterBreak="0">
+  <w:abstractNum w:abstractNumId="40" w15:restartNumberingAfterBreak="0">
     <w:nsid w:val="49F92BF3"/>
     <w:multiLevelType w:val="singleLevel"/>
     <w:tmpl w:val="04090001"/>
@@ -4417,7 +6387,7 @@
       </w:rPr>
     </w:lvl>
   </w:abstractNum>
-  <w:abstractNum w:abstractNumId="35" w15:restartNumberingAfterBreak="0">
+  <w:abstractNum w:abstractNumId="41" w15:restartNumberingAfterBreak="0">
     <w:nsid w:val="4C92489F"/>
     <w:multiLevelType w:val="singleLevel"/>
     <w:tmpl w:val="0409000F"/>
@@ -4434,7 +6404,120 @@
       </w:pPr>
     </w:lvl>
   </w:abstractNum>
-  <w:abstractNum w:abstractNumId="36" w15:restartNumberingAfterBreak="0">
+  <w:abstractNum w:abstractNumId="42" w15:restartNumberingAfterBreak="0">
+    <w:nsid w:val="4EAA185D"/>
+    <w:multiLevelType w:val="hybridMultilevel"/>
+    <w:tmpl w:val="A368507C"/>
+    <w:lvl w:ilvl="0" w:tplc="04090001">
+      <w:start w:val="1"/>
+      <w:numFmt w:val="bullet"/>
+      <w:lvlText w:val=""/>
+      <w:lvlJc w:val="left"/>
+      <w:pPr>
+        <w:ind w:left="720" w:hanging="360"/>
+      </w:pPr>
+      <w:rPr>
+        <w:rFonts w:ascii="Symbol" w:hAnsi="Symbol" w:hint="default"/>
+      </w:rPr>
+    </w:lvl>
+    <w:lvl w:ilvl="1" w:tplc="04090003" w:tentative="1">
+      <w:start w:val="1"/>
+      <w:numFmt w:val="bullet"/>
+      <w:lvlText w:val="o"/>
+      <w:lvlJc w:val="left"/>
+      <w:pPr>
+        <w:ind w:left="1440" w:hanging="360"/>
+      </w:pPr>
+      <w:rPr>
+        <w:rFonts w:ascii="Courier New" w:hAnsi="Courier New" w:cs="Courier New" w:hint="default"/>
+      </w:rPr>
+    </w:lvl>
+    <w:lvl w:ilvl="2" w:tplc="04090005" w:tentative="1">
+      <w:start w:val="1"/>
+      <w:numFmt w:val="bullet"/>
+      <w:lvlText w:val=""/>
+      <w:lvlJc w:val="left"/>
+      <w:pPr>
+        <w:ind w:left="2160" w:hanging="360"/>
+      </w:pPr>
+      <w:rPr>
+        <w:rFonts w:ascii="Wingdings" w:hAnsi="Wingdings" w:hint="default"/>
+      </w:rPr>
+    </w:lvl>
+    <w:lvl w:ilvl="3" w:tplc="04090001" w:tentative="1">
+      <w:start w:val="1"/>
+      <w:numFmt w:val="bullet"/>
+      <w:lvlText w:val=""/>
+      <w:lvlJc w:val="left"/>
+      <w:pPr>
+        <w:ind w:left="2880" w:hanging="360"/>
+      </w:pPr>
+      <w:rPr>
+        <w:rFonts w:ascii="Symbol" w:hAnsi="Symbol" w:hint="default"/>
+      </w:rPr>
+    </w:lvl>
+    <w:lvl w:ilvl="4" w:tplc="04090003" w:tentative="1">
+      <w:start w:val="1"/>
+      <w:numFmt w:val="bullet"/>
+      <w:lvlText w:val="o"/>
+      <w:lvlJc w:val="left"/>
+      <w:pPr>
+        <w:ind w:left="3600" w:hanging="360"/>
+      </w:pPr>
+      <w:rPr>
+        <w:rFonts w:ascii="Courier New" w:hAnsi="Courier New" w:cs="Courier New" w:hint="default"/>
+      </w:rPr>
+    </w:lvl>
+    <w:lvl w:ilvl="5" w:tplc="04090005" w:tentative="1">
+      <w:start w:val="1"/>
+      <w:numFmt w:val="bullet"/>
+      <w:lvlText w:val=""/>
+      <w:lvlJc w:val="left"/>
+      <w:pPr>
+        <w:ind w:left="4320" w:hanging="360"/>
+      </w:pPr>
+      <w:rPr>
+        <w:rFonts w:ascii="Wingdings" w:hAnsi="Wingdings" w:hint="default"/>
+      </w:rPr>
+    </w:lvl>
+    <w:lvl w:ilvl="6" w:tplc="04090001" w:tentative="1">
+      <w:start w:val="1"/>
+      <w:numFmt w:val="bullet"/>
+      <w:lvlText w:val=""/>
+      <w:lvlJc w:val="left"/>
+      <w:pPr>
+        <w:ind w:left="5040" w:hanging="360"/>
+      </w:pPr>
+      <w:rPr>
+        <w:rFonts w:ascii="Symbol" w:hAnsi="Symbol" w:hint="default"/>
+      </w:rPr>
+    </w:lvl>
+    <w:lvl w:ilvl="7" w:tplc="04090003" w:tentative="1">
+      <w:start w:val="1"/>
+      <w:numFmt w:val="bullet"/>
+      <w:lvlText w:val="o"/>
+      <w:lvlJc w:val="left"/>
+      <w:pPr>
+        <w:ind w:left="5760" w:hanging="360"/>
+      </w:pPr>
+      <w:rPr>
+        <w:rFonts w:ascii="Courier New" w:hAnsi="Courier New" w:cs="Courier New" w:hint="default"/>
+      </w:rPr>
+    </w:lvl>
+    <w:lvl w:ilvl="8" w:tplc="04090005" w:tentative="1">
+      <w:start w:val="1"/>
+      <w:numFmt w:val="bullet"/>
+      <w:lvlText w:val=""/>
+      <w:lvlJc w:val="left"/>
+      <w:pPr>
+        <w:ind w:left="6480" w:hanging="360"/>
+      </w:pPr>
+      <w:rPr>
+        <w:rFonts w:ascii="Wingdings" w:hAnsi="Wingdings" w:hint="default"/>
+      </w:rPr>
+    </w:lvl>
+  </w:abstractNum>
+  <w:abstractNum w:abstractNumId="43" w15:restartNumberingAfterBreak="0">
     <w:nsid w:val="5286219C"/>
     <w:multiLevelType w:val="singleLevel"/>
     <w:tmpl w:val="0409000F"/>
@@ -4451,7 +6534,7 @@
       </w:pPr>
     </w:lvl>
   </w:abstractNum>
-  <w:abstractNum w:abstractNumId="37" w15:restartNumberingAfterBreak="0">
+  <w:abstractNum w:abstractNumId="44" w15:restartNumberingAfterBreak="0">
     <w:nsid w:val="53896DE9"/>
     <w:multiLevelType w:val="singleLevel"/>
     <w:tmpl w:val="04090001"/>
@@ -4471,7 +6554,120 @@
       </w:rPr>
     </w:lvl>
   </w:abstractNum>
-  <w:abstractNum w:abstractNumId="38" w15:restartNumberingAfterBreak="0">
+  <w:abstractNum w:abstractNumId="45" w15:restartNumberingAfterBreak="0">
+    <w:nsid w:val="55986A50"/>
+    <w:multiLevelType w:val="hybridMultilevel"/>
+    <w:tmpl w:val="A5DA441C"/>
+    <w:lvl w:ilvl="0" w:tplc="04090001">
+      <w:start w:val="1"/>
+      <w:numFmt w:val="bullet"/>
+      <w:lvlText w:val=""/>
+      <w:lvlJc w:val="left"/>
+      <w:pPr>
+        <w:ind w:left="720" w:hanging="360"/>
+      </w:pPr>
+      <w:rPr>
+        <w:rFonts w:ascii="Symbol" w:hAnsi="Symbol" w:hint="default"/>
+      </w:rPr>
+    </w:lvl>
+    <w:lvl w:ilvl="1" w:tplc="04090003" w:tentative="1">
+      <w:start w:val="1"/>
+      <w:numFmt w:val="bullet"/>
+      <w:lvlText w:val="o"/>
+      <w:lvlJc w:val="left"/>
+      <w:pPr>
+        <w:ind w:left="1440" w:hanging="360"/>
+      </w:pPr>
+      <w:rPr>
+        <w:rFonts w:ascii="Courier New" w:hAnsi="Courier New" w:cs="Courier New" w:hint="default"/>
+      </w:rPr>
+    </w:lvl>
+    <w:lvl w:ilvl="2" w:tplc="04090005" w:tentative="1">
+      <w:start w:val="1"/>
+      <w:numFmt w:val="bullet"/>
+      <w:lvlText w:val=""/>
+      <w:lvlJc w:val="left"/>
+      <w:pPr>
+        <w:ind w:left="2160" w:hanging="360"/>
+      </w:pPr>
+      <w:rPr>
+        <w:rFonts w:ascii="Wingdings" w:hAnsi="Wingdings" w:hint="default"/>
+      </w:rPr>
+    </w:lvl>
+    <w:lvl w:ilvl="3" w:tplc="04090001" w:tentative="1">
+      <w:start w:val="1"/>
+      <w:numFmt w:val="bullet"/>
+      <w:lvlText w:val=""/>
+      <w:lvlJc w:val="left"/>
+      <w:pPr>
+        <w:ind w:left="2880" w:hanging="360"/>
+      </w:pPr>
+      <w:rPr>
+        <w:rFonts w:ascii="Symbol" w:hAnsi="Symbol" w:hint="default"/>
+      </w:rPr>
+    </w:lvl>
+    <w:lvl w:ilvl="4" w:tplc="04090003" w:tentative="1">
+      <w:start w:val="1"/>
+      <w:numFmt w:val="bullet"/>
+      <w:lvlText w:val="o"/>
+      <w:lvlJc w:val="left"/>
+      <w:pPr>
+        <w:ind w:left="3600" w:hanging="360"/>
+      </w:pPr>
+      <w:rPr>
+        <w:rFonts w:ascii="Courier New" w:hAnsi="Courier New" w:cs="Courier New" w:hint="default"/>
+      </w:rPr>
+    </w:lvl>
+    <w:lvl w:ilvl="5" w:tplc="04090005" w:tentative="1">
+      <w:start w:val="1"/>
+      <w:numFmt w:val="bullet"/>
+      <w:lvlText w:val=""/>
+      <w:lvlJc w:val="left"/>
+      <w:pPr>
+        <w:ind w:left="4320" w:hanging="360"/>
+      </w:pPr>
+      <w:rPr>
+        <w:rFonts w:ascii="Wingdings" w:hAnsi="Wingdings" w:hint="default"/>
+      </w:rPr>
+    </w:lvl>
+    <w:lvl w:ilvl="6" w:tplc="04090001" w:tentative="1">
+      <w:start w:val="1"/>
+      <w:numFmt w:val="bullet"/>
+      <w:lvlText w:val=""/>
+      <w:lvlJc w:val="left"/>
+      <w:pPr>
+        <w:ind w:left="5040" w:hanging="360"/>
+      </w:pPr>
+      <w:rPr>
+        <w:rFonts w:ascii="Symbol" w:hAnsi="Symbol" w:hint="default"/>
+      </w:rPr>
+    </w:lvl>
+    <w:lvl w:ilvl="7" w:tplc="04090003" w:tentative="1">
+      <w:start w:val="1"/>
+      <w:numFmt w:val="bullet"/>
+      <w:lvlText w:val="o"/>
+      <w:lvlJc w:val="left"/>
+      <w:pPr>
+        <w:ind w:left="5760" w:hanging="360"/>
+      </w:pPr>
+      <w:rPr>
+        <w:rFonts w:ascii="Courier New" w:hAnsi="Courier New" w:cs="Courier New" w:hint="default"/>
+      </w:rPr>
+    </w:lvl>
+    <w:lvl w:ilvl="8" w:tplc="04090005" w:tentative="1">
+      <w:start w:val="1"/>
+      <w:numFmt w:val="bullet"/>
+      <w:lvlText w:val=""/>
+      <w:lvlJc w:val="left"/>
+      <w:pPr>
+        <w:ind w:left="6480" w:hanging="360"/>
+      </w:pPr>
+      <w:rPr>
+        <w:rFonts w:ascii="Wingdings" w:hAnsi="Wingdings" w:hint="default"/>
+      </w:rPr>
+    </w:lvl>
+  </w:abstractNum>
+  <w:abstractNum w:abstractNumId="46" w15:restartNumberingAfterBreak="0">
     <w:nsid w:val="57F228C7"/>
     <w:multiLevelType w:val="singleLevel"/>
     <w:tmpl w:val="04090001"/>
@@ -4491,7 +6687,120 @@
       </w:rPr>
     </w:lvl>
   </w:abstractNum>
-  <w:abstractNum w:abstractNumId="39" w15:restartNumberingAfterBreak="0">
+  <w:abstractNum w:abstractNumId="47" w15:restartNumberingAfterBreak="0">
+    <w:nsid w:val="5B994B25"/>
+    <w:multiLevelType w:val="hybridMultilevel"/>
+    <w:tmpl w:val="3BB03EC0"/>
+    <w:lvl w:ilvl="0" w:tplc="04090001">
+      <w:start w:val="1"/>
+      <w:numFmt w:val="bullet"/>
+      <w:lvlText w:val=""/>
+      <w:lvlJc w:val="left"/>
+      <w:pPr>
+        <w:ind w:left="720" w:hanging="360"/>
+      </w:pPr>
+      <w:rPr>
+        <w:rFonts w:ascii="Symbol" w:hAnsi="Symbol" w:hint="default"/>
+      </w:rPr>
+    </w:lvl>
+    <w:lvl w:ilvl="1" w:tplc="04090003" w:tentative="1">
+      <w:start w:val="1"/>
+      <w:numFmt w:val="bullet"/>
+      <w:lvlText w:val="o"/>
+      <w:lvlJc w:val="left"/>
+      <w:pPr>
+        <w:ind w:left="1440" w:hanging="360"/>
+      </w:pPr>
+      <w:rPr>
+        <w:rFonts w:ascii="Courier New" w:hAnsi="Courier New" w:cs="Courier New" w:hint="default"/>
+      </w:rPr>
+    </w:lvl>
+    <w:lvl w:ilvl="2" w:tplc="04090005" w:tentative="1">
+      <w:start w:val="1"/>
+      <w:numFmt w:val="bullet"/>
+      <w:lvlText w:val=""/>
+      <w:lvlJc w:val="left"/>
+      <w:pPr>
+        <w:ind w:left="2160" w:hanging="360"/>
+      </w:pPr>
+      <w:rPr>
+        <w:rFonts w:ascii="Wingdings" w:hAnsi="Wingdings" w:hint="default"/>
+      </w:rPr>
+    </w:lvl>
+    <w:lvl w:ilvl="3" w:tplc="04090001" w:tentative="1">
+      <w:start w:val="1"/>
+      <w:numFmt w:val="bullet"/>
+      <w:lvlText w:val=""/>
+      <w:lvlJc w:val="left"/>
+      <w:pPr>
+        <w:ind w:left="2880" w:hanging="360"/>
+      </w:pPr>
+      <w:rPr>
+        <w:rFonts w:ascii="Symbol" w:hAnsi="Symbol" w:hint="default"/>
+      </w:rPr>
+    </w:lvl>
+    <w:lvl w:ilvl="4" w:tplc="04090003" w:tentative="1">
+      <w:start w:val="1"/>
+      <w:numFmt w:val="bullet"/>
+      <w:lvlText w:val="o"/>
+      <w:lvlJc w:val="left"/>
+      <w:pPr>
+        <w:ind w:left="3600" w:hanging="360"/>
+      </w:pPr>
+      <w:rPr>
+        <w:rFonts w:ascii="Courier New" w:hAnsi="Courier New" w:cs="Courier New" w:hint="default"/>
+      </w:rPr>
+    </w:lvl>
+    <w:lvl w:ilvl="5" w:tplc="04090005" w:tentative="1">
+      <w:start w:val="1"/>
+      <w:numFmt w:val="bullet"/>
+      <w:lvlText w:val=""/>
+      <w:lvlJc w:val="left"/>
+      <w:pPr>
+        <w:ind w:left="4320" w:hanging="360"/>
+      </w:pPr>
+      <w:rPr>
+        <w:rFonts w:ascii="Wingdings" w:hAnsi="Wingdings" w:hint="default"/>
+      </w:rPr>
+    </w:lvl>
+    <w:lvl w:ilvl="6" w:tplc="04090001" w:tentative="1">
+      <w:start w:val="1"/>
+      <w:numFmt w:val="bullet"/>
+      <w:lvlText w:val=""/>
+      <w:lvlJc w:val="left"/>
+      <w:pPr>
+        <w:ind w:left="5040" w:hanging="360"/>
+      </w:pPr>
+      <w:rPr>
+        <w:rFonts w:ascii="Symbol" w:hAnsi="Symbol" w:hint="default"/>
+      </w:rPr>
+    </w:lvl>
+    <w:lvl w:ilvl="7" w:tplc="04090003" w:tentative="1">
+      <w:start w:val="1"/>
+      <w:numFmt w:val="bullet"/>
+      <w:lvlText w:val="o"/>
+      <w:lvlJc w:val="left"/>
+      <w:pPr>
+        <w:ind w:left="5760" w:hanging="360"/>
+      </w:pPr>
+      <w:rPr>
+        <w:rFonts w:ascii="Courier New" w:hAnsi="Courier New" w:cs="Courier New" w:hint="default"/>
+      </w:rPr>
+    </w:lvl>
+    <w:lvl w:ilvl="8" w:tplc="04090005" w:tentative="1">
+      <w:start w:val="1"/>
+      <w:numFmt w:val="bullet"/>
+      <w:lvlText w:val=""/>
+      <w:lvlJc w:val="left"/>
+      <w:pPr>
+        <w:ind w:left="6480" w:hanging="360"/>
+      </w:pPr>
+      <w:rPr>
+        <w:rFonts w:ascii="Wingdings" w:hAnsi="Wingdings" w:hint="default"/>
+      </w:rPr>
+    </w:lvl>
+  </w:abstractNum>
+  <w:abstractNum w:abstractNumId="48" w15:restartNumberingAfterBreak="0">
     <w:nsid w:val="5C3228B4"/>
     <w:multiLevelType w:val="hybridMultilevel"/>
     <w:tmpl w:val="53462576"/>
@@ -4603,7 +6912,7 @@
       </w:rPr>
     </w:lvl>
   </w:abstractNum>
-  <w:abstractNum w:abstractNumId="40" w15:restartNumberingAfterBreak="0">
+  <w:abstractNum w:abstractNumId="49" w15:restartNumberingAfterBreak="0">
     <w:nsid w:val="5E390416"/>
     <w:multiLevelType w:val="hybridMultilevel"/>
     <w:tmpl w:val="CC8CBDB8"/>
@@ -4719,7 +7028,7 @@
       </w:pPr>
     </w:lvl>
   </w:abstractNum>
-  <w:abstractNum w:abstractNumId="41" w15:restartNumberingAfterBreak="0">
+  <w:abstractNum w:abstractNumId="50" w15:restartNumberingAfterBreak="0">
     <w:nsid w:val="5F673A05"/>
     <w:multiLevelType w:val="hybridMultilevel"/>
     <w:tmpl w:val="FE74691C"/>
@@ -4832,7 +7141,7 @@
       </w:rPr>
     </w:lvl>
   </w:abstractNum>
-  <w:abstractNum w:abstractNumId="42" w15:restartNumberingAfterBreak="0">
+  <w:abstractNum w:abstractNumId="51" w15:restartNumberingAfterBreak="0">
     <w:nsid w:val="614143B1"/>
     <w:multiLevelType w:val="hybridMultilevel"/>
     <w:tmpl w:val="766A37B8"/>
@@ -4944,7 +7253,120 @@
       </w:rPr>
     </w:lvl>
   </w:abstractNum>
-  <w:abstractNum w:abstractNumId="43" w15:restartNumberingAfterBreak="0">
+  <w:abstractNum w:abstractNumId="52" w15:restartNumberingAfterBreak="0">
+    <w:nsid w:val="62B92746"/>
+    <w:multiLevelType w:val="hybridMultilevel"/>
+    <w:tmpl w:val="D228FEA2"/>
+    <w:lvl w:ilvl="0" w:tplc="04090001">
+      <w:start w:val="1"/>
+      <w:numFmt w:val="bullet"/>
+      <w:lvlText w:val=""/>
+      <w:lvlJc w:val="left"/>
+      <w:pPr>
+        <w:ind w:left="720" w:hanging="360"/>
+      </w:pPr>
+      <w:rPr>
+        <w:rFonts w:ascii="Symbol" w:hAnsi="Symbol" w:hint="default"/>
+      </w:rPr>
+    </w:lvl>
+    <w:lvl w:ilvl="1" w:tplc="04090003" w:tentative="1">
+      <w:start w:val="1"/>
+      <w:numFmt w:val="bullet"/>
+      <w:lvlText w:val="o"/>
+      <w:lvlJc w:val="left"/>
+      <w:pPr>
+        <w:ind w:left="1440" w:hanging="360"/>
+      </w:pPr>
+      <w:rPr>
+        <w:rFonts w:ascii="Courier New" w:hAnsi="Courier New" w:cs="Courier New" w:hint="default"/>
+      </w:rPr>
+    </w:lvl>
+    <w:lvl w:ilvl="2" w:tplc="04090005" w:tentative="1">
+      <w:start w:val="1"/>
+      <w:numFmt w:val="bullet"/>
+      <w:lvlText w:val=""/>
+      <w:lvlJc w:val="left"/>
+      <w:pPr>
+        <w:ind w:left="2160" w:hanging="360"/>
+      </w:pPr>
+      <w:rPr>
+        <w:rFonts w:ascii="Wingdings" w:hAnsi="Wingdings" w:hint="default"/>
+      </w:rPr>
+    </w:lvl>
+    <w:lvl w:ilvl="3" w:tplc="04090001" w:tentative="1">
+      <w:start w:val="1"/>
+      <w:numFmt w:val="bullet"/>
+      <w:lvlText w:val=""/>
+      <w:lvlJc w:val="left"/>
+      <w:pPr>
+        <w:ind w:left="2880" w:hanging="360"/>
+      </w:pPr>
+      <w:rPr>
+        <w:rFonts w:ascii="Symbol" w:hAnsi="Symbol" w:hint="default"/>
+      </w:rPr>
+    </w:lvl>
+    <w:lvl w:ilvl="4" w:tplc="04090003" w:tentative="1">
+      <w:start w:val="1"/>
+      <w:numFmt w:val="bullet"/>
+      <w:lvlText w:val="o"/>
+      <w:lvlJc w:val="left"/>
+      <w:pPr>
+        <w:ind w:left="3600" w:hanging="360"/>
+      </w:pPr>
+      <w:rPr>
+        <w:rFonts w:ascii="Courier New" w:hAnsi="Courier New" w:cs="Courier New" w:hint="default"/>
+      </w:rPr>
+    </w:lvl>
+    <w:lvl w:ilvl="5" w:tplc="04090005" w:tentative="1">
+      <w:start w:val="1"/>
+      <w:numFmt w:val="bullet"/>
+      <w:lvlText w:val=""/>
+      <w:lvlJc w:val="left"/>
+      <w:pPr>
+        <w:ind w:left="4320" w:hanging="360"/>
+      </w:pPr>
+      <w:rPr>
+        <w:rFonts w:ascii="Wingdings" w:hAnsi="Wingdings" w:hint="default"/>
+      </w:rPr>
+    </w:lvl>
+    <w:lvl w:ilvl="6" w:tplc="04090001" w:tentative="1">
+      <w:start w:val="1"/>
+      <w:numFmt w:val="bullet"/>
+      <w:lvlText w:val=""/>
+      <w:lvlJc w:val="left"/>
+      <w:pPr>
+        <w:ind w:left="5040" w:hanging="360"/>
+      </w:pPr>
+      <w:rPr>
+        <w:rFonts w:ascii="Symbol" w:hAnsi="Symbol" w:hint="default"/>
+      </w:rPr>
+    </w:lvl>
+    <w:lvl w:ilvl="7" w:tplc="04090003" w:tentative="1">
+      <w:start w:val="1"/>
+      <w:numFmt w:val="bullet"/>
+      <w:lvlText w:val="o"/>
+      <w:lvlJc w:val="left"/>
+      <w:pPr>
+        <w:ind w:left="5760" w:hanging="360"/>
+      </w:pPr>
+      <w:rPr>
+        <w:rFonts w:ascii="Courier New" w:hAnsi="Courier New" w:cs="Courier New" w:hint="default"/>
+      </w:rPr>
+    </w:lvl>
+    <w:lvl w:ilvl="8" w:tplc="04090005" w:tentative="1">
+      <w:start w:val="1"/>
+      <w:numFmt w:val="bullet"/>
+      <w:lvlText w:val=""/>
+      <w:lvlJc w:val="left"/>
+      <w:pPr>
+        <w:ind w:left="6480" w:hanging="360"/>
+      </w:pPr>
+      <w:rPr>
+        <w:rFonts w:ascii="Wingdings" w:hAnsi="Wingdings" w:hint="default"/>
+      </w:rPr>
+    </w:lvl>
+  </w:abstractNum>
+  <w:abstractNum w:abstractNumId="53" w15:restartNumberingAfterBreak="0">
     <w:nsid w:val="64764379"/>
     <w:multiLevelType w:val="singleLevel"/>
     <w:tmpl w:val="1BA4E954"/>
@@ -4964,7 +7386,7 @@
       </w:rPr>
     </w:lvl>
   </w:abstractNum>
-  <w:abstractNum w:abstractNumId="44" w15:restartNumberingAfterBreak="0">
+  <w:abstractNum w:abstractNumId="54" w15:restartNumberingAfterBreak="0">
     <w:nsid w:val="675E599A"/>
     <w:multiLevelType w:val="singleLevel"/>
     <w:tmpl w:val="04090001"/>
@@ -4984,7 +7406,7 @@
       </w:rPr>
     </w:lvl>
   </w:abstractNum>
-  <w:abstractNum w:abstractNumId="45" w15:restartNumberingAfterBreak="0">
+  <w:abstractNum w:abstractNumId="55" w15:restartNumberingAfterBreak="0">
     <w:nsid w:val="69AB088F"/>
     <w:multiLevelType w:val="hybridMultilevel"/>
     <w:tmpl w:val="FA926560"/>
@@ -5124,7 +7546,7 @@
       </w:rPr>
     </w:lvl>
   </w:abstractNum>
-  <w:abstractNum w:abstractNumId="46" w15:restartNumberingAfterBreak="0">
+  <w:abstractNum w:abstractNumId="56" w15:restartNumberingAfterBreak="0">
     <w:nsid w:val="69BC1761"/>
     <w:multiLevelType w:val="hybridMultilevel"/>
     <w:tmpl w:val="128CC292"/>
@@ -5237,7 +7659,7 @@
       </w:rPr>
     </w:lvl>
   </w:abstractNum>
-  <w:abstractNum w:abstractNumId="47" w15:restartNumberingAfterBreak="0">
+  <w:abstractNum w:abstractNumId="57" w15:restartNumberingAfterBreak="0">
     <w:nsid w:val="6B1254EB"/>
     <w:multiLevelType w:val="singleLevel"/>
     <w:tmpl w:val="04090001"/>
@@ -5257,7 +7679,7 @@
       </w:rPr>
     </w:lvl>
   </w:abstractNum>
-  <w:abstractNum w:abstractNumId="48" w15:restartNumberingAfterBreak="0">
+  <w:abstractNum w:abstractNumId="58" w15:restartNumberingAfterBreak="0">
     <w:nsid w:val="6C3173A1"/>
     <w:multiLevelType w:val="singleLevel"/>
     <w:tmpl w:val="0409000F"/>
@@ -5274,7 +7696,120 @@
       </w:pPr>
     </w:lvl>
   </w:abstractNum>
-  <w:abstractNum w:abstractNumId="49" w15:restartNumberingAfterBreak="0">
+  <w:abstractNum w:abstractNumId="59" w15:restartNumberingAfterBreak="0">
+    <w:nsid w:val="700E061E"/>
+    <w:multiLevelType w:val="hybridMultilevel"/>
+    <w:tmpl w:val="A3BA8E92"/>
+    <w:lvl w:ilvl="0" w:tplc="04090001">
+      <w:start w:val="1"/>
+      <w:numFmt w:val="bullet"/>
+      <w:lvlText w:val=""/>
+      <w:lvlJc w:val="left"/>
+      <w:pPr>
+        <w:ind w:left="720" w:hanging="360"/>
+      </w:pPr>
+      <w:rPr>
+        <w:rFonts w:ascii="Symbol" w:hAnsi="Symbol" w:hint="default"/>
+      </w:rPr>
+    </w:lvl>
+    <w:lvl w:ilvl="1" w:tplc="04090003" w:tentative="1">
+      <w:start w:val="1"/>
+      <w:numFmt w:val="bullet"/>
+      <w:lvlText w:val="o"/>
+      <w:lvlJc w:val="left"/>
+      <w:pPr>
+        <w:ind w:left="1440" w:hanging="360"/>
+      </w:pPr>
+      <w:rPr>
+        <w:rFonts w:ascii="Courier New" w:hAnsi="Courier New" w:cs="Courier New" w:hint="default"/>
+      </w:rPr>
+    </w:lvl>
+    <w:lvl w:ilvl="2" w:tplc="04090005" w:tentative="1">
+      <w:start w:val="1"/>
+      <w:numFmt w:val="bullet"/>
+      <w:lvlText w:val=""/>
+      <w:lvlJc w:val="left"/>
+      <w:pPr>
+        <w:ind w:left="2160" w:hanging="360"/>
+      </w:pPr>
+      <w:rPr>
+        <w:rFonts w:ascii="Wingdings" w:hAnsi="Wingdings" w:hint="default"/>
+      </w:rPr>
+    </w:lvl>
+    <w:lvl w:ilvl="3" w:tplc="04090001" w:tentative="1">
+      <w:start w:val="1"/>
+      <w:numFmt w:val="bullet"/>
+      <w:lvlText w:val=""/>
+      <w:lvlJc w:val="left"/>
+      <w:pPr>
+        <w:ind w:left="2880" w:hanging="360"/>
+      </w:pPr>
+      <w:rPr>
+        <w:rFonts w:ascii="Symbol" w:hAnsi="Symbol" w:hint="default"/>
+      </w:rPr>
+    </w:lvl>
+    <w:lvl w:ilvl="4" w:tplc="04090003" w:tentative="1">
+      <w:start w:val="1"/>
+      <w:numFmt w:val="bullet"/>
+      <w:lvlText w:val="o"/>
+      <w:lvlJc w:val="left"/>
+      <w:pPr>
+        <w:ind w:left="3600" w:hanging="360"/>
+      </w:pPr>
+      <w:rPr>
+        <w:rFonts w:ascii="Courier New" w:hAnsi="Courier New" w:cs="Courier New" w:hint="default"/>
+      </w:rPr>
+    </w:lvl>
+    <w:lvl w:ilvl="5" w:tplc="04090005" w:tentative="1">
+      <w:start w:val="1"/>
+      <w:numFmt w:val="bullet"/>
+      <w:lvlText w:val=""/>
+      <w:lvlJc w:val="left"/>
+      <w:pPr>
+        <w:ind w:left="4320" w:hanging="360"/>
+      </w:pPr>
+      <w:rPr>
+        <w:rFonts w:ascii="Wingdings" w:hAnsi="Wingdings" w:hint="default"/>
+      </w:rPr>
+    </w:lvl>
+    <w:lvl w:ilvl="6" w:tplc="04090001" w:tentative="1">
+      <w:start w:val="1"/>
+      <w:numFmt w:val="bullet"/>
+      <w:lvlText w:val=""/>
+      <w:lvlJc w:val="left"/>
+      <w:pPr>
+        <w:ind w:left="5040" w:hanging="360"/>
+      </w:pPr>
+      <w:rPr>
+        <w:rFonts w:ascii="Symbol" w:hAnsi="Symbol" w:hint="default"/>
+      </w:rPr>
+    </w:lvl>
+    <w:lvl w:ilvl="7" w:tplc="04090003" w:tentative="1">
+      <w:start w:val="1"/>
+      <w:numFmt w:val="bullet"/>
+      <w:lvlText w:val="o"/>
+      <w:lvlJc w:val="left"/>
+      <w:pPr>
+        <w:ind w:left="5760" w:hanging="360"/>
+      </w:pPr>
+      <w:rPr>
+        <w:rFonts w:ascii="Courier New" w:hAnsi="Courier New" w:cs="Courier New" w:hint="default"/>
+      </w:rPr>
+    </w:lvl>
+    <w:lvl w:ilvl="8" w:tplc="04090005" w:tentative="1">
+      <w:start w:val="1"/>
+      <w:numFmt w:val="bullet"/>
+      <w:lvlText w:val=""/>
+      <w:lvlJc w:val="left"/>
+      <w:pPr>
+        <w:ind w:left="6480" w:hanging="360"/>
+      </w:pPr>
+      <w:rPr>
+        <w:rFonts w:ascii="Wingdings" w:hAnsi="Wingdings" w:hint="default"/>
+      </w:rPr>
+    </w:lvl>
+  </w:abstractNum>
+  <w:abstractNum w:abstractNumId="60" w15:restartNumberingAfterBreak="0">
     <w:nsid w:val="709D0805"/>
     <w:multiLevelType w:val="hybridMultilevel"/>
     <w:tmpl w:val="B5925274"/>
@@ -5387,7 +7922,7 @@
       </w:rPr>
     </w:lvl>
   </w:abstractNum>
-  <w:abstractNum w:abstractNumId="50" w15:restartNumberingAfterBreak="0">
+  <w:abstractNum w:abstractNumId="61" w15:restartNumberingAfterBreak="0">
     <w:nsid w:val="71B61D9E"/>
     <w:multiLevelType w:val="singleLevel"/>
     <w:tmpl w:val="0409000F"/>
@@ -5404,7 +7939,7 @@
       </w:pPr>
     </w:lvl>
   </w:abstractNum>
-  <w:abstractNum w:abstractNumId="51" w15:restartNumberingAfterBreak="0">
+  <w:abstractNum w:abstractNumId="62" w15:restartNumberingAfterBreak="0">
     <w:nsid w:val="71C27799"/>
     <w:multiLevelType w:val="singleLevel"/>
     <w:tmpl w:val="1BA4E954"/>
@@ -5424,7 +7959,120 @@
       </w:rPr>
     </w:lvl>
   </w:abstractNum>
-  <w:abstractNum w:abstractNumId="52" w15:restartNumberingAfterBreak="0">
+  <w:abstractNum w:abstractNumId="63" w15:restartNumberingAfterBreak="0">
+    <w:nsid w:val="72597E07"/>
+    <w:multiLevelType w:val="hybridMultilevel"/>
+    <w:tmpl w:val="A1E2047A"/>
+    <w:lvl w:ilvl="0" w:tplc="CCD6AB0E">
+      <w:start w:val="4"/>
+      <w:numFmt w:val="bullet"/>
+      <w:lvlText w:val=""/>
+      <w:lvlJc w:val="left"/>
+      <w:pPr>
+        <w:ind w:left="720" w:hanging="360"/>
+      </w:pPr>
+      <w:rPr>
+        <w:rFonts w:ascii="Symbol" w:eastAsiaTheme="minorHAnsi" w:hAnsi="Symbol" w:cstheme="minorBidi" w:hint="default"/>
+      </w:rPr>
+    </w:lvl>
+    <w:lvl w:ilvl="1" w:tplc="04090003" w:tentative="1">
+      <w:start w:val="1"/>
+      <w:numFmt w:val="bullet"/>
+      <w:lvlText w:val="o"/>
+      <w:lvlJc w:val="left"/>
+      <w:pPr>
+        <w:ind w:left="1440" w:hanging="360"/>
+      </w:pPr>
+      <w:rPr>
+        <w:rFonts w:ascii="Courier New" w:hAnsi="Courier New" w:cs="Courier New" w:hint="default"/>
+      </w:rPr>
+    </w:lvl>
+    <w:lvl w:ilvl="2" w:tplc="04090005" w:tentative="1">
+      <w:start w:val="1"/>
+      <w:numFmt w:val="bullet"/>
+      <w:lvlText w:val=""/>
+      <w:lvlJc w:val="left"/>
+      <w:pPr>
+        <w:ind w:left="2160" w:hanging="360"/>
+      </w:pPr>
+      <w:rPr>
+        <w:rFonts w:ascii="Wingdings" w:hAnsi="Wingdings" w:hint="default"/>
+      </w:rPr>
+    </w:lvl>
+    <w:lvl w:ilvl="3" w:tplc="04090001" w:tentative="1">
+      <w:start w:val="1"/>
+      <w:numFmt w:val="bullet"/>
+      <w:lvlText w:val=""/>
+      <w:lvlJc w:val="left"/>
+      <w:pPr>
+        <w:ind w:left="2880" w:hanging="360"/>
+      </w:pPr>
+      <w:rPr>
+        <w:rFonts w:ascii="Symbol" w:hAnsi="Symbol" w:hint="default"/>
+      </w:rPr>
+    </w:lvl>
+    <w:lvl w:ilvl="4" w:tplc="04090003" w:tentative="1">
+      <w:start w:val="1"/>
+      <w:numFmt w:val="bullet"/>
+      <w:lvlText w:val="o"/>
+      <w:lvlJc w:val="left"/>
+      <w:pPr>
+        <w:ind w:left="3600" w:hanging="360"/>
+      </w:pPr>
+      <w:rPr>
+        <w:rFonts w:ascii="Courier New" w:hAnsi="Courier New" w:cs="Courier New" w:hint="default"/>
+      </w:rPr>
+    </w:lvl>
+    <w:lvl w:ilvl="5" w:tplc="04090005" w:tentative="1">
+      <w:start w:val="1"/>
+      <w:numFmt w:val="bullet"/>
+      <w:lvlText w:val=""/>
+      <w:lvlJc w:val="left"/>
+      <w:pPr>
+        <w:ind w:left="4320" w:hanging="360"/>
+      </w:pPr>
+      <w:rPr>
+        <w:rFonts w:ascii="Wingdings" w:hAnsi="Wingdings" w:hint="default"/>
+      </w:rPr>
+    </w:lvl>
+    <w:lvl w:ilvl="6" w:tplc="04090001" w:tentative="1">
+      <w:start w:val="1"/>
+      <w:numFmt w:val="bullet"/>
+      <w:lvlText w:val=""/>
+      <w:lvlJc w:val="left"/>
+      <w:pPr>
+        <w:ind w:left="5040" w:hanging="360"/>
+      </w:pPr>
+      <w:rPr>
+        <w:rFonts w:ascii="Symbol" w:hAnsi="Symbol" w:hint="default"/>
+      </w:rPr>
+    </w:lvl>
+    <w:lvl w:ilvl="7" w:tplc="04090003" w:tentative="1">
+      <w:start w:val="1"/>
+      <w:numFmt w:val="bullet"/>
+      <w:lvlText w:val="o"/>
+      <w:lvlJc w:val="left"/>
+      <w:pPr>
+        <w:ind w:left="5760" w:hanging="360"/>
+      </w:pPr>
+      <w:rPr>
+        <w:rFonts w:ascii="Courier New" w:hAnsi="Courier New" w:cs="Courier New" w:hint="default"/>
+      </w:rPr>
+    </w:lvl>
+    <w:lvl w:ilvl="8" w:tplc="04090005" w:tentative="1">
+      <w:start w:val="1"/>
+      <w:numFmt w:val="bullet"/>
+      <w:lvlText w:val=""/>
+      <w:lvlJc w:val="left"/>
+      <w:pPr>
+        <w:ind w:left="6480" w:hanging="360"/>
+      </w:pPr>
+      <w:rPr>
+        <w:rFonts w:ascii="Wingdings" w:hAnsi="Wingdings" w:hint="default"/>
+      </w:rPr>
+    </w:lvl>
+  </w:abstractNum>
+  <w:abstractNum w:abstractNumId="64" w15:restartNumberingAfterBreak="0">
     <w:nsid w:val="74523B39"/>
     <w:multiLevelType w:val="singleLevel"/>
     <w:tmpl w:val="0409000F"/>
@@ -5441,7 +8089,7 @@
       </w:pPr>
     </w:lvl>
   </w:abstractNum>
-  <w:abstractNum w:abstractNumId="53" w15:restartNumberingAfterBreak="0">
+  <w:abstractNum w:abstractNumId="65" w15:restartNumberingAfterBreak="0">
     <w:nsid w:val="784D0487"/>
     <w:multiLevelType w:val="hybridMultilevel"/>
     <w:tmpl w:val="9CE44034"/>
@@ -5553,7 +8201,7 @@
       </w:rPr>
     </w:lvl>
   </w:abstractNum>
-  <w:abstractNum w:abstractNumId="54" w15:restartNumberingAfterBreak="0">
+  <w:abstractNum w:abstractNumId="66" w15:restartNumberingAfterBreak="0">
     <w:nsid w:val="790A509E"/>
     <w:multiLevelType w:val="singleLevel"/>
     <w:tmpl w:val="1BA4E954"/>
@@ -5573,7 +8221,7 @@
       </w:rPr>
     </w:lvl>
   </w:abstractNum>
-  <w:abstractNum w:abstractNumId="55" w15:restartNumberingAfterBreak="0">
+  <w:abstractNum w:abstractNumId="67" w15:restartNumberingAfterBreak="0">
     <w:nsid w:val="7ABE1A5F"/>
     <w:multiLevelType w:val="hybridMultilevel"/>
     <w:tmpl w:val="AA46D2E4"/>
@@ -5713,7 +8361,7 @@
       </w:rPr>
     </w:lvl>
   </w:abstractNum>
-  <w:abstractNum w:abstractNumId="56" w15:restartNumberingAfterBreak="0">
+  <w:abstractNum w:abstractNumId="68" w15:restartNumberingAfterBreak="0">
     <w:nsid w:val="7AC77D10"/>
     <w:multiLevelType w:val="multilevel"/>
     <w:tmpl w:val="187A4B22"/>
@@ -5862,7 +8510,7 @@
       </w:rPr>
     </w:lvl>
   </w:abstractNum>
-  <w:abstractNum w:abstractNumId="57" w15:restartNumberingAfterBreak="0">
+  <w:abstractNum w:abstractNumId="69" w15:restartNumberingAfterBreak="0">
     <w:nsid w:val="7B5D6762"/>
     <w:multiLevelType w:val="singleLevel"/>
     <w:tmpl w:val="04090001"/>
@@ -5882,7 +8530,7 @@
       </w:rPr>
     </w:lvl>
   </w:abstractNum>
-  <w:abstractNum w:abstractNumId="58" w15:restartNumberingAfterBreak="0">
+  <w:abstractNum w:abstractNumId="70" w15:restartNumberingAfterBreak="0">
     <w:nsid w:val="7B7E53DB"/>
     <w:multiLevelType w:val="singleLevel"/>
     <w:tmpl w:val="04090001"/>
@@ -5902,7 +8550,7 @@
       </w:rPr>
     </w:lvl>
   </w:abstractNum>
-  <w:abstractNum w:abstractNumId="59" w15:restartNumberingAfterBreak="0">
+  <w:abstractNum w:abstractNumId="71" w15:restartNumberingAfterBreak="0">
     <w:nsid w:val="7D00410C"/>
     <w:multiLevelType w:val="hybridMultilevel"/>
     <w:tmpl w:val="0464B822"/>
@@ -5915,6 +8563,232 @@
       </w:pPr>
       <w:rPr>
         <w:rFonts w:ascii="Arial" w:eastAsia="Times New Roman" w:hAnsi="Arial" w:cs="Arial" w:hint="default"/>
+      </w:rPr>
+    </w:lvl>
+    <w:lvl w:ilvl="1" w:tplc="04090003" w:tentative="1">
+      <w:start w:val="1"/>
+      <w:numFmt w:val="bullet"/>
+      <w:lvlText w:val="o"/>
+      <w:lvlJc w:val="left"/>
+      <w:pPr>
+        <w:ind w:left="1440" w:hanging="360"/>
+      </w:pPr>
+      <w:rPr>
+        <w:rFonts w:ascii="Courier New" w:hAnsi="Courier New" w:cs="Courier New" w:hint="default"/>
+      </w:rPr>
+    </w:lvl>
+    <w:lvl w:ilvl="2" w:tplc="04090005" w:tentative="1">
+      <w:start w:val="1"/>
+      <w:numFmt w:val="bullet"/>
+      <w:lvlText w:val=""/>
+      <w:lvlJc w:val="left"/>
+      <w:pPr>
+        <w:ind w:left="2160" w:hanging="360"/>
+      </w:pPr>
+      <w:rPr>
+        <w:rFonts w:ascii="Wingdings" w:hAnsi="Wingdings" w:hint="default"/>
+      </w:rPr>
+    </w:lvl>
+    <w:lvl w:ilvl="3" w:tplc="04090001" w:tentative="1">
+      <w:start w:val="1"/>
+      <w:numFmt w:val="bullet"/>
+      <w:lvlText w:val=""/>
+      <w:lvlJc w:val="left"/>
+      <w:pPr>
+        <w:ind w:left="2880" w:hanging="360"/>
+      </w:pPr>
+      <w:rPr>
+        <w:rFonts w:ascii="Symbol" w:hAnsi="Symbol" w:hint="default"/>
+      </w:rPr>
+    </w:lvl>
+    <w:lvl w:ilvl="4" w:tplc="04090003" w:tentative="1">
+      <w:start w:val="1"/>
+      <w:numFmt w:val="bullet"/>
+      <w:lvlText w:val="o"/>
+      <w:lvlJc w:val="left"/>
+      <w:pPr>
+        <w:ind w:left="3600" w:hanging="360"/>
+      </w:pPr>
+      <w:rPr>
+        <w:rFonts w:ascii="Courier New" w:hAnsi="Courier New" w:cs="Courier New" w:hint="default"/>
+      </w:rPr>
+    </w:lvl>
+    <w:lvl w:ilvl="5" w:tplc="04090005" w:tentative="1">
+      <w:start w:val="1"/>
+      <w:numFmt w:val="bullet"/>
+      <w:lvlText w:val=""/>
+      <w:lvlJc w:val="left"/>
+      <w:pPr>
+        <w:ind w:left="4320" w:hanging="360"/>
+      </w:pPr>
+      <w:rPr>
+        <w:rFonts w:ascii="Wingdings" w:hAnsi="Wingdings" w:hint="default"/>
+      </w:rPr>
+    </w:lvl>
+    <w:lvl w:ilvl="6" w:tplc="04090001" w:tentative="1">
+      <w:start w:val="1"/>
+      <w:numFmt w:val="bullet"/>
+      <w:lvlText w:val=""/>
+      <w:lvlJc w:val="left"/>
+      <w:pPr>
+        <w:ind w:left="5040" w:hanging="360"/>
+      </w:pPr>
+      <w:rPr>
+        <w:rFonts w:ascii="Symbol" w:hAnsi="Symbol" w:hint="default"/>
+      </w:rPr>
+    </w:lvl>
+    <w:lvl w:ilvl="7" w:tplc="04090003" w:tentative="1">
+      <w:start w:val="1"/>
+      <w:numFmt w:val="bullet"/>
+      <w:lvlText w:val="o"/>
+      <w:lvlJc w:val="left"/>
+      <w:pPr>
+        <w:ind w:left="5760" w:hanging="360"/>
+      </w:pPr>
+      <w:rPr>
+        <w:rFonts w:ascii="Courier New" w:hAnsi="Courier New" w:cs="Courier New" w:hint="default"/>
+      </w:rPr>
+    </w:lvl>
+    <w:lvl w:ilvl="8" w:tplc="04090005" w:tentative="1">
+      <w:start w:val="1"/>
+      <w:numFmt w:val="bullet"/>
+      <w:lvlText w:val=""/>
+      <w:lvlJc w:val="left"/>
+      <w:pPr>
+        <w:ind w:left="6480" w:hanging="360"/>
+      </w:pPr>
+      <w:rPr>
+        <w:rFonts w:ascii="Wingdings" w:hAnsi="Wingdings" w:hint="default"/>
+      </w:rPr>
+    </w:lvl>
+  </w:abstractNum>
+  <w:abstractNum w:abstractNumId="72" w15:restartNumberingAfterBreak="0">
+    <w:nsid w:val="7DB4470B"/>
+    <w:multiLevelType w:val="hybridMultilevel"/>
+    <w:tmpl w:val="61B2898C"/>
+    <w:lvl w:ilvl="0" w:tplc="04090001">
+      <w:start w:val="1"/>
+      <w:numFmt w:val="bullet"/>
+      <w:lvlText w:val=""/>
+      <w:lvlJc w:val="left"/>
+      <w:pPr>
+        <w:ind w:left="720" w:hanging="360"/>
+      </w:pPr>
+      <w:rPr>
+        <w:rFonts w:ascii="Symbol" w:hAnsi="Symbol" w:hint="default"/>
+      </w:rPr>
+    </w:lvl>
+    <w:lvl w:ilvl="1" w:tplc="04090003" w:tentative="1">
+      <w:start w:val="1"/>
+      <w:numFmt w:val="bullet"/>
+      <w:lvlText w:val="o"/>
+      <w:lvlJc w:val="left"/>
+      <w:pPr>
+        <w:ind w:left="1440" w:hanging="360"/>
+      </w:pPr>
+      <w:rPr>
+        <w:rFonts w:ascii="Courier New" w:hAnsi="Courier New" w:cs="Courier New" w:hint="default"/>
+      </w:rPr>
+    </w:lvl>
+    <w:lvl w:ilvl="2" w:tplc="04090005" w:tentative="1">
+      <w:start w:val="1"/>
+      <w:numFmt w:val="bullet"/>
+      <w:lvlText w:val=""/>
+      <w:lvlJc w:val="left"/>
+      <w:pPr>
+        <w:ind w:left="2160" w:hanging="360"/>
+      </w:pPr>
+      <w:rPr>
+        <w:rFonts w:ascii="Wingdings" w:hAnsi="Wingdings" w:hint="default"/>
+      </w:rPr>
+    </w:lvl>
+    <w:lvl w:ilvl="3" w:tplc="04090001" w:tentative="1">
+      <w:start w:val="1"/>
+      <w:numFmt w:val="bullet"/>
+      <w:lvlText w:val=""/>
+      <w:lvlJc w:val="left"/>
+      <w:pPr>
+        <w:ind w:left="2880" w:hanging="360"/>
+      </w:pPr>
+      <w:rPr>
+        <w:rFonts w:ascii="Symbol" w:hAnsi="Symbol" w:hint="default"/>
+      </w:rPr>
+    </w:lvl>
+    <w:lvl w:ilvl="4" w:tplc="04090003" w:tentative="1">
+      <w:start w:val="1"/>
+      <w:numFmt w:val="bullet"/>
+      <w:lvlText w:val="o"/>
+      <w:lvlJc w:val="left"/>
+      <w:pPr>
+        <w:ind w:left="3600" w:hanging="360"/>
+      </w:pPr>
+      <w:rPr>
+        <w:rFonts w:ascii="Courier New" w:hAnsi="Courier New" w:cs="Courier New" w:hint="default"/>
+      </w:rPr>
+    </w:lvl>
+    <w:lvl w:ilvl="5" w:tplc="04090005" w:tentative="1">
+      <w:start w:val="1"/>
+      <w:numFmt w:val="bullet"/>
+      <w:lvlText w:val=""/>
+      <w:lvlJc w:val="left"/>
+      <w:pPr>
+        <w:ind w:left="4320" w:hanging="360"/>
+      </w:pPr>
+      <w:rPr>
+        <w:rFonts w:ascii="Wingdings" w:hAnsi="Wingdings" w:hint="default"/>
+      </w:rPr>
+    </w:lvl>
+    <w:lvl w:ilvl="6" w:tplc="04090001" w:tentative="1">
+      <w:start w:val="1"/>
+      <w:numFmt w:val="bullet"/>
+      <w:lvlText w:val=""/>
+      <w:lvlJc w:val="left"/>
+      <w:pPr>
+        <w:ind w:left="5040" w:hanging="360"/>
+      </w:pPr>
+      <w:rPr>
+        <w:rFonts w:ascii="Symbol" w:hAnsi="Symbol" w:hint="default"/>
+      </w:rPr>
+    </w:lvl>
+    <w:lvl w:ilvl="7" w:tplc="04090003" w:tentative="1">
+      <w:start w:val="1"/>
+      <w:numFmt w:val="bullet"/>
+      <w:lvlText w:val="o"/>
+      <w:lvlJc w:val="left"/>
+      <w:pPr>
+        <w:ind w:left="5760" w:hanging="360"/>
+      </w:pPr>
+      <w:rPr>
+        <w:rFonts w:ascii="Courier New" w:hAnsi="Courier New" w:cs="Courier New" w:hint="default"/>
+      </w:rPr>
+    </w:lvl>
+    <w:lvl w:ilvl="8" w:tplc="04090005" w:tentative="1">
+      <w:start w:val="1"/>
+      <w:numFmt w:val="bullet"/>
+      <w:lvlText w:val=""/>
+      <w:lvlJc w:val="left"/>
+      <w:pPr>
+        <w:ind w:left="6480" w:hanging="360"/>
+      </w:pPr>
+      <w:rPr>
+        <w:rFonts w:ascii="Wingdings" w:hAnsi="Wingdings" w:hint="default"/>
+      </w:rPr>
+    </w:lvl>
+  </w:abstractNum>
+  <w:abstractNum w:abstractNumId="73" w15:restartNumberingAfterBreak="0">
+    <w:nsid w:val="7EAA14F4"/>
+    <w:multiLevelType w:val="hybridMultilevel"/>
+    <w:tmpl w:val="12A831BA"/>
+    <w:lvl w:ilvl="0" w:tplc="04090001">
+      <w:start w:val="1"/>
+      <w:numFmt w:val="bullet"/>
+      <w:lvlText w:val=""/>
+      <w:lvlJc w:val="left"/>
+      <w:pPr>
+        <w:ind w:left="720" w:hanging="360"/>
+      </w:pPr>
+      <w:rPr>
+        <w:rFonts w:ascii="Symbol" w:hAnsi="Symbol" w:hint="default"/>
       </w:rPr>
     </w:lvl>
     <w:lvl w:ilvl="1" w:tplc="04090003" w:tentative="1">
@@ -6040,178 +8914,220 @@
     </w:lvlOverride>
   </w:num>
   <w:num w:numId="4" w16cid:durableId="1000079926">
-    <w:abstractNumId w:val="51"/>
+    <w:abstractNumId w:val="62"/>
   </w:num>
   <w:num w:numId="5" w16cid:durableId="28262475">
+    <w:abstractNumId w:val="5"/>
+  </w:num>
+  <w:num w:numId="6" w16cid:durableId="1275136282">
+    <w:abstractNumId w:val="53"/>
+  </w:num>
+  <w:num w:numId="7" w16cid:durableId="1225489555">
+    <w:abstractNumId w:val="20"/>
+  </w:num>
+  <w:num w:numId="8" w16cid:durableId="1474904190">
+    <w:abstractNumId w:val="66"/>
+  </w:num>
+  <w:num w:numId="9" w16cid:durableId="1708332912">
+    <w:abstractNumId w:val="57"/>
+  </w:num>
+  <w:num w:numId="10" w16cid:durableId="1810856472">
+    <w:abstractNumId w:val="11"/>
+  </w:num>
+  <w:num w:numId="11" w16cid:durableId="803153901">
+    <w:abstractNumId w:val="54"/>
+  </w:num>
+  <w:num w:numId="12" w16cid:durableId="1994872750">
+    <w:abstractNumId w:val="32"/>
+  </w:num>
+  <w:num w:numId="13" w16cid:durableId="1935742624">
+    <w:abstractNumId w:val="46"/>
+  </w:num>
+  <w:num w:numId="14" w16cid:durableId="792553129">
+    <w:abstractNumId w:val="70"/>
+  </w:num>
+  <w:num w:numId="15" w16cid:durableId="997272489">
+    <w:abstractNumId w:val="41"/>
+  </w:num>
+  <w:num w:numId="16" w16cid:durableId="522674612">
+    <w:abstractNumId w:val="24"/>
+  </w:num>
+  <w:num w:numId="17" w16cid:durableId="325518407">
+    <w:abstractNumId w:val="44"/>
+  </w:num>
+  <w:num w:numId="18" w16cid:durableId="1084492151">
+    <w:abstractNumId w:val="7"/>
+  </w:num>
+  <w:num w:numId="19" w16cid:durableId="1337922108">
+    <w:abstractNumId w:val="61"/>
+  </w:num>
+  <w:num w:numId="20" w16cid:durableId="963728880">
+    <w:abstractNumId w:val="69"/>
+  </w:num>
+  <w:num w:numId="21" w16cid:durableId="705177376">
+    <w:abstractNumId w:val="64"/>
+  </w:num>
+  <w:num w:numId="22" w16cid:durableId="801191725">
+    <w:abstractNumId w:val="23"/>
+  </w:num>
+  <w:num w:numId="23" w16cid:durableId="1830099291">
+    <w:abstractNumId w:val="38"/>
+  </w:num>
+  <w:num w:numId="24" w16cid:durableId="1673336369">
+    <w:abstractNumId w:val="16"/>
+  </w:num>
+  <w:num w:numId="25" w16cid:durableId="276525562">
+    <w:abstractNumId w:val="58"/>
+  </w:num>
+  <w:num w:numId="26" w16cid:durableId="1732922129">
+    <w:abstractNumId w:val="40"/>
+  </w:num>
+  <w:num w:numId="27" w16cid:durableId="89157926">
+    <w:abstractNumId w:val="39"/>
+  </w:num>
+  <w:num w:numId="28" w16cid:durableId="264579400">
+    <w:abstractNumId w:val="10"/>
+  </w:num>
+  <w:num w:numId="29" w16cid:durableId="1776364118">
+    <w:abstractNumId w:val="26"/>
+  </w:num>
+  <w:num w:numId="30" w16cid:durableId="1782414960">
+    <w:abstractNumId w:val="43"/>
+  </w:num>
+  <w:num w:numId="31" w16cid:durableId="1340884095">
     <w:abstractNumId w:val="4"/>
   </w:num>
-  <w:num w:numId="6" w16cid:durableId="1275136282">
-    <w:abstractNumId w:val="43"/>
+  <w:num w:numId="32" w16cid:durableId="294992990">
+    <w:abstractNumId w:val="21"/>
   </w:num>
-  <w:num w:numId="7" w16cid:durableId="1225489555">
-    <w:abstractNumId w:val="16"/>
+  <w:num w:numId="33" w16cid:durableId="844712986">
+    <w:abstractNumId w:val="55"/>
   </w:num>
-  <w:num w:numId="8" w16cid:durableId="1474904190">
-    <w:abstractNumId w:val="54"/>
+  <w:num w:numId="34" w16cid:durableId="1381326444">
+    <w:abstractNumId w:val="49"/>
   </w:num>
-  <w:num w:numId="9" w16cid:durableId="1708332912">
-    <w:abstractNumId w:val="47"/>
+  <w:num w:numId="35" w16cid:durableId="282611373">
+    <w:abstractNumId w:val="67"/>
   </w:num>
-  <w:num w:numId="10" w16cid:durableId="1810856472">
-    <w:abstractNumId w:val="9"/>
+  <w:num w:numId="36" w16cid:durableId="447747533">
+    <w:abstractNumId w:val="29"/>
   </w:num>
-  <w:num w:numId="11" w16cid:durableId="803153901">
-    <w:abstractNumId w:val="44"/>
+  <w:num w:numId="37" w16cid:durableId="1785420638">
+    <w:abstractNumId w:val="68"/>
   </w:num>
-  <w:num w:numId="12" w16cid:durableId="1994872750">
-    <w:abstractNumId w:val="27"/>
-  </w:num>
-  <w:num w:numId="13" w16cid:durableId="1935742624">
-    <w:abstractNumId w:val="38"/>
-  </w:num>
-  <w:num w:numId="14" w16cid:durableId="792553129">
-    <w:abstractNumId w:val="58"/>
-  </w:num>
-  <w:num w:numId="15" w16cid:durableId="997272489">
-    <w:abstractNumId w:val="35"/>
-  </w:num>
-  <w:num w:numId="16" w16cid:durableId="522674612">
-    <w:abstractNumId w:val="19"/>
-  </w:num>
-  <w:num w:numId="17" w16cid:durableId="325518407">
-    <w:abstractNumId w:val="37"/>
-  </w:num>
-  <w:num w:numId="18" w16cid:durableId="1084492151">
+  <w:num w:numId="38" w16cid:durableId="499737307">
     <w:abstractNumId w:val="6"/>
   </w:num>
-  <w:num w:numId="19" w16cid:durableId="1337922108">
-    <w:abstractNumId w:val="50"/>
-  </w:num>
-  <w:num w:numId="20" w16cid:durableId="963728880">
-    <w:abstractNumId w:val="57"/>
-  </w:num>
-  <w:num w:numId="21" w16cid:durableId="705177376">
-    <w:abstractNumId w:val="52"/>
-  </w:num>
-  <w:num w:numId="22" w16cid:durableId="801191725">
-    <w:abstractNumId w:val="18"/>
-  </w:num>
-  <w:num w:numId="23" w16cid:durableId="1830099291">
-    <w:abstractNumId w:val="32"/>
-  </w:num>
-  <w:num w:numId="24" w16cid:durableId="1673336369">
-    <w:abstractNumId w:val="12"/>
-  </w:num>
-  <w:num w:numId="25" w16cid:durableId="276525562">
+  <w:num w:numId="39" w16cid:durableId="733696764">
     <w:abstractNumId w:val="48"/>
   </w:num>
-  <w:num w:numId="26" w16cid:durableId="1732922129">
+  <w:num w:numId="40" w16cid:durableId="264122171">
+    <w:abstractNumId w:val="17"/>
+  </w:num>
+  <w:num w:numId="41" w16cid:durableId="1604999393">
+    <w:abstractNumId w:val="60"/>
+  </w:num>
+  <w:num w:numId="42" w16cid:durableId="1953200452">
+    <w:abstractNumId w:val="56"/>
+  </w:num>
+  <w:num w:numId="43" w16cid:durableId="605042595">
+    <w:abstractNumId w:val="30"/>
+  </w:num>
+  <w:num w:numId="44" w16cid:durableId="1901598445">
     <w:abstractNumId w:val="34"/>
   </w:num>
-  <w:num w:numId="27" w16cid:durableId="89157926">
-    <w:abstractNumId w:val="33"/>
+  <w:num w:numId="45" w16cid:durableId="82142014">
+    <w:abstractNumId w:val="71"/>
   </w:num>
-  <w:num w:numId="28" w16cid:durableId="264579400">
-    <w:abstractNumId w:val="8"/>
-  </w:num>
-  <w:num w:numId="29" w16cid:durableId="1776364118">
-    <w:abstractNumId w:val="21"/>
-  </w:num>
-  <w:num w:numId="30" w16cid:durableId="1782414960">
+  <w:num w:numId="46" w16cid:durableId="610547296">
     <w:abstractNumId w:val="36"/>
   </w:num>
-  <w:num w:numId="31" w16cid:durableId="1340884095">
-    <w:abstractNumId w:val="3"/>
-  </w:num>
-  <w:num w:numId="32" w16cid:durableId="294992990">
-    <w:abstractNumId w:val="17"/>
-  </w:num>
-  <w:num w:numId="33" w16cid:durableId="844712986">
-    <w:abstractNumId w:val="45"/>
-  </w:num>
-  <w:num w:numId="34" w16cid:durableId="1381326444">
-    <w:abstractNumId w:val="40"/>
-  </w:num>
-  <w:num w:numId="35" w16cid:durableId="282611373">
-    <w:abstractNumId w:val="55"/>
-  </w:num>
-  <w:num w:numId="36" w16cid:durableId="447747533">
-    <w:abstractNumId w:val="24"/>
-  </w:num>
-  <w:num w:numId="37" w16cid:durableId="1785420638">
-    <w:abstractNumId w:val="56"/>
-  </w:num>
-  <w:num w:numId="38" w16cid:durableId="499737307">
-    <w:abstractNumId w:val="5"/>
-  </w:num>
-  <w:num w:numId="39" w16cid:durableId="733696764">
-    <w:abstractNumId w:val="39"/>
-  </w:num>
-  <w:num w:numId="40" w16cid:durableId="264122171">
-    <w:abstractNumId w:val="13"/>
-  </w:num>
-  <w:num w:numId="41" w16cid:durableId="1604999393">
-    <w:abstractNumId w:val="49"/>
-  </w:num>
-  <w:num w:numId="42" w16cid:durableId="1953200452">
-    <w:abstractNumId w:val="46"/>
-  </w:num>
-  <w:num w:numId="43" w16cid:durableId="605042595">
-    <w:abstractNumId w:val="25"/>
-  </w:num>
-  <w:num w:numId="44" w16cid:durableId="1901598445">
-    <w:abstractNumId w:val="29"/>
-  </w:num>
-  <w:num w:numId="45" w16cid:durableId="82142014">
-    <w:abstractNumId w:val="59"/>
-  </w:num>
-  <w:num w:numId="46" w16cid:durableId="610547296">
-    <w:abstractNumId w:val="31"/>
-  </w:num>
   <w:num w:numId="47" w16cid:durableId="1582254348">
-    <w:abstractNumId w:val="14"/>
+    <w:abstractNumId w:val="18"/>
   </w:num>
   <w:num w:numId="48" w16cid:durableId="1329095616">
     <w:abstractNumId w:val="2"/>
   </w:num>
   <w:num w:numId="49" w16cid:durableId="765422375">
-    <w:abstractNumId w:val="7"/>
+    <w:abstractNumId w:val="9"/>
   </w:num>
   <w:num w:numId="50" w16cid:durableId="426737429">
+    <w:abstractNumId w:val="19"/>
+  </w:num>
+  <w:num w:numId="51" w16cid:durableId="5328625">
+    <w:abstractNumId w:val="28"/>
+  </w:num>
+  <w:num w:numId="52" w16cid:durableId="1536116388">
+    <w:abstractNumId w:val="31"/>
+  </w:num>
+  <w:num w:numId="53" w16cid:durableId="2121755842">
+    <w:abstractNumId w:val="33"/>
+  </w:num>
+  <w:num w:numId="54" w16cid:durableId="1065878870">
+    <w:abstractNumId w:val="50"/>
+  </w:num>
+  <w:num w:numId="55" w16cid:durableId="1784497291">
+    <w:abstractNumId w:val="51"/>
+  </w:num>
+  <w:num w:numId="56" w16cid:durableId="474029893">
+    <w:abstractNumId w:val="65"/>
+  </w:num>
+  <w:num w:numId="57" w16cid:durableId="990863293">
     <w:abstractNumId w:val="15"/>
   </w:num>
-  <w:num w:numId="51" w16cid:durableId="5328625">
-    <w:abstractNumId w:val="23"/>
+  <w:num w:numId="58" w16cid:durableId="1118648877">
+    <w:abstractNumId w:val="12"/>
   </w:num>
-  <w:num w:numId="52" w16cid:durableId="1536116388">
-    <w:abstractNumId w:val="26"/>
+  <w:num w:numId="59" w16cid:durableId="603729103">
+    <w:abstractNumId w:val="35"/>
   </w:num>
-  <w:num w:numId="53" w16cid:durableId="2121755842">
-    <w:abstractNumId w:val="28"/>
+  <w:num w:numId="60" w16cid:durableId="1517765450">
+    <w:abstractNumId w:val="25"/>
   </w:num>
-  <w:num w:numId="54" w16cid:durableId="1065878870">
-    <w:abstractNumId w:val="41"/>
+  <w:num w:numId="61" w16cid:durableId="80763884">
+    <w:abstractNumId w:val="27"/>
   </w:num>
-  <w:num w:numId="55" w16cid:durableId="1784497291">
+  <w:num w:numId="62" w16cid:durableId="1159736122">
+    <w:abstractNumId w:val="14"/>
+  </w:num>
+  <w:num w:numId="63" w16cid:durableId="2100176216">
     <w:abstractNumId w:val="42"/>
   </w:num>
-  <w:num w:numId="56" w16cid:durableId="474029893">
-    <w:abstractNumId w:val="53"/>
+  <w:num w:numId="64" w16cid:durableId="836116363">
+    <w:abstractNumId w:val="37"/>
   </w:num>
-  <w:num w:numId="57" w16cid:durableId="990863293">
-    <w:abstractNumId w:val="11"/>
+  <w:num w:numId="65" w16cid:durableId="1331762373">
+    <w:abstractNumId w:val="72"/>
   </w:num>
-  <w:num w:numId="58" w16cid:durableId="1118648877">
-    <w:abstractNumId w:val="10"/>
+  <w:num w:numId="66" w16cid:durableId="1610694766">
+    <w:abstractNumId w:val="73"/>
   </w:num>
-  <w:num w:numId="59" w16cid:durableId="603729103">
-    <w:abstractNumId w:val="30"/>
+  <w:num w:numId="67" w16cid:durableId="943003624">
+    <w:abstractNumId w:val="47"/>
   </w:num>
-  <w:num w:numId="60" w16cid:durableId="1517765450">
-    <w:abstractNumId w:val="20"/>
+  <w:num w:numId="68" w16cid:durableId="1941716946">
+    <w:abstractNumId w:val="22"/>
   </w:num>
-  <w:num w:numId="61" w16cid:durableId="80763884">
-    <w:abstractNumId w:val="22"/>
+  <w:num w:numId="69" w16cid:durableId="1308437183">
+    <w:abstractNumId w:val="13"/>
+  </w:num>
+  <w:num w:numId="70" w16cid:durableId="1215235590">
+    <w:abstractNumId w:val="45"/>
+  </w:num>
+  <w:num w:numId="71" w16cid:durableId="375393347">
+    <w:abstractNumId w:val="8"/>
+  </w:num>
+  <w:num w:numId="72" w16cid:durableId="1078405234">
+    <w:abstractNumId w:val="52"/>
+  </w:num>
+  <w:num w:numId="73" w16cid:durableId="1309940913">
+    <w:abstractNumId w:val="63"/>
+  </w:num>
+  <w:num w:numId="74" w16cid:durableId="1593856255">
+    <w:abstractNumId w:val="3"/>
+  </w:num>
+  <w:num w:numId="75" w16cid:durableId="1991204082">
+    <w:abstractNumId w:val="59"/>
   </w:num>
 </w:numbering>
 </file>
@@ -6678,7 +9594,6 @@
   <w:style w:type="character" w:default="1" w:styleId="DefaultParagraphFont">
     <w:name w:val="Default Paragraph Font"/>
     <w:uiPriority w:val="1"/>
-    <w:semiHidden/>
     <w:unhideWhenUsed/>
   </w:style>
   <w:style w:type="table" w:default="1" w:styleId="TableNormal">

</xml_diff>